<commit_message>
Modification dans la documentation
Ajout de certains points dans le journal de veille et également une petite modification dans le journal d'expérimentation
</commit_message>
<xml_diff>
--- a/Doc/JournalDExperimentation.docx
+++ b/Doc/JournalDExperimentation.docx
@@ -359,7 +359,7 @@
       <w:sdtContent>
         <w:p>
           <w:pPr>
-            <w:pStyle w:val="TOCHeading"/>
+            <w:pStyle w:val="En-ttedetabledesmatires"/>
           </w:pPr>
           <w:r>
             <w:t>Table des matières</w:t>
@@ -367,12 +367,13 @@
         </w:p>
         <w:p>
           <w:pPr>
-            <w:pStyle w:val="TOC1"/>
+            <w:pStyle w:val="TM1"/>
             <w:tabs>
               <w:tab w:val="right" w:leader="dot" w:pos="9350"/>
             </w:tabs>
             <w:rPr>
               <w:noProof/>
+              <w:lang w:val="en-CA" w:eastAsia="en-CA"/>
             </w:rPr>
           </w:pPr>
           <w:r>
@@ -387,13 +388,13 @@
           <w:r>
             <w:fldChar w:fldCharType="separate"/>
           </w:r>
-          <w:hyperlink w:anchor="_Toc62544785" w:history="1">
-            <w:r>
-              <w:rPr>
-                <w:rStyle w:val="Hyperlink"/>
-                <w:noProof/>
-              </w:rPr>
-              <w:t>Introduction</w:t>
+          <w:hyperlink w:anchor="_Toc63065108" w:history="1">
+            <w:r>
+              <w:rPr>
+                <w:rStyle w:val="Lienhypertexte"/>
+                <w:noProof/>
+              </w:rPr>
+              <w:t>But de l’expérimentation</w:t>
             </w:r>
             <w:r>
               <w:rPr>
@@ -414,7 +415,7 @@
                 <w:noProof/>
                 <w:webHidden/>
               </w:rPr>
-              <w:instrText xml:space="preserve"> PAGEREF _Toc62544785 \h </w:instrText>
+              <w:instrText xml:space="preserve"> PAGEREF _Toc63065108 \h </w:instrText>
             </w:r>
             <w:r>
               <w:rPr>
@@ -435,6 +436,282 @@
                 <w:webHidden/>
               </w:rPr>
               <w:t>3</w:t>
+            </w:r>
+            <w:r>
+              <w:rPr>
+                <w:noProof/>
+                <w:webHidden/>
+              </w:rPr>
+              <w:fldChar w:fldCharType="end"/>
+            </w:r>
+          </w:hyperlink>
+        </w:p>
+        <w:p>
+          <w:pPr>
+            <w:pStyle w:val="TM1"/>
+            <w:tabs>
+              <w:tab w:val="right" w:leader="dot" w:pos="9350"/>
+            </w:tabs>
+            <w:rPr>
+              <w:noProof/>
+              <w:lang w:val="en-CA" w:eastAsia="en-CA"/>
+            </w:rPr>
+          </w:pPr>
+          <w:hyperlink w:anchor="_Toc63065109" w:history="1">
+            <w:r>
+              <w:rPr>
+                <w:rStyle w:val="Lienhypertexte"/>
+                <w:noProof/>
+              </w:rPr>
+              <w:t>Comparaison de la technologie</w:t>
+            </w:r>
+            <w:r>
+              <w:rPr>
+                <w:noProof/>
+                <w:webHidden/>
+              </w:rPr>
+              <w:tab/>
+            </w:r>
+            <w:r>
+              <w:rPr>
+                <w:noProof/>
+                <w:webHidden/>
+              </w:rPr>
+              <w:fldChar w:fldCharType="begin"/>
+            </w:r>
+            <w:r>
+              <w:rPr>
+                <w:noProof/>
+                <w:webHidden/>
+              </w:rPr>
+              <w:instrText xml:space="preserve"> PAGEREF _Toc63065109 \h </w:instrText>
+            </w:r>
+            <w:r>
+              <w:rPr>
+                <w:noProof/>
+                <w:webHidden/>
+              </w:rPr>
+            </w:r>
+            <w:r>
+              <w:rPr>
+                <w:noProof/>
+                <w:webHidden/>
+              </w:rPr>
+              <w:fldChar w:fldCharType="separate"/>
+            </w:r>
+            <w:r>
+              <w:rPr>
+                <w:noProof/>
+                <w:webHidden/>
+              </w:rPr>
+              <w:t>4</w:t>
+            </w:r>
+            <w:r>
+              <w:rPr>
+                <w:noProof/>
+                <w:webHidden/>
+              </w:rPr>
+              <w:fldChar w:fldCharType="end"/>
+            </w:r>
+          </w:hyperlink>
+        </w:p>
+        <w:p>
+          <w:pPr>
+            <w:pStyle w:val="TM1"/>
+            <w:tabs>
+              <w:tab w:val="right" w:leader="dot" w:pos="9350"/>
+            </w:tabs>
+            <w:rPr>
+              <w:noProof/>
+              <w:lang w:val="en-CA" w:eastAsia="en-CA"/>
+            </w:rPr>
+          </w:pPr>
+          <w:hyperlink w:anchor="_Toc63065110" w:history="1">
+            <w:r>
+              <w:rPr>
+                <w:rStyle w:val="Lienhypertexte"/>
+                <w:noProof/>
+              </w:rPr>
+              <w:t>Tutoriel</w:t>
+            </w:r>
+            <w:r>
+              <w:rPr>
+                <w:noProof/>
+                <w:webHidden/>
+              </w:rPr>
+              <w:tab/>
+            </w:r>
+            <w:r>
+              <w:rPr>
+                <w:noProof/>
+                <w:webHidden/>
+              </w:rPr>
+              <w:fldChar w:fldCharType="begin"/>
+            </w:r>
+            <w:r>
+              <w:rPr>
+                <w:noProof/>
+                <w:webHidden/>
+              </w:rPr>
+              <w:instrText xml:space="preserve"> PAGEREF _Toc63065110 \h </w:instrText>
+            </w:r>
+            <w:r>
+              <w:rPr>
+                <w:noProof/>
+                <w:webHidden/>
+              </w:rPr>
+            </w:r>
+            <w:r>
+              <w:rPr>
+                <w:noProof/>
+                <w:webHidden/>
+              </w:rPr>
+              <w:fldChar w:fldCharType="separate"/>
+            </w:r>
+            <w:r>
+              <w:rPr>
+                <w:noProof/>
+                <w:webHidden/>
+              </w:rPr>
+              <w:t>5</w:t>
+            </w:r>
+            <w:r>
+              <w:rPr>
+                <w:noProof/>
+                <w:webHidden/>
+              </w:rPr>
+              <w:fldChar w:fldCharType="end"/>
+            </w:r>
+          </w:hyperlink>
+        </w:p>
+        <w:p>
+          <w:pPr>
+            <w:pStyle w:val="TM1"/>
+            <w:tabs>
+              <w:tab w:val="right" w:leader="dot" w:pos="9350"/>
+            </w:tabs>
+            <w:rPr>
+              <w:noProof/>
+              <w:lang w:val="en-CA" w:eastAsia="en-CA"/>
+            </w:rPr>
+          </w:pPr>
+          <w:hyperlink w:anchor="_Toc63065111" w:history="1">
+            <w:r>
+              <w:rPr>
+                <w:rStyle w:val="Lienhypertexte"/>
+                <w:noProof/>
+              </w:rPr>
+              <w:t>Problèmes rencontrés</w:t>
+            </w:r>
+            <w:r>
+              <w:rPr>
+                <w:noProof/>
+                <w:webHidden/>
+              </w:rPr>
+              <w:tab/>
+            </w:r>
+            <w:r>
+              <w:rPr>
+                <w:noProof/>
+                <w:webHidden/>
+              </w:rPr>
+              <w:fldChar w:fldCharType="begin"/>
+            </w:r>
+            <w:r>
+              <w:rPr>
+                <w:noProof/>
+                <w:webHidden/>
+              </w:rPr>
+              <w:instrText xml:space="preserve"> PAGEREF _Toc63065111 \h </w:instrText>
+            </w:r>
+            <w:r>
+              <w:rPr>
+                <w:noProof/>
+                <w:webHidden/>
+              </w:rPr>
+            </w:r>
+            <w:r>
+              <w:rPr>
+                <w:noProof/>
+                <w:webHidden/>
+              </w:rPr>
+              <w:fldChar w:fldCharType="separate"/>
+            </w:r>
+            <w:r>
+              <w:rPr>
+                <w:noProof/>
+                <w:webHidden/>
+              </w:rPr>
+              <w:t>5</w:t>
+            </w:r>
+            <w:r>
+              <w:rPr>
+                <w:noProof/>
+                <w:webHidden/>
+              </w:rPr>
+              <w:fldChar w:fldCharType="end"/>
+            </w:r>
+          </w:hyperlink>
+        </w:p>
+        <w:p>
+          <w:pPr>
+            <w:pStyle w:val="TM1"/>
+            <w:tabs>
+              <w:tab w:val="right" w:leader="dot" w:pos="9350"/>
+            </w:tabs>
+            <w:rPr>
+              <w:noProof/>
+              <w:lang w:val="en-CA" w:eastAsia="en-CA"/>
+            </w:rPr>
+          </w:pPr>
+          <w:hyperlink w:anchor="_Toc63065112" w:history="1">
+            <w:r>
+              <w:rPr>
+                <w:rStyle w:val="Lienhypertexte"/>
+                <w:noProof/>
+              </w:rPr>
+              <w:t>Conclusion</w:t>
+            </w:r>
+            <w:r>
+              <w:rPr>
+                <w:noProof/>
+                <w:webHidden/>
+              </w:rPr>
+              <w:tab/>
+            </w:r>
+            <w:r>
+              <w:rPr>
+                <w:noProof/>
+                <w:webHidden/>
+              </w:rPr>
+              <w:fldChar w:fldCharType="begin"/>
+            </w:r>
+            <w:r>
+              <w:rPr>
+                <w:noProof/>
+                <w:webHidden/>
+              </w:rPr>
+              <w:instrText xml:space="preserve"> PAGEREF _Toc63065112 \h </w:instrText>
+            </w:r>
+            <w:r>
+              <w:rPr>
+                <w:noProof/>
+                <w:webHidden/>
+              </w:rPr>
+            </w:r>
+            <w:r>
+              <w:rPr>
+                <w:noProof/>
+                <w:webHidden/>
+              </w:rPr>
+              <w:fldChar w:fldCharType="separate"/>
+            </w:r>
+            <w:r>
+              <w:rPr>
+                <w:noProof/>
+                <w:webHidden/>
+              </w:rPr>
+              <w:t>5</w:t>
             </w:r>
             <w:r>
               <w:rPr>
@@ -487,7 +764,6 @@
           <w:szCs w:val="24"/>
         </w:rPr>
       </w:pPr>
-      <w:bookmarkStart w:id="1" w:name="_Toc62544785"/>
       <w:r>
         <w:rPr>
           <w:rFonts w:ascii="Segoe UI" w:eastAsia="Times New Roman" w:hAnsi="Segoe UI" w:cs="Segoe UI"/>
@@ -761,23 +1037,25 @@
     </w:p>
     <w:p>
       <w:pPr>
-        <w:pStyle w:val="Heading1"/>
+        <w:pStyle w:val="Titre1"/>
         <w:spacing w:line="480" w:lineRule="auto"/>
         <w:jc w:val="both"/>
         <w:rPr>
-          <w:rStyle w:val="Strong"/>
+          <w:rStyle w:val="lev"/>
           <w:b/>
           <w:bCs w:val="0"/>
         </w:rPr>
       </w:pPr>
-      <w:r>
-        <w:rPr>
-          <w:rStyle w:val="Strong"/>
+      <w:bookmarkStart w:id="1" w:name="_Toc63065108"/>
+      <w:r>
+        <w:rPr>
+          <w:rStyle w:val="lev"/>
           <w:b/>
           <w:bCs w:val="0"/>
         </w:rPr>
         <w:t>But de l’expérimentation</w:t>
       </w:r>
+      <w:bookmarkEnd w:id="1"/>
     </w:p>
     <w:p>
       <w:pPr>
@@ -809,13 +1087,15 @@
     </w:p>
     <w:p>
       <w:pPr>
-        <w:pStyle w:val="Heading1"/>
+        <w:pStyle w:val="Titre1"/>
         <w:spacing w:line="480" w:lineRule="auto"/>
         <w:jc w:val="both"/>
       </w:pPr>
+      <w:bookmarkStart w:id="2" w:name="_Toc63065109"/>
       <w:r>
         <w:t>Comparaison de la technologie</w:t>
       </w:r>
+      <w:bookmarkEnd w:id="2"/>
     </w:p>
     <w:p>
       <w:pPr>
@@ -863,36 +1143,42 @@
         <w:t>, à la suite de quelques testes avec Unreal Engine celui-ci à placer une charge trop grande sur mon ordinateur qui l’empêchait de fonctionner adéquatement, allant même jusqu’à un écran noir. Deuxièmement, le désire d’approfondir une technologie jamais vue, tel que le cours le demande, il n’est pas concevable d’approfondir une technologie déjà dans un cours précédent. Par conséquent, Godot devait une option non viable pour moi, puisque nous l’avons déjà utilisé dans le cours de simulation logicielle.  En conclusion, la raison pour laquelle, j’ai retenu Unity pour la technologie de mon projet sont à cause de la demande plus légère sur mon ordinateur, ainsi que cette technologie m’étais totalement inconnu.</w:t>
       </w:r>
     </w:p>
-    <w:bookmarkEnd w:id="1"/>
-    <w:p>
-      <w:pPr>
-        <w:pStyle w:val="Heading1"/>
+    <w:p>
+      <w:pPr>
+        <w:pStyle w:val="Titre1"/>
         <w:spacing w:line="480" w:lineRule="auto"/>
         <w:jc w:val="both"/>
         <w:rPr>
-          <w:rStyle w:val="Strong"/>
+          <w:rStyle w:val="lev"/>
           <w:b/>
           <w:bCs w:val="0"/>
         </w:rPr>
       </w:pPr>
-      <w:r>
-        <w:rPr>
-          <w:rStyle w:val="Strong"/>
+      <w:bookmarkStart w:id="3" w:name="_Toc63065110"/>
+      <w:r>
+        <w:rPr>
+          <w:rStyle w:val="lev"/>
           <w:b/>
           <w:bCs w:val="0"/>
         </w:rPr>
         <w:lastRenderedPageBreak/>
         <w:t>Tutoriel</w:t>
       </w:r>
-    </w:p>
-    <w:p>
-      <w:pPr>
-        <w:pStyle w:val="Heading1"/>
+      <w:bookmarkEnd w:id="3"/>
+    </w:p>
+    <w:p>
+      <w:pPr>
+        <w:pStyle w:val="Titre1"/>
         <w:spacing w:line="480" w:lineRule="auto"/>
         <w:jc w:val="both"/>
       </w:pPr>
-      <w:r>
-        <w:t xml:space="preserve">Problèmes rencontrés </w:t>
+      <w:bookmarkStart w:id="4" w:name="_Toc63065111"/>
+      <w:r>
+        <w:t>Problèmes rencontrés</w:t>
+      </w:r>
+      <w:bookmarkEnd w:id="4"/>
+      <w:r>
+        <w:t xml:space="preserve"> </w:t>
       </w:r>
     </w:p>
     <w:p>
@@ -944,13 +1230,15 @@
     </w:p>
     <w:p>
       <w:pPr>
-        <w:pStyle w:val="Heading1"/>
+        <w:pStyle w:val="Titre1"/>
         <w:spacing w:line="480" w:lineRule="auto"/>
         <w:jc w:val="both"/>
       </w:pPr>
+      <w:bookmarkStart w:id="5" w:name="_Toc63065112"/>
       <w:r>
         <w:t>Conclusion</w:t>
       </w:r>
+      <w:bookmarkEnd w:id="5"/>
     </w:p>
     <w:p>
       <w:pPr>
@@ -1010,7 +1298,7 @@
 <w:ftr xmlns:wpc="http://schemas.microsoft.com/office/word/2010/wordprocessingCanvas" xmlns:cx="http://schemas.microsoft.com/office/drawing/2014/chartex" xmlns:cx1="http://schemas.microsoft.com/office/drawing/2015/9/8/chartex" xmlns:cx2="http://schemas.microsoft.com/office/drawing/2015/10/21/chartex" xmlns:cx3="http://schemas.microsoft.com/office/drawing/2016/5/9/chartex" xmlns:cx4="http://schemas.microsoft.com/office/drawing/2016/5/10/chartex" xmlns:cx5="http://schemas.microsoft.com/office/drawing/2016/5/11/chartex" xmlns:cx6="http://schemas.microsoft.com/office/drawing/2016/5/12/chartex" xmlns:cx7="http://schemas.microsoft.com/office/drawing/2016/5/13/chartex" xmlns:cx8="http://schemas.microsoft.com/office/drawing/2016/5/14/chartex" xmlns:mc="http://schemas.openxmlformats.org/markup-compatibility/2006" xmlns:aink="http://schemas.microsoft.com/office/drawing/2016/ink" xmlns:am3d="http://schemas.microsoft.com/office/drawing/2017/model3d" xmlns:o="urn:schemas-microsoft-com:office:office" xmlns:r="http://schemas.openxmlformats.org/officeDocument/2006/relationships" xmlns:m="http://schemas.openxmlformats.org/officeDocument/2006/math" xmlns:v="urn:schemas-microsoft-com:vml" xmlns:wp14="http://schemas.microsoft.com/office/word/2010/wordprocessingDrawing" xmlns:wp="http://schemas.openxmlformats.org/drawingml/2006/wordprocessingDrawing" xmlns:w10="urn:schemas-microsoft-com:office:word" xmlns:w="http://schemas.openxmlformats.org/wordprocessingml/2006/main" xmlns:w14="http://schemas.microsoft.com/office/word/2010/wordml" xmlns:w15="http://schemas.microsoft.com/office/word/2012/wordml" xmlns:w16cex="http://schemas.microsoft.com/office/word/2018/wordml/cex" xmlns:w16cid="http://schemas.microsoft.com/office/word/2016/wordml/cid" xmlns:w16="http://schemas.microsoft.com/office/word/2018/wordml" xmlns:w16se="http://schemas.microsoft.com/office/word/2015/wordml/symex" xmlns:wpg="http://schemas.microsoft.com/office/word/2010/wordprocessingGroup" xmlns:wpi="http://schemas.microsoft.com/office/word/2010/wordprocessingInk" xmlns:wne="http://schemas.microsoft.com/office/word/2006/wordml" xmlns:wps="http://schemas.microsoft.com/office/word/2010/wordprocessingShape" mc:Ignorable="w14 w15 w16se w16cid w16 w16cex wp14">
   <w:p>
     <w:pPr>
-      <w:pStyle w:val="Footer"/>
+      <w:pStyle w:val="Pieddepage"/>
     </w:pPr>
   </w:p>
 </w:ftr>
@@ -1020,7 +1308,7 @@
 <w:ftr xmlns:wpc="http://schemas.microsoft.com/office/word/2010/wordprocessingCanvas" xmlns:cx="http://schemas.microsoft.com/office/drawing/2014/chartex" xmlns:cx1="http://schemas.microsoft.com/office/drawing/2015/9/8/chartex" xmlns:cx2="http://schemas.microsoft.com/office/drawing/2015/10/21/chartex" xmlns:cx3="http://schemas.microsoft.com/office/drawing/2016/5/9/chartex" xmlns:cx4="http://schemas.microsoft.com/office/drawing/2016/5/10/chartex" xmlns:cx5="http://schemas.microsoft.com/office/drawing/2016/5/11/chartex" xmlns:cx6="http://schemas.microsoft.com/office/drawing/2016/5/12/chartex" xmlns:cx7="http://schemas.microsoft.com/office/drawing/2016/5/13/chartex" xmlns:cx8="http://schemas.microsoft.com/office/drawing/2016/5/14/chartex" xmlns:mc="http://schemas.openxmlformats.org/markup-compatibility/2006" xmlns:aink="http://schemas.microsoft.com/office/drawing/2016/ink" xmlns:am3d="http://schemas.microsoft.com/office/drawing/2017/model3d" xmlns:o="urn:schemas-microsoft-com:office:office" xmlns:r="http://schemas.openxmlformats.org/officeDocument/2006/relationships" xmlns:m="http://schemas.openxmlformats.org/officeDocument/2006/math" xmlns:v="urn:schemas-microsoft-com:vml" xmlns:wp14="http://schemas.microsoft.com/office/word/2010/wordprocessingDrawing" xmlns:wp="http://schemas.openxmlformats.org/drawingml/2006/wordprocessingDrawing" xmlns:w10="urn:schemas-microsoft-com:office:word" xmlns:w="http://schemas.openxmlformats.org/wordprocessingml/2006/main" xmlns:w14="http://schemas.microsoft.com/office/word/2010/wordml" xmlns:w15="http://schemas.microsoft.com/office/word/2012/wordml" xmlns:w16cex="http://schemas.microsoft.com/office/word/2018/wordml/cex" xmlns:w16cid="http://schemas.microsoft.com/office/word/2016/wordml/cid" xmlns:w16="http://schemas.microsoft.com/office/word/2018/wordml" xmlns:w16se="http://schemas.microsoft.com/office/word/2015/wordml/symex" xmlns:wpg="http://schemas.microsoft.com/office/word/2010/wordprocessingGroup" xmlns:wpi="http://schemas.microsoft.com/office/word/2010/wordprocessingInk" xmlns:wne="http://schemas.microsoft.com/office/word/2006/wordml" xmlns:wps="http://schemas.microsoft.com/office/word/2010/wordprocessingShape" mc:Ignorable="w14 w15 w16se w16cid w16 w16cex wp14">
   <w:p>
     <w:pPr>
-      <w:pStyle w:val="Footer"/>
+      <w:pStyle w:val="Pieddepage"/>
     </w:pPr>
   </w:p>
 </w:ftr>
@@ -1030,7 +1318,7 @@
 <w:ftr xmlns:wpc="http://schemas.microsoft.com/office/word/2010/wordprocessingCanvas" xmlns:cx="http://schemas.microsoft.com/office/drawing/2014/chartex" xmlns:cx1="http://schemas.microsoft.com/office/drawing/2015/9/8/chartex" xmlns:cx2="http://schemas.microsoft.com/office/drawing/2015/10/21/chartex" xmlns:cx3="http://schemas.microsoft.com/office/drawing/2016/5/9/chartex" xmlns:cx4="http://schemas.microsoft.com/office/drawing/2016/5/10/chartex" xmlns:cx5="http://schemas.microsoft.com/office/drawing/2016/5/11/chartex" xmlns:cx6="http://schemas.microsoft.com/office/drawing/2016/5/12/chartex" xmlns:cx7="http://schemas.microsoft.com/office/drawing/2016/5/13/chartex" xmlns:cx8="http://schemas.microsoft.com/office/drawing/2016/5/14/chartex" xmlns:mc="http://schemas.openxmlformats.org/markup-compatibility/2006" xmlns:aink="http://schemas.microsoft.com/office/drawing/2016/ink" xmlns:am3d="http://schemas.microsoft.com/office/drawing/2017/model3d" xmlns:o="urn:schemas-microsoft-com:office:office" xmlns:r="http://schemas.openxmlformats.org/officeDocument/2006/relationships" xmlns:m="http://schemas.openxmlformats.org/officeDocument/2006/math" xmlns:v="urn:schemas-microsoft-com:vml" xmlns:wp14="http://schemas.microsoft.com/office/word/2010/wordprocessingDrawing" xmlns:wp="http://schemas.openxmlformats.org/drawingml/2006/wordprocessingDrawing" xmlns:w10="urn:schemas-microsoft-com:office:word" xmlns:w="http://schemas.openxmlformats.org/wordprocessingml/2006/main" xmlns:w14="http://schemas.microsoft.com/office/word/2010/wordml" xmlns:w15="http://schemas.microsoft.com/office/word/2012/wordml" xmlns:w16cex="http://schemas.microsoft.com/office/word/2018/wordml/cex" xmlns:w16cid="http://schemas.microsoft.com/office/word/2016/wordml/cid" xmlns:w16="http://schemas.microsoft.com/office/word/2018/wordml" xmlns:w16se="http://schemas.microsoft.com/office/word/2015/wordml/symex" xmlns:wpg="http://schemas.microsoft.com/office/word/2010/wordprocessingGroup" xmlns:wpi="http://schemas.microsoft.com/office/word/2010/wordprocessingInk" xmlns:wne="http://schemas.microsoft.com/office/word/2006/wordml" xmlns:wps="http://schemas.microsoft.com/office/word/2010/wordprocessingShape" mc:Ignorable="w14 w15 w16se w16cid w16 w16cex wp14">
   <w:p>
     <w:pPr>
-      <w:pStyle w:val="Footer"/>
+      <w:pStyle w:val="Pieddepage"/>
     </w:pPr>
   </w:p>
 </w:ftr>
@@ -1065,7 +1353,7 @@
 <w:hdr xmlns:wpc="http://schemas.microsoft.com/office/word/2010/wordprocessingCanvas" xmlns:cx="http://schemas.microsoft.com/office/drawing/2014/chartex" xmlns:cx1="http://schemas.microsoft.com/office/drawing/2015/9/8/chartex" xmlns:cx2="http://schemas.microsoft.com/office/drawing/2015/10/21/chartex" xmlns:cx3="http://schemas.microsoft.com/office/drawing/2016/5/9/chartex" xmlns:cx4="http://schemas.microsoft.com/office/drawing/2016/5/10/chartex" xmlns:cx5="http://schemas.microsoft.com/office/drawing/2016/5/11/chartex" xmlns:cx6="http://schemas.microsoft.com/office/drawing/2016/5/12/chartex" xmlns:cx7="http://schemas.microsoft.com/office/drawing/2016/5/13/chartex" xmlns:cx8="http://schemas.microsoft.com/office/drawing/2016/5/14/chartex" xmlns:mc="http://schemas.openxmlformats.org/markup-compatibility/2006" xmlns:aink="http://schemas.microsoft.com/office/drawing/2016/ink" xmlns:am3d="http://schemas.microsoft.com/office/drawing/2017/model3d" xmlns:o="urn:schemas-microsoft-com:office:office" xmlns:r="http://schemas.openxmlformats.org/officeDocument/2006/relationships" xmlns:m="http://schemas.openxmlformats.org/officeDocument/2006/math" xmlns:v="urn:schemas-microsoft-com:vml" xmlns:wp14="http://schemas.microsoft.com/office/word/2010/wordprocessingDrawing" xmlns:wp="http://schemas.openxmlformats.org/drawingml/2006/wordprocessingDrawing" xmlns:w10="urn:schemas-microsoft-com:office:word" xmlns:w="http://schemas.openxmlformats.org/wordprocessingml/2006/main" xmlns:w14="http://schemas.microsoft.com/office/word/2010/wordml" xmlns:w15="http://schemas.microsoft.com/office/word/2012/wordml" xmlns:w16cex="http://schemas.microsoft.com/office/word/2018/wordml/cex" xmlns:w16cid="http://schemas.microsoft.com/office/word/2016/wordml/cid" xmlns:w16="http://schemas.microsoft.com/office/word/2018/wordml" xmlns:w16se="http://schemas.microsoft.com/office/word/2015/wordml/symex" xmlns:wpg="http://schemas.microsoft.com/office/word/2010/wordprocessingGroup" xmlns:wpi="http://schemas.microsoft.com/office/word/2010/wordprocessingInk" xmlns:wne="http://schemas.microsoft.com/office/word/2006/wordml" xmlns:wps="http://schemas.microsoft.com/office/word/2010/wordprocessingShape" mc:Ignorable="w14 w15 w16se w16cid w16 w16cex wp14">
   <w:p>
     <w:pPr>
-      <w:pStyle w:val="Header"/>
+      <w:pStyle w:val="En-tte"/>
     </w:pPr>
   </w:p>
 </w:hdr>
@@ -1075,7 +1363,7 @@
 <w:hdr xmlns:wpc="http://schemas.microsoft.com/office/word/2010/wordprocessingCanvas" xmlns:cx="http://schemas.microsoft.com/office/drawing/2014/chartex" xmlns:cx1="http://schemas.microsoft.com/office/drawing/2015/9/8/chartex" xmlns:cx2="http://schemas.microsoft.com/office/drawing/2015/10/21/chartex" xmlns:cx3="http://schemas.microsoft.com/office/drawing/2016/5/9/chartex" xmlns:cx4="http://schemas.microsoft.com/office/drawing/2016/5/10/chartex" xmlns:cx5="http://schemas.microsoft.com/office/drawing/2016/5/11/chartex" xmlns:cx6="http://schemas.microsoft.com/office/drawing/2016/5/12/chartex" xmlns:cx7="http://schemas.microsoft.com/office/drawing/2016/5/13/chartex" xmlns:cx8="http://schemas.microsoft.com/office/drawing/2016/5/14/chartex" xmlns:mc="http://schemas.openxmlformats.org/markup-compatibility/2006" xmlns:aink="http://schemas.microsoft.com/office/drawing/2016/ink" xmlns:am3d="http://schemas.microsoft.com/office/drawing/2017/model3d" xmlns:o="urn:schemas-microsoft-com:office:office" xmlns:r="http://schemas.openxmlformats.org/officeDocument/2006/relationships" xmlns:m="http://schemas.openxmlformats.org/officeDocument/2006/math" xmlns:v="urn:schemas-microsoft-com:vml" xmlns:wp14="http://schemas.microsoft.com/office/word/2010/wordprocessingDrawing" xmlns:wp="http://schemas.openxmlformats.org/drawingml/2006/wordprocessingDrawing" xmlns:w10="urn:schemas-microsoft-com:office:word" xmlns:w="http://schemas.openxmlformats.org/wordprocessingml/2006/main" xmlns:w14="http://schemas.microsoft.com/office/word/2010/wordml" xmlns:w15="http://schemas.microsoft.com/office/word/2012/wordml" xmlns:w16cex="http://schemas.microsoft.com/office/word/2018/wordml/cex" xmlns:w16cid="http://schemas.microsoft.com/office/word/2016/wordml/cid" xmlns:w16="http://schemas.microsoft.com/office/word/2018/wordml" xmlns:w16se="http://schemas.microsoft.com/office/word/2015/wordml/symex" xmlns:wpg="http://schemas.microsoft.com/office/word/2010/wordprocessingGroup" xmlns:wpi="http://schemas.microsoft.com/office/word/2010/wordprocessingInk" xmlns:wne="http://schemas.microsoft.com/office/word/2006/wordml" xmlns:wps="http://schemas.microsoft.com/office/word/2010/wordprocessingShape" mc:Ignorable="w14 w15 w16se w16cid w16 w16cex wp14">
   <w:p>
     <w:pPr>
-      <w:pStyle w:val="Header"/>
+      <w:pStyle w:val="En-tte"/>
     </w:pPr>
   </w:p>
 </w:hdr>
@@ -1085,7 +1373,7 @@
 <w:hdr xmlns:wpc="http://schemas.microsoft.com/office/word/2010/wordprocessingCanvas" xmlns:cx="http://schemas.microsoft.com/office/drawing/2014/chartex" xmlns:cx1="http://schemas.microsoft.com/office/drawing/2015/9/8/chartex" xmlns:cx2="http://schemas.microsoft.com/office/drawing/2015/10/21/chartex" xmlns:cx3="http://schemas.microsoft.com/office/drawing/2016/5/9/chartex" xmlns:cx4="http://schemas.microsoft.com/office/drawing/2016/5/10/chartex" xmlns:cx5="http://schemas.microsoft.com/office/drawing/2016/5/11/chartex" xmlns:cx6="http://schemas.microsoft.com/office/drawing/2016/5/12/chartex" xmlns:cx7="http://schemas.microsoft.com/office/drawing/2016/5/13/chartex" xmlns:cx8="http://schemas.microsoft.com/office/drawing/2016/5/14/chartex" xmlns:mc="http://schemas.openxmlformats.org/markup-compatibility/2006" xmlns:aink="http://schemas.microsoft.com/office/drawing/2016/ink" xmlns:am3d="http://schemas.microsoft.com/office/drawing/2017/model3d" xmlns:o="urn:schemas-microsoft-com:office:office" xmlns:r="http://schemas.openxmlformats.org/officeDocument/2006/relationships" xmlns:m="http://schemas.openxmlformats.org/officeDocument/2006/math" xmlns:v="urn:schemas-microsoft-com:vml" xmlns:wp14="http://schemas.microsoft.com/office/word/2010/wordprocessingDrawing" xmlns:wp="http://schemas.openxmlformats.org/drawingml/2006/wordprocessingDrawing" xmlns:w10="urn:schemas-microsoft-com:office:word" xmlns:w="http://schemas.openxmlformats.org/wordprocessingml/2006/main" xmlns:w14="http://schemas.microsoft.com/office/word/2010/wordml" xmlns:w15="http://schemas.microsoft.com/office/word/2012/wordml" xmlns:w16cex="http://schemas.microsoft.com/office/word/2018/wordml/cex" xmlns:w16cid="http://schemas.microsoft.com/office/word/2016/wordml/cid" xmlns:w16="http://schemas.microsoft.com/office/word/2018/wordml" xmlns:w16se="http://schemas.microsoft.com/office/word/2015/wordml/symex" xmlns:wpg="http://schemas.microsoft.com/office/word/2010/wordprocessingGroup" xmlns:wpi="http://schemas.microsoft.com/office/word/2010/wordprocessingInk" xmlns:wne="http://schemas.microsoft.com/office/word/2006/wordml" xmlns:wps="http://schemas.microsoft.com/office/word/2010/wordprocessingShape" mc:Ignorable="w14 w15 w16se w16cid w16 w16cex wp14">
   <w:p>
     <w:pPr>
-      <w:pStyle w:val="Header"/>
+      <w:pStyle w:val="En-tte"/>
     </w:pPr>
   </w:p>
 </w:hdr>
@@ -1800,11 +2088,11 @@
     <w:qFormat/>
     <w:rsid w:val="00604FB9"/>
   </w:style>
-  <w:style w:type="paragraph" w:styleId="Heading1">
+  <w:style w:type="paragraph" w:styleId="Titre1">
     <w:name w:val="heading 1"/>
     <w:basedOn w:val="Normal"/>
     <w:next w:val="Normal"/>
-    <w:link w:val="Heading1Char"/>
+    <w:link w:val="Titre1Car"/>
     <w:uiPriority w:val="9"/>
     <w:qFormat/>
     <w:rsid w:val="00604FB9"/>
@@ -1821,11 +2109,11 @@
       <w:szCs w:val="32"/>
     </w:rPr>
   </w:style>
-  <w:style w:type="paragraph" w:styleId="Heading2">
+  <w:style w:type="paragraph" w:styleId="Titre2">
     <w:name w:val="heading 2"/>
     <w:basedOn w:val="Normal"/>
     <w:next w:val="Normal"/>
-    <w:link w:val="Heading2Char"/>
+    <w:link w:val="Titre2Car"/>
     <w:uiPriority w:val="9"/>
     <w:semiHidden/>
     <w:unhideWhenUsed/>
@@ -1845,13 +2133,13 @@
       <w:szCs w:val="26"/>
     </w:rPr>
   </w:style>
-  <w:style w:type="character" w:default="1" w:styleId="DefaultParagraphFont">
+  <w:style w:type="character" w:default="1" w:styleId="Policepardfaut">
     <w:name w:val="Default Paragraph Font"/>
     <w:uiPriority w:val="1"/>
     <w:semiHidden/>
     <w:unhideWhenUsed/>
   </w:style>
-  <w:style w:type="table" w:default="1" w:styleId="TableNormal">
+  <w:style w:type="table" w:default="1" w:styleId="TableauNormal">
     <w:name w:val="Normal Table"/>
     <w:uiPriority w:val="99"/>
     <w:semiHidden/>
@@ -1866,16 +2154,16 @@
       </w:tblCellMar>
     </w:tblPr>
   </w:style>
-  <w:style w:type="numbering" w:default="1" w:styleId="NoList">
+  <w:style w:type="numbering" w:default="1" w:styleId="Aucuneliste">
     <w:name w:val="No List"/>
     <w:uiPriority w:val="99"/>
     <w:semiHidden/>
     <w:unhideWhenUsed/>
   </w:style>
-  <w:style w:type="character" w:customStyle="1" w:styleId="Heading1Char">
-    <w:name w:val="Heading 1 Char"/>
-    <w:basedOn w:val="DefaultParagraphFont"/>
-    <w:link w:val="Heading1"/>
+  <w:style w:type="character" w:customStyle="1" w:styleId="Titre1Car">
+    <w:name w:val="Titre 1 Car"/>
+    <w:basedOn w:val="Policepardfaut"/>
+    <w:link w:val="Titre1"/>
     <w:uiPriority w:val="9"/>
     <w:rsid w:val="00604FB9"/>
     <w:rPr>
@@ -1885,9 +2173,9 @@
       <w:szCs w:val="32"/>
     </w:rPr>
   </w:style>
-  <w:style w:type="paragraph" w:styleId="TOCHeading">
+  <w:style w:type="paragraph" w:styleId="En-ttedetabledesmatires">
     <w:name w:val="TOC Heading"/>
-    <w:basedOn w:val="Heading1"/>
+    <w:basedOn w:val="Titre1"/>
     <w:next w:val="Normal"/>
     <w:uiPriority w:val="39"/>
     <w:unhideWhenUsed/>
@@ -1900,9 +2188,9 @@
       <w:lang w:val="en-US" w:eastAsia="en-US"/>
     </w:rPr>
   </w:style>
-  <w:style w:type="character" w:styleId="Strong">
+  <w:style w:type="character" w:styleId="lev">
     <w:name w:val="Strong"/>
-    <w:basedOn w:val="DefaultParagraphFont"/>
+    <w:basedOn w:val="Policepardfaut"/>
     <w:uiPriority w:val="22"/>
     <w:qFormat/>
     <w:rsid w:val="00604FB9"/>
@@ -1911,10 +2199,10 @@
       <w:bCs/>
     </w:rPr>
   </w:style>
-  <w:style w:type="character" w:customStyle="1" w:styleId="Heading2Char">
-    <w:name w:val="Heading 2 Char"/>
-    <w:basedOn w:val="DefaultParagraphFont"/>
-    <w:link w:val="Heading2"/>
+  <w:style w:type="character" w:customStyle="1" w:styleId="Titre2Car">
+    <w:name w:val="Titre 2 Car"/>
+    <w:basedOn w:val="Policepardfaut"/>
+    <w:link w:val="Titre2"/>
     <w:uiPriority w:val="9"/>
     <w:semiHidden/>
     <w:rsid w:val="00604FB9"/>
@@ -1926,7 +2214,7 @@
       <w:szCs w:val="26"/>
     </w:rPr>
   </w:style>
-  <w:style w:type="paragraph" w:styleId="TOC1">
+  <w:style w:type="paragraph" w:styleId="TM1">
     <w:name w:val="toc 1"/>
     <w:basedOn w:val="Normal"/>
     <w:next w:val="Normal"/>
@@ -1938,9 +2226,9 @@
       <w:spacing w:after="100"/>
     </w:pPr>
   </w:style>
-  <w:style w:type="character" w:styleId="Hyperlink">
+  <w:style w:type="character" w:styleId="Lienhypertexte">
     <w:name w:val="Hyperlink"/>
-    <w:basedOn w:val="DefaultParagraphFont"/>
+    <w:basedOn w:val="Policepardfaut"/>
     <w:uiPriority w:val="99"/>
     <w:unhideWhenUsed/>
     <w:rsid w:val="00604FB9"/>
@@ -1949,10 +2237,10 @@
       <w:u w:val="single"/>
     </w:rPr>
   </w:style>
-  <w:style w:type="paragraph" w:styleId="Header">
+  <w:style w:type="paragraph" w:styleId="En-tte">
     <w:name w:val="header"/>
     <w:basedOn w:val="Normal"/>
-    <w:link w:val="HeaderChar"/>
+    <w:link w:val="En-tteCar"/>
     <w:uiPriority w:val="99"/>
     <w:unhideWhenUsed/>
     <w:rsid w:val="00604FB9"/>
@@ -1964,17 +2252,17 @@
       <w:spacing w:after="0" w:line="240" w:lineRule="auto"/>
     </w:pPr>
   </w:style>
-  <w:style w:type="character" w:customStyle="1" w:styleId="HeaderChar">
-    <w:name w:val="Header Char"/>
-    <w:basedOn w:val="DefaultParagraphFont"/>
-    <w:link w:val="Header"/>
+  <w:style w:type="character" w:customStyle="1" w:styleId="En-tteCar">
+    <w:name w:val="En-tête Car"/>
+    <w:basedOn w:val="Policepardfaut"/>
+    <w:link w:val="En-tte"/>
     <w:uiPriority w:val="99"/>
     <w:rsid w:val="00604FB9"/>
   </w:style>
-  <w:style w:type="paragraph" w:styleId="Footer">
+  <w:style w:type="paragraph" w:styleId="Pieddepage">
     <w:name w:val="footer"/>
     <w:basedOn w:val="Normal"/>
-    <w:link w:val="FooterChar"/>
+    <w:link w:val="PieddepageCar"/>
     <w:uiPriority w:val="99"/>
     <w:unhideWhenUsed/>
     <w:rsid w:val="00604FB9"/>
@@ -1986,10 +2274,10 @@
       <w:spacing w:after="0" w:line="240" w:lineRule="auto"/>
     </w:pPr>
   </w:style>
-  <w:style w:type="character" w:customStyle="1" w:styleId="FooterChar">
-    <w:name w:val="Footer Char"/>
-    <w:basedOn w:val="DefaultParagraphFont"/>
-    <w:link w:val="Footer"/>
+  <w:style w:type="character" w:customStyle="1" w:styleId="PieddepageCar">
+    <w:name w:val="Pied de page Car"/>
+    <w:basedOn w:val="Policepardfaut"/>
+    <w:link w:val="Pieddepage"/>
     <w:uiPriority w:val="99"/>
     <w:rsid w:val="00604FB9"/>
   </w:style>

</xml_diff>

<commit_message>
Ajout au journal d'experimentation
Ajout des problèmes rencontrés au journal d'expérimentation
</commit_message>
<xml_diff>
--- a/Doc/JournalDExperimentation.docx
+++ b/Doc/JournalDExperimentation.docx
@@ -359,7 +359,7 @@
       <w:sdtContent>
         <w:p>
           <w:pPr>
-            <w:pStyle w:val="En-ttedetabledesmatires"/>
+            <w:pStyle w:val="TOCHeading"/>
           </w:pPr>
           <w:r>
             <w:t>Table des matières</w:t>
@@ -367,7 +367,7 @@
         </w:p>
         <w:p>
           <w:pPr>
-            <w:pStyle w:val="TM1"/>
+            <w:pStyle w:val="TOC1"/>
             <w:tabs>
               <w:tab w:val="right" w:leader="dot" w:pos="9350"/>
             </w:tabs>
@@ -391,7 +391,7 @@
           <w:hyperlink w:anchor="_Toc63065108" w:history="1">
             <w:r>
               <w:rPr>
-                <w:rStyle w:val="Lienhypertexte"/>
+                <w:rStyle w:val="Hyperlink"/>
                 <w:noProof/>
               </w:rPr>
               <w:t>But de l’expérimentation</w:t>
@@ -448,7 +448,7 @@
         </w:p>
         <w:p>
           <w:pPr>
-            <w:pStyle w:val="TM1"/>
+            <w:pStyle w:val="TOC1"/>
             <w:tabs>
               <w:tab w:val="right" w:leader="dot" w:pos="9350"/>
             </w:tabs>
@@ -460,7 +460,7 @@
           <w:hyperlink w:anchor="_Toc63065109" w:history="1">
             <w:r>
               <w:rPr>
-                <w:rStyle w:val="Lienhypertexte"/>
+                <w:rStyle w:val="Hyperlink"/>
                 <w:noProof/>
               </w:rPr>
               <w:t>Comparaison de la technologie</w:t>
@@ -517,7 +517,7 @@
         </w:p>
         <w:p>
           <w:pPr>
-            <w:pStyle w:val="TM1"/>
+            <w:pStyle w:val="TOC1"/>
             <w:tabs>
               <w:tab w:val="right" w:leader="dot" w:pos="9350"/>
             </w:tabs>
@@ -529,7 +529,7 @@
           <w:hyperlink w:anchor="_Toc63065110" w:history="1">
             <w:r>
               <w:rPr>
-                <w:rStyle w:val="Lienhypertexte"/>
+                <w:rStyle w:val="Hyperlink"/>
                 <w:noProof/>
               </w:rPr>
               <w:t>Tutoriel</w:t>
@@ -586,7 +586,7 @@
         </w:p>
         <w:p>
           <w:pPr>
-            <w:pStyle w:val="TM1"/>
+            <w:pStyle w:val="TOC1"/>
             <w:tabs>
               <w:tab w:val="right" w:leader="dot" w:pos="9350"/>
             </w:tabs>
@@ -598,7 +598,7 @@
           <w:hyperlink w:anchor="_Toc63065111" w:history="1">
             <w:r>
               <w:rPr>
-                <w:rStyle w:val="Lienhypertexte"/>
+                <w:rStyle w:val="Hyperlink"/>
                 <w:noProof/>
               </w:rPr>
               <w:t>Problèmes rencontrés</w:t>
@@ -655,7 +655,7 @@
         </w:p>
         <w:p>
           <w:pPr>
-            <w:pStyle w:val="TM1"/>
+            <w:pStyle w:val="TOC1"/>
             <w:tabs>
               <w:tab w:val="right" w:leader="dot" w:pos="9350"/>
             </w:tabs>
@@ -667,7 +667,7 @@
           <w:hyperlink w:anchor="_Toc63065112" w:history="1">
             <w:r>
               <w:rPr>
-                <w:rStyle w:val="Lienhypertexte"/>
+                <w:rStyle w:val="Hyperlink"/>
                 <w:noProof/>
               </w:rPr>
               <w:t>Conclusion</w:t>
@@ -754,308 +754,173 @@
     </w:p>
     <w:p>
       <w:pPr>
-        <w:shd w:val="clear" w:color="auto" w:fill="F7F7F7"/>
-        <w:spacing w:before="150" w:after="150" w:line="480" w:lineRule="auto"/>
+        <w:pStyle w:val="Heading1"/>
+        <w:spacing w:line="480" w:lineRule="auto"/>
         <w:jc w:val="both"/>
         <w:rPr>
-          <w:rFonts w:ascii="Segoe UI" w:eastAsia="Times New Roman" w:hAnsi="Segoe UI" w:cs="Segoe UI"/>
-          <w:color w:val="212529"/>
-          <w:sz w:val="24"/>
-          <w:szCs w:val="24"/>
-        </w:rPr>
-      </w:pPr>
-      <w:r>
-        <w:rPr>
-          <w:rFonts w:ascii="Segoe UI" w:eastAsia="Times New Roman" w:hAnsi="Segoe UI" w:cs="Segoe UI"/>
-          <w:color w:val="212529"/>
-          <w:sz w:val="24"/>
-          <w:szCs w:val="24"/>
+          <w:rStyle w:val="Strong"/>
+          <w:b/>
+          <w:bCs w:val="0"/>
+        </w:rPr>
+      </w:pPr>
+      <w:bookmarkStart w:id="1" w:name="_Toc63065108"/>
+      <w:r>
+        <w:rPr>
+          <w:rStyle w:val="Strong"/>
+          <w:b/>
+          <w:bCs w:val="0"/>
         </w:rPr>
         <w:lastRenderedPageBreak/>
-        <w:t>C'est le journal d'expérimentation qui témoignera de votre démarche d'expérimentation. Il doit couvrir les éléments suivants :</w:t>
-      </w:r>
-    </w:p>
-    <w:p>
-      <w:pPr>
+        <w:t>But de l’expérimentation</w:t>
+      </w:r>
+      <w:bookmarkEnd w:id="1"/>
+    </w:p>
+    <w:p>
+      <w:pPr>
+        <w:spacing w:line="480" w:lineRule="auto"/>
+        <w:jc w:val="both"/>
+      </w:pPr>
+      <w:r>
+        <w:tab/>
+        <w:t>L’expérimentation avait pour but d’apprendre comment Unity fonctionne et créer la base d’un jeu vidéo. Donc, si</w:t>
+      </w:r>
+      <w:r>
+        <w:t xml:space="preserve"> nous devions séparer les aspects d’une base d’un jeu vidéo, les points suivants seraient retenus; les mouvements du joueur, la collision avec l’environnement qui l’entourent, ainsi que l’interaction avec celle-ci et l’intégration d’un « NPC », c’est-à-dire d’un personnage non joueur.</w:t>
+      </w:r>
+      <w:r>
+        <w:t xml:space="preserve"> En bref, le but de mon expérimentation n’est pas de créer un monde, mais plutôt programmer tous ce qu’il y est contenu, plus précisément le joueur, le </w:t>
+      </w:r>
+      <w:r>
+        <w:t>NPC</w:t>
+      </w:r>
+      <w:r>
+        <w:t xml:space="preserve"> et la collision avec l’environnement.</w:t>
+      </w:r>
+    </w:p>
+    <w:p>
+      <w:pPr>
+        <w:pStyle w:val="Heading1"/>
+        <w:spacing w:line="480" w:lineRule="auto"/>
+        <w:jc w:val="both"/>
+      </w:pPr>
+      <w:bookmarkStart w:id="2" w:name="_Toc63065109"/>
+      <w:r>
+        <w:t>Comparaison de la technologie</w:t>
+      </w:r>
+      <w:bookmarkEnd w:id="2"/>
+    </w:p>
+    <w:p>
+      <w:pPr>
+        <w:spacing w:line="480" w:lineRule="auto"/>
+        <w:jc w:val="both"/>
+      </w:pPr>
+      <w:r>
+        <w:tab/>
+        <w:t>Plusieurs technologies étaient offertes à ma disposition pour la réalisation de ce projet, tel que Unreal Engine, Godot et Unity. Plusieurs différences sont présente</w:t>
+      </w:r>
+      <w:r>
+        <w:t xml:space="preserve">s </w:t>
+      </w:r>
+      <w:r>
+        <w:t>entre chacun de ces engin</w:t>
+      </w:r>
+      <w:r>
+        <w:t>es</w:t>
+      </w:r>
+      <w:r>
+        <w:t xml:space="preserve"> de développement. Par exemple, le langage de programmation entre chacun </w:t>
+      </w:r>
+      <w:r>
+        <w:t>varie</w:t>
+      </w:r>
+      <w:r>
+        <w:t xml:space="preserve">, Unreal Engine utilise le C++, Unity utilise le C#, alors que Godot utilise Python. </w:t>
+      </w:r>
+      <w:r>
+        <w:t>Autres que simplement le langage de programmation, il y avait également plusieurs différences au niveau de la programmation et des composantes déjà présentes dans chacune des engines, si nous prenons Godot, nous devons programmer chaque touche, alors que Unity a déjà des touches pré programmées, telles que Unreal Engine.</w:t>
+      </w:r>
+    </w:p>
+    <w:p>
+      <w:pPr>
+        <w:spacing w:line="480" w:lineRule="auto"/>
+        <w:jc w:val="both"/>
+      </w:pPr>
+      <w:r>
+        <w:tab/>
+      </w:r>
+      <w:r>
+        <w:t>Par conséquent, les raisons pour lesquelles quelle j’ai choisi Unity à la place des deux autres engines, sont les suivantes. Premièrement, la charge qui est appliqué sur mon ordinateur</w:t>
+      </w:r>
+      <w:r>
+        <w:t xml:space="preserve">, à la suite de quelques testes avec Unreal Engine celui-ci à placer une charge trop grande sur mon ordinateur qui l’empêchait de fonctionner adéquatement, allant même jusqu’à un écran noir. Deuxièmement, le désire d’approfondir une technologie jamais vue, tel que le cours le demande, il n’est pas concevable d’approfondir une technologie déjà dans un cours précédent. Par conséquent, Godot devait une option non viable pour moi, puisque nous l’avons déjà utilisé dans le cours de simulation logicielle.  En conclusion, </w:t>
+      </w:r>
+      <w:r>
+        <w:lastRenderedPageBreak/>
+        <w:t>la raison pour laquelle, j’ai retenu Unity pour la technologie de mon projet sont à cause de la demande plus légère sur mon ordinateur, ainsi que cette technologie m’étais totalement inconnu.</w:t>
+      </w:r>
+    </w:p>
+    <w:p>
+      <w:pPr>
+        <w:pStyle w:val="Heading1"/>
+        <w:spacing w:line="480" w:lineRule="auto"/>
+        <w:jc w:val="both"/>
+        <w:rPr>
+          <w:rStyle w:val="Strong"/>
+          <w:b/>
+          <w:bCs w:val="0"/>
+        </w:rPr>
+      </w:pPr>
+      <w:bookmarkStart w:id="3" w:name="_Toc63065110"/>
+      <w:r>
+        <w:rPr>
+          <w:rStyle w:val="Strong"/>
+          <w:b/>
+          <w:bCs w:val="0"/>
+        </w:rPr>
+        <w:t>Tutoriel</w:t>
+      </w:r>
+      <w:bookmarkEnd w:id="3"/>
+      <w:r>
+        <w:rPr>
+          <w:rStyle w:val="Strong"/>
+          <w:b/>
+          <w:bCs w:val="0"/>
+        </w:rPr>
+        <w:t xml:space="preserve"> (Comment refaire ce que j’ai fait.)</w:t>
+      </w:r>
+    </w:p>
+    <w:p>
+      <w:r>
+        <w:tab/>
+        <w:t>Premièrement, si vous désiriez reproduire l’expérimentation</w:t>
+      </w:r>
+      <w:r>
+        <w:t xml:space="preserve">, vous allez tous d’abord vous procurez tous les items suivants. </w:t>
+      </w:r>
+    </w:p>
+    <w:p>
+      <w:pPr>
+        <w:pStyle w:val="ListParagraph"/>
         <w:numPr>
           <w:ilvl w:val="0"/>
-          <w:numId w:val="2"/>
+          <w:numId w:val="3"/>
         </w:numPr>
-        <w:shd w:val="clear" w:color="auto" w:fill="F7F7F7"/>
-        <w:spacing w:before="150" w:after="150" w:line="480" w:lineRule="auto"/>
-        <w:jc w:val="both"/>
-        <w:rPr>
-          <w:rFonts w:ascii="Segoe UI" w:eastAsia="Times New Roman" w:hAnsi="Segoe UI" w:cs="Segoe UI"/>
-          <w:color w:val="212529"/>
-          <w:sz w:val="24"/>
-          <w:szCs w:val="24"/>
-        </w:rPr>
-      </w:pPr>
-      <w:r>
-        <w:rPr>
-          <w:rFonts w:ascii="Segoe UI" w:eastAsia="Times New Roman" w:hAnsi="Segoe UI" w:cs="Segoe UI"/>
-          <w:color w:val="212529"/>
-          <w:sz w:val="24"/>
-          <w:szCs w:val="24"/>
-        </w:rPr>
-        <w:t>Buts de l'expérimentation : ce que l'application développée doit faire à la fin de l'expérimentation.</w:t>
-      </w:r>
-    </w:p>
-    <w:p>
-      <w:pPr>
-        <w:numPr>
-          <w:ilvl w:val="0"/>
-          <w:numId w:val="2"/>
-        </w:numPr>
-        <w:shd w:val="clear" w:color="auto" w:fill="F7F7F7"/>
-        <w:spacing w:before="150" w:after="150" w:line="480" w:lineRule="auto"/>
-        <w:jc w:val="both"/>
-        <w:rPr>
-          <w:rFonts w:ascii="Segoe UI" w:eastAsia="Times New Roman" w:hAnsi="Segoe UI" w:cs="Segoe UI"/>
-          <w:color w:val="212529"/>
-          <w:sz w:val="24"/>
-          <w:szCs w:val="24"/>
-        </w:rPr>
-      </w:pPr>
-      <w:r>
-        <w:rPr>
-          <w:rFonts w:ascii="Segoe UI" w:eastAsia="Times New Roman" w:hAnsi="Segoe UI" w:cs="Segoe UI"/>
-          <w:color w:val="212529"/>
-          <w:sz w:val="24"/>
-          <w:szCs w:val="24"/>
-        </w:rPr>
-        <w:t>Comparaison de la technologie retenue avec d'autres technologies semblables : en quoi la technologie retenue est-elle plus avantageuse ?</w:t>
-      </w:r>
-    </w:p>
-    <w:p>
-      <w:pPr>
-        <w:numPr>
-          <w:ilvl w:val="0"/>
-          <w:numId w:val="2"/>
-        </w:numPr>
-        <w:shd w:val="clear" w:color="auto" w:fill="F7F7F7"/>
-        <w:spacing w:before="150" w:after="150" w:line="480" w:lineRule="auto"/>
-        <w:jc w:val="both"/>
-        <w:rPr>
-          <w:rFonts w:ascii="Segoe UI" w:eastAsia="Times New Roman" w:hAnsi="Segoe UI" w:cs="Segoe UI"/>
-          <w:color w:val="212529"/>
-          <w:sz w:val="24"/>
-          <w:szCs w:val="24"/>
-        </w:rPr>
-      </w:pPr>
-      <w:r>
-        <w:rPr>
-          <w:rFonts w:ascii="Segoe UI" w:eastAsia="Times New Roman" w:hAnsi="Segoe UI" w:cs="Segoe UI"/>
-          <w:color w:val="212529"/>
-          <w:sz w:val="24"/>
-          <w:szCs w:val="24"/>
-        </w:rPr>
-        <w:t>Tutoriel : courte formation pour permettre à un autre programmeur d'utiliser cette technologie.</w:t>
-      </w:r>
-    </w:p>
-    <w:p>
-      <w:pPr>
-        <w:numPr>
-          <w:ilvl w:val="1"/>
-          <w:numId w:val="2"/>
-        </w:numPr>
-        <w:shd w:val="clear" w:color="auto" w:fill="F7F7F7"/>
-        <w:spacing w:before="150" w:after="150" w:line="480" w:lineRule="auto"/>
-        <w:jc w:val="both"/>
-        <w:rPr>
-          <w:rFonts w:ascii="Segoe UI" w:eastAsia="Times New Roman" w:hAnsi="Segoe UI" w:cs="Segoe UI"/>
-          <w:color w:val="212529"/>
-          <w:sz w:val="24"/>
-          <w:szCs w:val="24"/>
-        </w:rPr>
-      </w:pPr>
-      <w:r>
-        <w:rPr>
-          <w:rFonts w:ascii="Segoe UI" w:eastAsia="Times New Roman" w:hAnsi="Segoe UI" w:cs="Segoe UI"/>
-          <w:color w:val="212529"/>
-          <w:sz w:val="24"/>
-          <w:szCs w:val="24"/>
-        </w:rPr>
-        <w:t>(</w:t>
-      </w:r>
-      <w:proofErr w:type="gramStart"/>
-      <w:r>
-        <w:rPr>
-          <w:rFonts w:ascii="Segoe UI" w:eastAsia="Times New Roman" w:hAnsi="Segoe UI" w:cs="Segoe UI"/>
-          <w:color w:val="212529"/>
-          <w:sz w:val="24"/>
-          <w:szCs w:val="24"/>
-        </w:rPr>
-        <w:t>résumer</w:t>
-      </w:r>
-      <w:proofErr w:type="gramEnd"/>
-      <w:r>
-        <w:rPr>
-          <w:rFonts w:ascii="Segoe UI" w:eastAsia="Times New Roman" w:hAnsi="Segoe UI" w:cs="Segoe UI"/>
-          <w:color w:val="212529"/>
-          <w:sz w:val="24"/>
-          <w:szCs w:val="24"/>
-        </w:rPr>
-        <w:t xml:space="preserve"> de conception)</w:t>
-      </w:r>
-    </w:p>
-    <w:p>
-      <w:pPr>
-        <w:numPr>
-          <w:ilvl w:val="0"/>
-          <w:numId w:val="2"/>
-        </w:numPr>
-        <w:shd w:val="clear" w:color="auto" w:fill="F7F7F7"/>
-        <w:spacing w:before="150" w:after="150" w:line="480" w:lineRule="auto"/>
-        <w:jc w:val="both"/>
-        <w:rPr>
-          <w:rFonts w:ascii="Segoe UI" w:eastAsia="Times New Roman" w:hAnsi="Segoe UI" w:cs="Segoe UI"/>
-          <w:color w:val="212529"/>
-          <w:sz w:val="24"/>
-          <w:szCs w:val="24"/>
-        </w:rPr>
-      </w:pPr>
-      <w:r>
-        <w:rPr>
-          <w:rFonts w:ascii="Segoe UI" w:eastAsia="Times New Roman" w:hAnsi="Segoe UI" w:cs="Segoe UI"/>
-          <w:color w:val="212529"/>
-          <w:sz w:val="24"/>
-          <w:szCs w:val="24"/>
-        </w:rPr>
-        <w:t>Notation des problèmes rencontrés et des solutions trouvées.</w:t>
-      </w:r>
-    </w:p>
-    <w:p>
-      <w:pPr>
-        <w:numPr>
-          <w:ilvl w:val="1"/>
-          <w:numId w:val="2"/>
-        </w:numPr>
-        <w:shd w:val="clear" w:color="auto" w:fill="F7F7F7"/>
-        <w:spacing w:before="150" w:after="150" w:line="480" w:lineRule="auto"/>
-        <w:jc w:val="both"/>
-        <w:rPr>
-          <w:rFonts w:ascii="Segoe UI" w:eastAsia="Times New Roman" w:hAnsi="Segoe UI" w:cs="Segoe UI"/>
-          <w:color w:val="212529"/>
-          <w:sz w:val="24"/>
-          <w:szCs w:val="24"/>
-          <w:lang w:val="en-US"/>
-        </w:rPr>
-      </w:pPr>
-      <w:r>
-        <w:rPr>
-          <w:rFonts w:ascii="Segoe UI" w:eastAsia="Times New Roman" w:hAnsi="Segoe UI" w:cs="Segoe UI"/>
-          <w:color w:val="212529"/>
-          <w:sz w:val="24"/>
-          <w:szCs w:val="24"/>
-          <w:lang w:val="en-US"/>
-        </w:rPr>
-        <w:t xml:space="preserve">Mon </w:t>
-      </w:r>
-      <w:proofErr w:type="spellStart"/>
-      <w:r>
-        <w:rPr>
-          <w:rFonts w:ascii="Segoe UI" w:eastAsia="Times New Roman" w:hAnsi="Segoe UI" w:cs="Segoe UI"/>
-          <w:color w:val="212529"/>
-          <w:sz w:val="24"/>
-          <w:szCs w:val="24"/>
-          <w:lang w:val="en-US"/>
-        </w:rPr>
-        <w:t>ordi</w:t>
-      </w:r>
-      <w:proofErr w:type="spellEnd"/>
-      <w:r>
-        <w:rPr>
-          <w:rFonts w:ascii="Segoe UI" w:eastAsia="Times New Roman" w:hAnsi="Segoe UI" w:cs="Segoe UI"/>
-          <w:color w:val="212529"/>
-          <w:sz w:val="24"/>
-          <w:szCs w:val="24"/>
-          <w:lang w:val="en-US"/>
-        </w:rPr>
-        <w:t xml:space="preserve"> overheat </w:t>
-      </w:r>
-      <w:proofErr w:type="spellStart"/>
-      <w:proofErr w:type="gramStart"/>
-      <w:r>
-        <w:rPr>
-          <w:rFonts w:ascii="Segoe UI" w:eastAsia="Times New Roman" w:hAnsi="Segoe UI" w:cs="Segoe UI"/>
-          <w:color w:val="212529"/>
-          <w:sz w:val="24"/>
-          <w:szCs w:val="24"/>
-          <w:lang w:val="en-US"/>
-        </w:rPr>
-        <w:t>f</w:t>
-      </w:r>
-      <w:r>
-        <w:rPr>
-          <w:rFonts w:ascii="Segoe UI" w:eastAsia="Times New Roman" w:hAnsi="Segoe UI" w:cs="Segoe UI"/>
-          <w:color w:val="212529"/>
-          <w:sz w:val="24"/>
-          <w:szCs w:val="24"/>
-          <w:lang w:val="en-US"/>
-        </w:rPr>
-        <w:t>acilement</w:t>
-      </w:r>
-      <w:proofErr w:type="spellEnd"/>
-      <w:proofErr w:type="gramEnd"/>
-      <w:r>
-        <w:rPr>
-          <w:rFonts w:ascii="Segoe UI" w:eastAsia="Times New Roman" w:hAnsi="Segoe UI" w:cs="Segoe UI"/>
-          <w:color w:val="212529"/>
-          <w:sz w:val="24"/>
-          <w:szCs w:val="24"/>
-          <w:lang w:val="en-US"/>
-        </w:rPr>
-        <w:t xml:space="preserve"> </w:t>
-      </w:r>
-    </w:p>
-    <w:p>
-      <w:pPr>
-        <w:numPr>
-          <w:ilvl w:val="0"/>
-          <w:numId w:val="2"/>
-        </w:numPr>
-        <w:shd w:val="clear" w:color="auto" w:fill="F7F7F7"/>
-        <w:spacing w:before="150" w:after="150" w:line="480" w:lineRule="auto"/>
-        <w:jc w:val="both"/>
-        <w:rPr>
-          <w:rFonts w:ascii="Segoe UI" w:eastAsia="Times New Roman" w:hAnsi="Segoe UI" w:cs="Segoe UI"/>
-          <w:color w:val="212529"/>
-          <w:sz w:val="24"/>
-          <w:szCs w:val="24"/>
-        </w:rPr>
-      </w:pPr>
-      <w:r>
-        <w:rPr>
-          <w:rFonts w:ascii="Segoe UI" w:eastAsia="Times New Roman" w:hAnsi="Segoe UI" w:cs="Segoe UI"/>
-          <w:color w:val="212529"/>
-          <w:sz w:val="24"/>
-          <w:szCs w:val="24"/>
-        </w:rPr>
-        <w:t>Conclusion sur l'expérimentation : les buts de l'expérimentation ont-ils étés atteints ? Avis sur le potentiel de la technologie.</w:t>
-      </w:r>
-    </w:p>
-    <w:p>
-      <w:pPr>
-        <w:pStyle w:val="Titre1"/>
+      </w:pPr>
+    </w:p>
+    <w:p>
+      <w:pPr>
+        <w:pStyle w:val="Heading1"/>
         <w:spacing w:line="480" w:lineRule="auto"/>
         <w:jc w:val="both"/>
-        <w:rPr>
-          <w:rStyle w:val="lev"/>
-          <w:b/>
-          <w:bCs w:val="0"/>
-        </w:rPr>
-      </w:pPr>
-      <w:bookmarkStart w:id="1" w:name="_Toc63065108"/>
-      <w:r>
-        <w:rPr>
-          <w:rStyle w:val="lev"/>
-          <w:b/>
-          <w:bCs w:val="0"/>
-        </w:rPr>
-        <w:t>But de l’expérimentation</w:t>
-      </w:r>
-      <w:bookmarkEnd w:id="1"/>
+      </w:pPr>
+      <w:bookmarkStart w:id="4" w:name="_Toc63065111"/>
+      <w:r>
+        <w:t>Problèmes rencontrés</w:t>
+      </w:r>
+      <w:bookmarkEnd w:id="4"/>
+      <w:r>
+        <w:t xml:space="preserve"> </w:t>
+      </w:r>
     </w:p>
     <w:p>
       <w:pPr>
@@ -1064,38 +929,35 @@
       </w:pPr>
       <w:r>
         <w:tab/>
-        <w:t>L’expérimentation avait pour but d’apprendre comment Unity fonctionne et créer la base d’un jeu vidéo. Donc, si</w:t>
-      </w:r>
-      <w:r>
-        <w:t xml:space="preserve"> nous devions séparer les aspects d’une base d’un jeu vidéo, les points suivants seraient retenus; les mouvements du joueur, la collision avec l’environnement qui l’entourent, ainsi que l’interaction avec celle-ci et l’intégration d’un « NPC », c’est-à-dire d’un personnage non joueur.</w:t>
-      </w:r>
-      <w:r>
-        <w:t xml:space="preserve"> En bref, </w:t>
-      </w:r>
-      <w:r>
-        <w:lastRenderedPageBreak/>
-        <w:t xml:space="preserve">le but de mon expérimentation n’est pas de créer un monde, mais plutôt programmer tous ce qu’il y est contenu, plus précisément le joueur, le </w:t>
-      </w:r>
-      <w:proofErr w:type="spellStart"/>
-      <w:r>
-        <w:t>npc</w:t>
-      </w:r>
-      <w:proofErr w:type="spellEnd"/>
-      <w:r>
-        <w:t xml:space="preserve"> et la collision avec l’environnement.</w:t>
-      </w:r>
-    </w:p>
-    <w:p>
-      <w:pPr>
-        <w:pStyle w:val="Titre1"/>
+        <w:t xml:space="preserve">Lors de la réalisation de mon expérimentation plusieurs problèmes ont fait surface et que j’ai par conséquent dû les surmonter. </w:t>
+      </w:r>
+    </w:p>
+    <w:p>
+      <w:pPr>
         <w:spacing w:line="480" w:lineRule="auto"/>
         <w:jc w:val="both"/>
       </w:pPr>
-      <w:bookmarkStart w:id="2" w:name="_Toc63065109"/>
-      <w:r>
-        <w:t>Comparaison de la technologie</w:t>
-      </w:r>
-      <w:bookmarkEnd w:id="2"/>
+      <w:r>
+        <w:tab/>
+        <w:t xml:space="preserve">Premièrement, le premier problème auxquelles j’ai dû faire face était un problème au niveau du hardware. En effet, lorsque j’ai </w:t>
+      </w:r>
+      <w:r>
+        <w:t>commenc</w:t>
+      </w:r>
+      <w:r>
+        <w:t xml:space="preserve">é la réalisation </w:t>
+      </w:r>
+      <w:r>
+        <w:t xml:space="preserve">de mon projet d’approfondissement la température de mon ordinateur à augmenter </w:t>
+      </w:r>
+      <w:proofErr w:type="gramStart"/>
+      <w:r>
+        <w:t>a</w:t>
+      </w:r>
+      <w:proofErr w:type="gramEnd"/>
+      <w:r>
+        <w:t xml:space="preserve"> une vitesse fulgurante. La raison était relativement simple, mon ordinateur portable n’a pas de carte graphique, de plus celle-ci n’a pas un processeur super efficace. Donc, la solution à ce problème fût relativement simple a trouvé, mais celle-ci me demandais d’autant plus de travail hors des heures de cours. En effet, la solution qui m’était le plus simple était de réaliser le projet sur mon ordinateur à la maison qui est beaucoup plus puissante. </w:t>
+      </w:r>
     </w:p>
     <w:p>
       <w:pPr>
@@ -1104,28 +966,26 @@
       </w:pPr>
       <w:r>
         <w:tab/>
-        <w:t>Plusieurs technologies étaient offertes à ma disposition pour la réalisation de ce projet, tel que Unreal Engine, Godot et Unity. Plusieurs différences sont présente</w:t>
-      </w:r>
-      <w:r>
-        <w:t xml:space="preserve">s </w:t>
-      </w:r>
-      <w:r>
-        <w:t>entre chacun de ces engin</w:t>
-      </w:r>
-      <w:r>
-        <w:t>es</w:t>
-      </w:r>
-      <w:r>
-        <w:t xml:space="preserve"> de développement. Par exemple, le langage de programmation entre chacun </w:t>
-      </w:r>
-      <w:r>
-        <w:t>varie</w:t>
-      </w:r>
-      <w:r>
-        <w:t xml:space="preserve">, Unreal Engine utilise le C++, Unity utilise le C#, alors que Godot utilise Python. </w:t>
-      </w:r>
-      <w:r>
-        <w:t>Autres que simplement le langage de programmation, il y avait également plusieurs différences au niveau de la programmation et des composantes déjà présentes dans chacune des engines, si nous prenons Godot, nous devons programmer chaque touche, alors que Unity a déjà des touches pré programmées, telles que Unreal Engine.</w:t>
+        <w:t xml:space="preserve">Deuxièmement, </w:t>
+      </w:r>
+      <w:r>
+        <w:t xml:space="preserve">lorsque j’ai débuté l’animation de mes personnages, un problème est survenu. Ce problème étant le fait que mes personnages lors de la création de l’animation, ceux-ci ne </w:t>
+      </w:r>
+      <w:r>
+        <w:t>répondaient</w:t>
+      </w:r>
+      <w:r>
+        <w:t xml:space="preserve"> pas à aucun des </w:t>
+      </w:r>
+      <w:r>
+        <w:t xml:space="preserve">tentatives d’animation que les personnages devaient exécuter, mais plutôt celui-ci lorsque le jeu débutait, il commençait à voler dans le ciel. Donc, pour remédier à la situation, après plusieurs recherches sur internet, j’ai finalement appris que la </w:t>
+      </w:r>
+      <w:r>
+        <w:t xml:space="preserve">structure du personnage que je tentais d’utiliser n’étais pas adéquate à l’animation. Finalement, j’ai réussi à trouver une page web avec une </w:t>
+      </w:r>
+      <w:r>
+        <w:lastRenderedPageBreak/>
+        <w:t>multitude de modèle 3D qui son gratuit et également avec plein d’animation qui son compatible avec ces personnages.</w:t>
       </w:r>
     </w:p>
     <w:p>
@@ -1135,110 +995,90 @@
       </w:pPr>
       <w:r>
         <w:tab/>
-      </w:r>
-      <w:r>
-        <w:t>Par conséquent, les raisons pour lesquelles quelle j’ai choisi Unity à la place des deux autres engines, sont les suivantes. Premièrement, la charge qui est appliqué sur mon ordinateur</w:t>
-      </w:r>
-      <w:r>
-        <w:t>, à la suite de quelques testes avec Unreal Engine celui-ci à placer une charge trop grande sur mon ordinateur qui l’empêchait de fonctionner adéquatement, allant même jusqu’à un écran noir. Deuxièmement, le désire d’approfondir une technologie jamais vue, tel que le cours le demande, il n’est pas concevable d’approfondir une technologie déjà dans un cours précédent. Par conséquent, Godot devait une option non viable pour moi, puisque nous l’avons déjà utilisé dans le cours de simulation logicielle.  En conclusion, la raison pour laquelle, j’ai retenu Unity pour la technologie de mon projet sont à cause de la demande plus légère sur mon ordinateur, ainsi que cette technologie m’étais totalement inconnu.</w:t>
-      </w:r>
-    </w:p>
-    <w:p>
-      <w:pPr>
-        <w:pStyle w:val="Titre1"/>
+        <w:t>Troisièmement, j’ai programm</w:t>
+      </w:r>
+      <w:r>
+        <w:t>é</w:t>
+      </w:r>
+      <w:r>
+        <w:t xml:space="preserve"> le déplacement aléatoire de personnage non</w:t>
+      </w:r>
+      <w:r>
+        <w:t xml:space="preserve"> </w:t>
+      </w:r>
+      <w:r>
+        <w:t>joueur, mais ceux-ci avaient un problème majeur. Ces personnages percutaient des murs et restaient pri</w:t>
+      </w:r>
+      <w:r>
+        <w:t>s</w:t>
+      </w:r>
+      <w:r>
+        <w:t xml:space="preserve"> sur ces murs</w:t>
+      </w:r>
+      <w:r>
+        <w:t xml:space="preserve">, </w:t>
+      </w:r>
+      <w:r>
+        <w:t>peu importe combien de temps passait. Donc, pour remédier à la situation, j’ai dû ajuster le mouvement des personnages à l’aide d’une détection de leur</w:t>
+      </w:r>
+      <w:r>
+        <w:t xml:space="preserve">s </w:t>
+      </w:r>
+      <w:r>
+        <w:t>alentour</w:t>
+      </w:r>
+      <w:r>
+        <w:t>s.</w:t>
+      </w:r>
+      <w:r>
+        <w:t xml:space="preserve"> C’est-à-dire que les personnages sont dorénavant en mesure de voir </w:t>
+      </w:r>
+      <w:r>
+        <w:t>s’il</w:t>
+      </w:r>
+      <w:r>
+        <w:t xml:space="preserve"> y a un mur ou tout autre objet qui peuvent leur</w:t>
+      </w:r>
+      <w:r>
+        <w:t xml:space="preserve"> bloquer le passage. Ainsi, les NPC lorsqu’ils détectaient ces obstacles modifiaient leurs trajectoires pour ne pas rester bloqué.</w:t>
+      </w:r>
+      <w:r>
+        <w:t xml:space="preserve"> En bref, l’ajout d’un détecteur de collision permet corriger le problème des personnages non joueurs qui restent bloqués sur les murs.</w:t>
+      </w:r>
+    </w:p>
+    <w:p>
+      <w:pPr>
         <w:spacing w:line="480" w:lineRule="auto"/>
         <w:jc w:val="both"/>
-        <w:rPr>
-          <w:rStyle w:val="lev"/>
-          <w:b/>
-          <w:bCs w:val="0"/>
-        </w:rPr>
-      </w:pPr>
-      <w:bookmarkStart w:id="3" w:name="_Toc63065110"/>
-      <w:r>
-        <w:rPr>
-          <w:rStyle w:val="lev"/>
-          <w:b/>
-          <w:bCs w:val="0"/>
-        </w:rPr>
-        <w:lastRenderedPageBreak/>
-        <w:t>Tutoriel</w:t>
-      </w:r>
-      <w:bookmarkEnd w:id="3"/>
-    </w:p>
-    <w:p>
-      <w:pPr>
-        <w:pStyle w:val="Titre1"/>
+      </w:pPr>
+      <w:r>
+        <w:tab/>
+        <w:t>En bref, malgré tous les problèmes que j’ai rencontré</w:t>
+      </w:r>
+      <w:r>
+        <w:t xml:space="preserve">s </w:t>
+      </w:r>
+      <w:r>
+        <w:t xml:space="preserve">tout au long du développement de mon projet, j’ai réussi à trouver des solutions et finalement créer le produit que j’avais en tête lors du début de l’expérimentation. </w:t>
+      </w:r>
+    </w:p>
+    <w:p>
+      <w:pPr>
+        <w:pStyle w:val="Heading1"/>
         <w:spacing w:line="480" w:lineRule="auto"/>
         <w:jc w:val="both"/>
       </w:pPr>
-      <w:bookmarkStart w:id="4" w:name="_Toc63065111"/>
-      <w:r>
-        <w:t>Problèmes rencontrés</w:t>
-      </w:r>
-      <w:bookmarkEnd w:id="4"/>
-      <w:r>
-        <w:t xml:space="preserve"> </w:t>
-      </w:r>
-    </w:p>
-    <w:p>
-      <w:pPr>
-        <w:spacing w:line="480" w:lineRule="auto"/>
-        <w:jc w:val="both"/>
-      </w:pPr>
+      <w:bookmarkStart w:id="5" w:name="_Toc63065112"/>
+      <w:r>
+        <w:t>Conclusion</w:t>
+      </w:r>
+      <w:bookmarkEnd w:id="5"/>
+    </w:p>
+    <w:p>
       <w:r>
         <w:tab/>
-        <w:t xml:space="preserve">Lors de la réalisation de mon expérimentation plusieurs problèmes ont fait surface et que j’ai par conséquent dû les surmonter. </w:t>
-      </w:r>
-    </w:p>
-    <w:p>
-      <w:pPr>
-        <w:spacing w:line="480" w:lineRule="auto"/>
-        <w:jc w:val="both"/>
-      </w:pPr>
-      <w:r>
-        <w:tab/>
-        <w:t xml:space="preserve">Premièrement, le premier problème auxquelles j’ai dû faire face était un problème au niveau du hardware. En effet, lorsque j’ai </w:t>
-      </w:r>
-      <w:r>
-        <w:t>commenc</w:t>
-      </w:r>
-      <w:r>
-        <w:t xml:space="preserve">é la réalisation </w:t>
-      </w:r>
-      <w:r>
-        <w:t xml:space="preserve">de mon projet d’approfondissement la température de mon ordinateur à augmenter </w:t>
-      </w:r>
-      <w:proofErr w:type="gramStart"/>
-      <w:r>
-        <w:t>a</w:t>
-      </w:r>
-      <w:proofErr w:type="gramEnd"/>
-      <w:r>
-        <w:t xml:space="preserve"> une vitesse fulgurante. La raison était relativement simple, mon ordinateur portable n’a pas de carte graphique, de plus celle-ci n’a pas un processeur super efficace. Donc, la solution à ce problème fût relativement simple a trouvé, mais celle-ci me demandais d’autant plus de travail hors des heures de cours. En effet, la solution qui m’était le plus simple était de réaliser le projet sur mon ordinateur à la maison qui est beaucoup plus puissante. </w:t>
-      </w:r>
-    </w:p>
-    <w:p>
-      <w:pPr>
-        <w:spacing w:line="480" w:lineRule="auto"/>
-        <w:jc w:val="both"/>
-      </w:pPr>
-      <w:r>
-        <w:tab/>
-        <w:t xml:space="preserve">Deuxièmement, </w:t>
-      </w:r>
-    </w:p>
-    <w:p>
-      <w:pPr>
-        <w:pStyle w:val="Titre1"/>
-        <w:spacing w:line="480" w:lineRule="auto"/>
-        <w:jc w:val="both"/>
-      </w:pPr>
-      <w:bookmarkStart w:id="5" w:name="_Toc63065112"/>
-      <w:r>
-        <w:t>Conclusion</w:t>
-      </w:r>
-      <w:bookmarkEnd w:id="5"/>
+        <w:t>En conclusion, mon</w:t>
+      </w:r>
     </w:p>
     <w:p>
       <w:pPr>
@@ -1298,7 +1138,7 @@
 <w:ftr xmlns:wpc="http://schemas.microsoft.com/office/word/2010/wordprocessingCanvas" xmlns:cx="http://schemas.microsoft.com/office/drawing/2014/chartex" xmlns:cx1="http://schemas.microsoft.com/office/drawing/2015/9/8/chartex" xmlns:cx2="http://schemas.microsoft.com/office/drawing/2015/10/21/chartex" xmlns:cx3="http://schemas.microsoft.com/office/drawing/2016/5/9/chartex" xmlns:cx4="http://schemas.microsoft.com/office/drawing/2016/5/10/chartex" xmlns:cx5="http://schemas.microsoft.com/office/drawing/2016/5/11/chartex" xmlns:cx6="http://schemas.microsoft.com/office/drawing/2016/5/12/chartex" xmlns:cx7="http://schemas.microsoft.com/office/drawing/2016/5/13/chartex" xmlns:cx8="http://schemas.microsoft.com/office/drawing/2016/5/14/chartex" xmlns:mc="http://schemas.openxmlformats.org/markup-compatibility/2006" xmlns:aink="http://schemas.microsoft.com/office/drawing/2016/ink" xmlns:am3d="http://schemas.microsoft.com/office/drawing/2017/model3d" xmlns:o="urn:schemas-microsoft-com:office:office" xmlns:r="http://schemas.openxmlformats.org/officeDocument/2006/relationships" xmlns:m="http://schemas.openxmlformats.org/officeDocument/2006/math" xmlns:v="urn:schemas-microsoft-com:vml" xmlns:wp14="http://schemas.microsoft.com/office/word/2010/wordprocessingDrawing" xmlns:wp="http://schemas.openxmlformats.org/drawingml/2006/wordprocessingDrawing" xmlns:w10="urn:schemas-microsoft-com:office:word" xmlns:w="http://schemas.openxmlformats.org/wordprocessingml/2006/main" xmlns:w14="http://schemas.microsoft.com/office/word/2010/wordml" xmlns:w15="http://schemas.microsoft.com/office/word/2012/wordml" xmlns:w16cex="http://schemas.microsoft.com/office/word/2018/wordml/cex" xmlns:w16cid="http://schemas.microsoft.com/office/word/2016/wordml/cid" xmlns:w16="http://schemas.microsoft.com/office/word/2018/wordml" xmlns:w16se="http://schemas.microsoft.com/office/word/2015/wordml/symex" xmlns:wpg="http://schemas.microsoft.com/office/word/2010/wordprocessingGroup" xmlns:wpi="http://schemas.microsoft.com/office/word/2010/wordprocessingInk" xmlns:wne="http://schemas.microsoft.com/office/word/2006/wordml" xmlns:wps="http://schemas.microsoft.com/office/word/2010/wordprocessingShape" mc:Ignorable="w14 w15 w16se w16cid w16 w16cex wp14">
   <w:p>
     <w:pPr>
-      <w:pStyle w:val="Pieddepage"/>
+      <w:pStyle w:val="Footer"/>
     </w:pPr>
   </w:p>
 </w:ftr>
@@ -1308,7 +1148,7 @@
 <w:ftr xmlns:wpc="http://schemas.microsoft.com/office/word/2010/wordprocessingCanvas" xmlns:cx="http://schemas.microsoft.com/office/drawing/2014/chartex" xmlns:cx1="http://schemas.microsoft.com/office/drawing/2015/9/8/chartex" xmlns:cx2="http://schemas.microsoft.com/office/drawing/2015/10/21/chartex" xmlns:cx3="http://schemas.microsoft.com/office/drawing/2016/5/9/chartex" xmlns:cx4="http://schemas.microsoft.com/office/drawing/2016/5/10/chartex" xmlns:cx5="http://schemas.microsoft.com/office/drawing/2016/5/11/chartex" xmlns:cx6="http://schemas.microsoft.com/office/drawing/2016/5/12/chartex" xmlns:cx7="http://schemas.microsoft.com/office/drawing/2016/5/13/chartex" xmlns:cx8="http://schemas.microsoft.com/office/drawing/2016/5/14/chartex" xmlns:mc="http://schemas.openxmlformats.org/markup-compatibility/2006" xmlns:aink="http://schemas.microsoft.com/office/drawing/2016/ink" xmlns:am3d="http://schemas.microsoft.com/office/drawing/2017/model3d" xmlns:o="urn:schemas-microsoft-com:office:office" xmlns:r="http://schemas.openxmlformats.org/officeDocument/2006/relationships" xmlns:m="http://schemas.openxmlformats.org/officeDocument/2006/math" xmlns:v="urn:schemas-microsoft-com:vml" xmlns:wp14="http://schemas.microsoft.com/office/word/2010/wordprocessingDrawing" xmlns:wp="http://schemas.openxmlformats.org/drawingml/2006/wordprocessingDrawing" xmlns:w10="urn:schemas-microsoft-com:office:word" xmlns:w="http://schemas.openxmlformats.org/wordprocessingml/2006/main" xmlns:w14="http://schemas.microsoft.com/office/word/2010/wordml" xmlns:w15="http://schemas.microsoft.com/office/word/2012/wordml" xmlns:w16cex="http://schemas.microsoft.com/office/word/2018/wordml/cex" xmlns:w16cid="http://schemas.microsoft.com/office/word/2016/wordml/cid" xmlns:w16="http://schemas.microsoft.com/office/word/2018/wordml" xmlns:w16se="http://schemas.microsoft.com/office/word/2015/wordml/symex" xmlns:wpg="http://schemas.microsoft.com/office/word/2010/wordprocessingGroup" xmlns:wpi="http://schemas.microsoft.com/office/word/2010/wordprocessingInk" xmlns:wne="http://schemas.microsoft.com/office/word/2006/wordml" xmlns:wps="http://schemas.microsoft.com/office/word/2010/wordprocessingShape" mc:Ignorable="w14 w15 w16se w16cid w16 w16cex wp14">
   <w:p>
     <w:pPr>
-      <w:pStyle w:val="Pieddepage"/>
+      <w:pStyle w:val="Footer"/>
     </w:pPr>
   </w:p>
 </w:ftr>
@@ -1318,7 +1158,7 @@
 <w:ftr xmlns:wpc="http://schemas.microsoft.com/office/word/2010/wordprocessingCanvas" xmlns:cx="http://schemas.microsoft.com/office/drawing/2014/chartex" xmlns:cx1="http://schemas.microsoft.com/office/drawing/2015/9/8/chartex" xmlns:cx2="http://schemas.microsoft.com/office/drawing/2015/10/21/chartex" xmlns:cx3="http://schemas.microsoft.com/office/drawing/2016/5/9/chartex" xmlns:cx4="http://schemas.microsoft.com/office/drawing/2016/5/10/chartex" xmlns:cx5="http://schemas.microsoft.com/office/drawing/2016/5/11/chartex" xmlns:cx6="http://schemas.microsoft.com/office/drawing/2016/5/12/chartex" xmlns:cx7="http://schemas.microsoft.com/office/drawing/2016/5/13/chartex" xmlns:cx8="http://schemas.microsoft.com/office/drawing/2016/5/14/chartex" xmlns:mc="http://schemas.openxmlformats.org/markup-compatibility/2006" xmlns:aink="http://schemas.microsoft.com/office/drawing/2016/ink" xmlns:am3d="http://schemas.microsoft.com/office/drawing/2017/model3d" xmlns:o="urn:schemas-microsoft-com:office:office" xmlns:r="http://schemas.openxmlformats.org/officeDocument/2006/relationships" xmlns:m="http://schemas.openxmlformats.org/officeDocument/2006/math" xmlns:v="urn:schemas-microsoft-com:vml" xmlns:wp14="http://schemas.microsoft.com/office/word/2010/wordprocessingDrawing" xmlns:wp="http://schemas.openxmlformats.org/drawingml/2006/wordprocessingDrawing" xmlns:w10="urn:schemas-microsoft-com:office:word" xmlns:w="http://schemas.openxmlformats.org/wordprocessingml/2006/main" xmlns:w14="http://schemas.microsoft.com/office/word/2010/wordml" xmlns:w15="http://schemas.microsoft.com/office/word/2012/wordml" xmlns:w16cex="http://schemas.microsoft.com/office/word/2018/wordml/cex" xmlns:w16cid="http://schemas.microsoft.com/office/word/2016/wordml/cid" xmlns:w16="http://schemas.microsoft.com/office/word/2018/wordml" xmlns:w16se="http://schemas.microsoft.com/office/word/2015/wordml/symex" xmlns:wpg="http://schemas.microsoft.com/office/word/2010/wordprocessingGroup" xmlns:wpi="http://schemas.microsoft.com/office/word/2010/wordprocessingInk" xmlns:wne="http://schemas.microsoft.com/office/word/2006/wordml" xmlns:wps="http://schemas.microsoft.com/office/word/2010/wordprocessingShape" mc:Ignorable="w14 w15 w16se w16cid w16 w16cex wp14">
   <w:p>
     <w:pPr>
-      <w:pStyle w:val="Pieddepage"/>
+      <w:pStyle w:val="Footer"/>
     </w:pPr>
   </w:p>
 </w:ftr>
@@ -1353,7 +1193,7 @@
 <w:hdr xmlns:wpc="http://schemas.microsoft.com/office/word/2010/wordprocessingCanvas" xmlns:cx="http://schemas.microsoft.com/office/drawing/2014/chartex" xmlns:cx1="http://schemas.microsoft.com/office/drawing/2015/9/8/chartex" xmlns:cx2="http://schemas.microsoft.com/office/drawing/2015/10/21/chartex" xmlns:cx3="http://schemas.microsoft.com/office/drawing/2016/5/9/chartex" xmlns:cx4="http://schemas.microsoft.com/office/drawing/2016/5/10/chartex" xmlns:cx5="http://schemas.microsoft.com/office/drawing/2016/5/11/chartex" xmlns:cx6="http://schemas.microsoft.com/office/drawing/2016/5/12/chartex" xmlns:cx7="http://schemas.microsoft.com/office/drawing/2016/5/13/chartex" xmlns:cx8="http://schemas.microsoft.com/office/drawing/2016/5/14/chartex" xmlns:mc="http://schemas.openxmlformats.org/markup-compatibility/2006" xmlns:aink="http://schemas.microsoft.com/office/drawing/2016/ink" xmlns:am3d="http://schemas.microsoft.com/office/drawing/2017/model3d" xmlns:o="urn:schemas-microsoft-com:office:office" xmlns:r="http://schemas.openxmlformats.org/officeDocument/2006/relationships" xmlns:m="http://schemas.openxmlformats.org/officeDocument/2006/math" xmlns:v="urn:schemas-microsoft-com:vml" xmlns:wp14="http://schemas.microsoft.com/office/word/2010/wordprocessingDrawing" xmlns:wp="http://schemas.openxmlformats.org/drawingml/2006/wordprocessingDrawing" xmlns:w10="urn:schemas-microsoft-com:office:word" xmlns:w="http://schemas.openxmlformats.org/wordprocessingml/2006/main" xmlns:w14="http://schemas.microsoft.com/office/word/2010/wordml" xmlns:w15="http://schemas.microsoft.com/office/word/2012/wordml" xmlns:w16cex="http://schemas.microsoft.com/office/word/2018/wordml/cex" xmlns:w16cid="http://schemas.microsoft.com/office/word/2016/wordml/cid" xmlns:w16="http://schemas.microsoft.com/office/word/2018/wordml" xmlns:w16se="http://schemas.microsoft.com/office/word/2015/wordml/symex" xmlns:wpg="http://schemas.microsoft.com/office/word/2010/wordprocessingGroup" xmlns:wpi="http://schemas.microsoft.com/office/word/2010/wordprocessingInk" xmlns:wne="http://schemas.microsoft.com/office/word/2006/wordml" xmlns:wps="http://schemas.microsoft.com/office/word/2010/wordprocessingShape" mc:Ignorable="w14 w15 w16se w16cid w16 w16cex wp14">
   <w:p>
     <w:pPr>
-      <w:pStyle w:val="En-tte"/>
+      <w:pStyle w:val="Header"/>
     </w:pPr>
   </w:p>
 </w:hdr>
@@ -1363,7 +1203,7 @@
 <w:hdr xmlns:wpc="http://schemas.microsoft.com/office/word/2010/wordprocessingCanvas" xmlns:cx="http://schemas.microsoft.com/office/drawing/2014/chartex" xmlns:cx1="http://schemas.microsoft.com/office/drawing/2015/9/8/chartex" xmlns:cx2="http://schemas.microsoft.com/office/drawing/2015/10/21/chartex" xmlns:cx3="http://schemas.microsoft.com/office/drawing/2016/5/9/chartex" xmlns:cx4="http://schemas.microsoft.com/office/drawing/2016/5/10/chartex" xmlns:cx5="http://schemas.microsoft.com/office/drawing/2016/5/11/chartex" xmlns:cx6="http://schemas.microsoft.com/office/drawing/2016/5/12/chartex" xmlns:cx7="http://schemas.microsoft.com/office/drawing/2016/5/13/chartex" xmlns:cx8="http://schemas.microsoft.com/office/drawing/2016/5/14/chartex" xmlns:mc="http://schemas.openxmlformats.org/markup-compatibility/2006" xmlns:aink="http://schemas.microsoft.com/office/drawing/2016/ink" xmlns:am3d="http://schemas.microsoft.com/office/drawing/2017/model3d" xmlns:o="urn:schemas-microsoft-com:office:office" xmlns:r="http://schemas.openxmlformats.org/officeDocument/2006/relationships" xmlns:m="http://schemas.openxmlformats.org/officeDocument/2006/math" xmlns:v="urn:schemas-microsoft-com:vml" xmlns:wp14="http://schemas.microsoft.com/office/word/2010/wordprocessingDrawing" xmlns:wp="http://schemas.openxmlformats.org/drawingml/2006/wordprocessingDrawing" xmlns:w10="urn:schemas-microsoft-com:office:word" xmlns:w="http://schemas.openxmlformats.org/wordprocessingml/2006/main" xmlns:w14="http://schemas.microsoft.com/office/word/2010/wordml" xmlns:w15="http://schemas.microsoft.com/office/word/2012/wordml" xmlns:w16cex="http://schemas.microsoft.com/office/word/2018/wordml/cex" xmlns:w16cid="http://schemas.microsoft.com/office/word/2016/wordml/cid" xmlns:w16="http://schemas.microsoft.com/office/word/2018/wordml" xmlns:w16se="http://schemas.microsoft.com/office/word/2015/wordml/symex" xmlns:wpg="http://schemas.microsoft.com/office/word/2010/wordprocessingGroup" xmlns:wpi="http://schemas.microsoft.com/office/word/2010/wordprocessingInk" xmlns:wne="http://schemas.microsoft.com/office/word/2006/wordml" xmlns:wps="http://schemas.microsoft.com/office/word/2010/wordprocessingShape" mc:Ignorable="w14 w15 w16se w16cid w16 w16cex wp14">
   <w:p>
     <w:pPr>
-      <w:pStyle w:val="En-tte"/>
+      <w:pStyle w:val="Header"/>
     </w:pPr>
   </w:p>
 </w:hdr>
@@ -1373,7 +1213,7 @@
 <w:hdr xmlns:wpc="http://schemas.microsoft.com/office/word/2010/wordprocessingCanvas" xmlns:cx="http://schemas.microsoft.com/office/drawing/2014/chartex" xmlns:cx1="http://schemas.microsoft.com/office/drawing/2015/9/8/chartex" xmlns:cx2="http://schemas.microsoft.com/office/drawing/2015/10/21/chartex" xmlns:cx3="http://schemas.microsoft.com/office/drawing/2016/5/9/chartex" xmlns:cx4="http://schemas.microsoft.com/office/drawing/2016/5/10/chartex" xmlns:cx5="http://schemas.microsoft.com/office/drawing/2016/5/11/chartex" xmlns:cx6="http://schemas.microsoft.com/office/drawing/2016/5/12/chartex" xmlns:cx7="http://schemas.microsoft.com/office/drawing/2016/5/13/chartex" xmlns:cx8="http://schemas.microsoft.com/office/drawing/2016/5/14/chartex" xmlns:mc="http://schemas.openxmlformats.org/markup-compatibility/2006" xmlns:aink="http://schemas.microsoft.com/office/drawing/2016/ink" xmlns:am3d="http://schemas.microsoft.com/office/drawing/2017/model3d" xmlns:o="urn:schemas-microsoft-com:office:office" xmlns:r="http://schemas.openxmlformats.org/officeDocument/2006/relationships" xmlns:m="http://schemas.openxmlformats.org/officeDocument/2006/math" xmlns:v="urn:schemas-microsoft-com:vml" xmlns:wp14="http://schemas.microsoft.com/office/word/2010/wordprocessingDrawing" xmlns:wp="http://schemas.openxmlformats.org/drawingml/2006/wordprocessingDrawing" xmlns:w10="urn:schemas-microsoft-com:office:word" xmlns:w="http://schemas.openxmlformats.org/wordprocessingml/2006/main" xmlns:w14="http://schemas.microsoft.com/office/word/2010/wordml" xmlns:w15="http://schemas.microsoft.com/office/word/2012/wordml" xmlns:w16cex="http://schemas.microsoft.com/office/word/2018/wordml/cex" xmlns:w16cid="http://schemas.microsoft.com/office/word/2016/wordml/cid" xmlns:w16="http://schemas.microsoft.com/office/word/2018/wordml" xmlns:w16se="http://schemas.microsoft.com/office/word/2015/wordml/symex" xmlns:wpg="http://schemas.microsoft.com/office/word/2010/wordprocessingGroup" xmlns:wpi="http://schemas.microsoft.com/office/word/2010/wordprocessingInk" xmlns:wne="http://schemas.microsoft.com/office/word/2006/wordml" xmlns:wps="http://schemas.microsoft.com/office/word/2010/wordprocessingShape" mc:Ignorable="w14 w15 w16se w16cid w16 w16cex wp14">
   <w:p>
     <w:pPr>
-      <w:pStyle w:val="En-tte"/>
+      <w:pStyle w:val="Header"/>
     </w:pPr>
   </w:p>
 </w:hdr>
@@ -1382,6 +1222,92 @@
 <file path=word/numbering.xml><?xml version="1.0" encoding="utf-8"?>
 <w:numbering xmlns:wpc="http://schemas.microsoft.com/office/word/2010/wordprocessingCanvas" xmlns:cx="http://schemas.microsoft.com/office/drawing/2014/chartex" xmlns:cx1="http://schemas.microsoft.com/office/drawing/2015/9/8/chartex" xmlns:cx2="http://schemas.microsoft.com/office/drawing/2015/10/21/chartex" xmlns:cx3="http://schemas.microsoft.com/office/drawing/2016/5/9/chartex" xmlns:cx4="http://schemas.microsoft.com/office/drawing/2016/5/10/chartex" xmlns:cx5="http://schemas.microsoft.com/office/drawing/2016/5/11/chartex" xmlns:cx6="http://schemas.microsoft.com/office/drawing/2016/5/12/chartex" xmlns:cx7="http://schemas.microsoft.com/office/drawing/2016/5/13/chartex" xmlns:cx8="http://schemas.microsoft.com/office/drawing/2016/5/14/chartex" xmlns:mc="http://schemas.openxmlformats.org/markup-compatibility/2006" xmlns:aink="http://schemas.microsoft.com/office/drawing/2016/ink" xmlns:am3d="http://schemas.microsoft.com/office/drawing/2017/model3d" xmlns:o="urn:schemas-microsoft-com:office:office" xmlns:r="http://schemas.openxmlformats.org/officeDocument/2006/relationships" xmlns:m="http://schemas.openxmlformats.org/officeDocument/2006/math" xmlns:v="urn:schemas-microsoft-com:vml" xmlns:wp14="http://schemas.microsoft.com/office/word/2010/wordprocessingDrawing" xmlns:wp="http://schemas.openxmlformats.org/drawingml/2006/wordprocessingDrawing" xmlns:w10="urn:schemas-microsoft-com:office:word" xmlns:w="http://schemas.openxmlformats.org/wordprocessingml/2006/main" xmlns:w14="http://schemas.microsoft.com/office/word/2010/wordml" xmlns:w15="http://schemas.microsoft.com/office/word/2012/wordml" xmlns:w16cex="http://schemas.microsoft.com/office/word/2018/wordml/cex" xmlns:w16cid="http://schemas.microsoft.com/office/word/2016/wordml/cid" xmlns:w16="http://schemas.microsoft.com/office/word/2018/wordml" xmlns:w16se="http://schemas.microsoft.com/office/word/2015/wordml/symex" xmlns:wpg="http://schemas.microsoft.com/office/word/2010/wordprocessingGroup" xmlns:wpi="http://schemas.microsoft.com/office/word/2010/wordprocessingInk" xmlns:wne="http://schemas.microsoft.com/office/word/2006/wordml" xmlns:wps="http://schemas.microsoft.com/office/word/2010/wordprocessingShape" mc:Ignorable="w14 w15 w16se w16cid w16 w16cex wp14">
   <w:abstractNum w:abstractNumId="0" w15:restartNumberingAfterBreak="0">
+    <w:nsid w:val="12515631"/>
+    <w:multiLevelType w:val="hybridMultilevel"/>
+    <w:tmpl w:val="9C9231EA"/>
+    <w:lvl w:ilvl="0" w:tplc="0C0C000F">
+      <w:start w:val="1"/>
+      <w:numFmt w:val="decimal"/>
+      <w:lvlText w:val="%1."/>
+      <w:lvlJc w:val="left"/>
+      <w:pPr>
+        <w:ind w:left="720" w:hanging="360"/>
+      </w:pPr>
+    </w:lvl>
+    <w:lvl w:ilvl="1" w:tplc="0C0C0019" w:tentative="1">
+      <w:start w:val="1"/>
+      <w:numFmt w:val="lowerLetter"/>
+      <w:lvlText w:val="%2."/>
+      <w:lvlJc w:val="left"/>
+      <w:pPr>
+        <w:ind w:left="1440" w:hanging="360"/>
+      </w:pPr>
+    </w:lvl>
+    <w:lvl w:ilvl="2" w:tplc="0C0C001B" w:tentative="1">
+      <w:start w:val="1"/>
+      <w:numFmt w:val="lowerRoman"/>
+      <w:lvlText w:val="%3."/>
+      <w:lvlJc w:val="right"/>
+      <w:pPr>
+        <w:ind w:left="2160" w:hanging="180"/>
+      </w:pPr>
+    </w:lvl>
+    <w:lvl w:ilvl="3" w:tplc="0C0C000F" w:tentative="1">
+      <w:start w:val="1"/>
+      <w:numFmt w:val="decimal"/>
+      <w:lvlText w:val="%4."/>
+      <w:lvlJc w:val="left"/>
+      <w:pPr>
+        <w:ind w:left="2880" w:hanging="360"/>
+      </w:pPr>
+    </w:lvl>
+    <w:lvl w:ilvl="4" w:tplc="0C0C0019" w:tentative="1">
+      <w:start w:val="1"/>
+      <w:numFmt w:val="lowerLetter"/>
+      <w:lvlText w:val="%5."/>
+      <w:lvlJc w:val="left"/>
+      <w:pPr>
+        <w:ind w:left="3600" w:hanging="360"/>
+      </w:pPr>
+    </w:lvl>
+    <w:lvl w:ilvl="5" w:tplc="0C0C001B" w:tentative="1">
+      <w:start w:val="1"/>
+      <w:numFmt w:val="lowerRoman"/>
+      <w:lvlText w:val="%6."/>
+      <w:lvlJc w:val="right"/>
+      <w:pPr>
+        <w:ind w:left="4320" w:hanging="180"/>
+      </w:pPr>
+    </w:lvl>
+    <w:lvl w:ilvl="6" w:tplc="0C0C000F" w:tentative="1">
+      <w:start w:val="1"/>
+      <w:numFmt w:val="decimal"/>
+      <w:lvlText w:val="%7."/>
+      <w:lvlJc w:val="left"/>
+      <w:pPr>
+        <w:ind w:left="5040" w:hanging="360"/>
+      </w:pPr>
+    </w:lvl>
+    <w:lvl w:ilvl="7" w:tplc="0C0C0019" w:tentative="1">
+      <w:start w:val="1"/>
+      <w:numFmt w:val="lowerLetter"/>
+      <w:lvlText w:val="%8."/>
+      <w:lvlJc w:val="left"/>
+      <w:pPr>
+        <w:ind w:left="5760" w:hanging="360"/>
+      </w:pPr>
+    </w:lvl>
+    <w:lvl w:ilvl="8" w:tplc="0C0C001B" w:tentative="1">
+      <w:start w:val="1"/>
+      <w:numFmt w:val="lowerRoman"/>
+      <w:lvlText w:val="%9."/>
+      <w:lvlJc w:val="right"/>
+      <w:pPr>
+        <w:ind w:left="6480" w:hanging="180"/>
+      </w:pPr>
+    </w:lvl>
+  </w:abstractNum>
+  <w:abstractNum w:abstractNumId="1" w15:restartNumberingAfterBreak="0">
     <w:nsid w:val="48C15CA8"/>
     <w:multiLevelType w:val="multilevel"/>
     <w:tmpl w:val="E87EE8C6"/>
@@ -1530,7 +1456,7 @@
       </w:rPr>
     </w:lvl>
   </w:abstractNum>
-  <w:abstractNum w:abstractNumId="1" w15:restartNumberingAfterBreak="0">
+  <w:abstractNum w:abstractNumId="2" w15:restartNumberingAfterBreak="0">
     <w:nsid w:val="603F1385"/>
     <w:multiLevelType w:val="multilevel"/>
     <w:tmpl w:val="F18E5566"/>
@@ -1680,9 +1606,12 @@
     </w:lvl>
   </w:abstractNum>
   <w:num w:numId="1">
+    <w:abstractNumId w:val="2"/>
+  </w:num>
+  <w:num w:numId="2">
     <w:abstractNumId w:val="1"/>
   </w:num>
-  <w:num w:numId="2">
+  <w:num w:numId="3">
     <w:abstractNumId w:val="0"/>
   </w:num>
 </w:numbering>
@@ -2088,11 +2017,11 @@
     <w:qFormat/>
     <w:rsid w:val="00604FB9"/>
   </w:style>
-  <w:style w:type="paragraph" w:styleId="Titre1">
+  <w:style w:type="paragraph" w:styleId="Heading1">
     <w:name w:val="heading 1"/>
     <w:basedOn w:val="Normal"/>
     <w:next w:val="Normal"/>
-    <w:link w:val="Titre1Car"/>
+    <w:link w:val="Heading1Char"/>
     <w:uiPriority w:val="9"/>
     <w:qFormat/>
     <w:rsid w:val="00604FB9"/>
@@ -2109,11 +2038,11 @@
       <w:szCs w:val="32"/>
     </w:rPr>
   </w:style>
-  <w:style w:type="paragraph" w:styleId="Titre2">
+  <w:style w:type="paragraph" w:styleId="Heading2">
     <w:name w:val="heading 2"/>
     <w:basedOn w:val="Normal"/>
     <w:next w:val="Normal"/>
-    <w:link w:val="Titre2Car"/>
+    <w:link w:val="Heading2Char"/>
     <w:uiPriority w:val="9"/>
     <w:semiHidden/>
     <w:unhideWhenUsed/>
@@ -2133,13 +2062,13 @@
       <w:szCs w:val="26"/>
     </w:rPr>
   </w:style>
-  <w:style w:type="character" w:default="1" w:styleId="Policepardfaut">
+  <w:style w:type="character" w:default="1" w:styleId="DefaultParagraphFont">
     <w:name w:val="Default Paragraph Font"/>
     <w:uiPriority w:val="1"/>
     <w:semiHidden/>
     <w:unhideWhenUsed/>
   </w:style>
-  <w:style w:type="table" w:default="1" w:styleId="TableauNormal">
+  <w:style w:type="table" w:default="1" w:styleId="TableNormal">
     <w:name w:val="Normal Table"/>
     <w:uiPriority w:val="99"/>
     <w:semiHidden/>
@@ -2154,16 +2083,16 @@
       </w:tblCellMar>
     </w:tblPr>
   </w:style>
-  <w:style w:type="numbering" w:default="1" w:styleId="Aucuneliste">
+  <w:style w:type="numbering" w:default="1" w:styleId="NoList">
     <w:name w:val="No List"/>
     <w:uiPriority w:val="99"/>
     <w:semiHidden/>
     <w:unhideWhenUsed/>
   </w:style>
-  <w:style w:type="character" w:customStyle="1" w:styleId="Titre1Car">
-    <w:name w:val="Titre 1 Car"/>
-    <w:basedOn w:val="Policepardfaut"/>
-    <w:link w:val="Titre1"/>
+  <w:style w:type="character" w:customStyle="1" w:styleId="Heading1Char">
+    <w:name w:val="Heading 1 Char"/>
+    <w:basedOn w:val="DefaultParagraphFont"/>
+    <w:link w:val="Heading1"/>
     <w:uiPriority w:val="9"/>
     <w:rsid w:val="00604FB9"/>
     <w:rPr>
@@ -2173,9 +2102,9 @@
       <w:szCs w:val="32"/>
     </w:rPr>
   </w:style>
-  <w:style w:type="paragraph" w:styleId="En-ttedetabledesmatires">
+  <w:style w:type="paragraph" w:styleId="TOCHeading">
     <w:name w:val="TOC Heading"/>
-    <w:basedOn w:val="Titre1"/>
+    <w:basedOn w:val="Heading1"/>
     <w:next w:val="Normal"/>
     <w:uiPriority w:val="39"/>
     <w:unhideWhenUsed/>
@@ -2188,9 +2117,9 @@
       <w:lang w:val="en-US" w:eastAsia="en-US"/>
     </w:rPr>
   </w:style>
-  <w:style w:type="character" w:styleId="lev">
+  <w:style w:type="character" w:styleId="Strong">
     <w:name w:val="Strong"/>
-    <w:basedOn w:val="Policepardfaut"/>
+    <w:basedOn w:val="DefaultParagraphFont"/>
     <w:uiPriority w:val="22"/>
     <w:qFormat/>
     <w:rsid w:val="00604FB9"/>
@@ -2199,10 +2128,10 @@
       <w:bCs/>
     </w:rPr>
   </w:style>
-  <w:style w:type="character" w:customStyle="1" w:styleId="Titre2Car">
-    <w:name w:val="Titre 2 Car"/>
-    <w:basedOn w:val="Policepardfaut"/>
-    <w:link w:val="Titre2"/>
+  <w:style w:type="character" w:customStyle="1" w:styleId="Heading2Char">
+    <w:name w:val="Heading 2 Char"/>
+    <w:basedOn w:val="DefaultParagraphFont"/>
+    <w:link w:val="Heading2"/>
     <w:uiPriority w:val="9"/>
     <w:semiHidden/>
     <w:rsid w:val="00604FB9"/>
@@ -2214,7 +2143,7 @@
       <w:szCs w:val="26"/>
     </w:rPr>
   </w:style>
-  <w:style w:type="paragraph" w:styleId="TM1">
+  <w:style w:type="paragraph" w:styleId="TOC1">
     <w:name w:val="toc 1"/>
     <w:basedOn w:val="Normal"/>
     <w:next w:val="Normal"/>
@@ -2226,9 +2155,9 @@
       <w:spacing w:after="100"/>
     </w:pPr>
   </w:style>
-  <w:style w:type="character" w:styleId="Lienhypertexte">
+  <w:style w:type="character" w:styleId="Hyperlink">
     <w:name w:val="Hyperlink"/>
-    <w:basedOn w:val="Policepardfaut"/>
+    <w:basedOn w:val="DefaultParagraphFont"/>
     <w:uiPriority w:val="99"/>
     <w:unhideWhenUsed/>
     <w:rsid w:val="00604FB9"/>
@@ -2237,10 +2166,10 @@
       <w:u w:val="single"/>
     </w:rPr>
   </w:style>
-  <w:style w:type="paragraph" w:styleId="En-tte">
+  <w:style w:type="paragraph" w:styleId="Header">
     <w:name w:val="header"/>
     <w:basedOn w:val="Normal"/>
-    <w:link w:val="En-tteCar"/>
+    <w:link w:val="HeaderChar"/>
     <w:uiPriority w:val="99"/>
     <w:unhideWhenUsed/>
     <w:rsid w:val="00604FB9"/>
@@ -2252,17 +2181,17 @@
       <w:spacing w:after="0" w:line="240" w:lineRule="auto"/>
     </w:pPr>
   </w:style>
-  <w:style w:type="character" w:customStyle="1" w:styleId="En-tteCar">
-    <w:name w:val="En-tête Car"/>
-    <w:basedOn w:val="Policepardfaut"/>
-    <w:link w:val="En-tte"/>
+  <w:style w:type="character" w:customStyle="1" w:styleId="HeaderChar">
+    <w:name w:val="Header Char"/>
+    <w:basedOn w:val="DefaultParagraphFont"/>
+    <w:link w:val="Header"/>
     <w:uiPriority w:val="99"/>
     <w:rsid w:val="00604FB9"/>
   </w:style>
-  <w:style w:type="paragraph" w:styleId="Pieddepage">
+  <w:style w:type="paragraph" w:styleId="Footer">
     <w:name w:val="footer"/>
     <w:basedOn w:val="Normal"/>
-    <w:link w:val="PieddepageCar"/>
+    <w:link w:val="FooterChar"/>
     <w:uiPriority w:val="99"/>
     <w:unhideWhenUsed/>
     <w:rsid w:val="00604FB9"/>
@@ -2274,10 +2203,10 @@
       <w:spacing w:after="0" w:line="240" w:lineRule="auto"/>
     </w:pPr>
   </w:style>
-  <w:style w:type="character" w:customStyle="1" w:styleId="PieddepageCar">
-    <w:name w:val="Pied de page Car"/>
-    <w:basedOn w:val="Policepardfaut"/>
-    <w:link w:val="Pieddepage"/>
+  <w:style w:type="character" w:customStyle="1" w:styleId="FooterChar">
+    <w:name w:val="Footer Char"/>
+    <w:basedOn w:val="DefaultParagraphFont"/>
+    <w:link w:val="Footer"/>
     <w:uiPriority w:val="99"/>
     <w:rsid w:val="00604FB9"/>
   </w:style>
@@ -2296,6 +2225,17 @@
       <w:sz w:val="24"/>
       <w:szCs w:val="24"/>
     </w:rPr>
+  </w:style>
+  <w:style w:type="paragraph" w:styleId="ListParagraph">
+    <w:name w:val="List Paragraph"/>
+    <w:basedOn w:val="Normal"/>
+    <w:uiPriority w:val="34"/>
+    <w:qFormat/>
+    <w:rsid w:val="00FA7302"/>
+    <w:pPr>
+      <w:ind w:left="720"/>
+      <w:contextualSpacing/>
+    </w:pPr>
   </w:style>
 </w:styles>
 </file>

</xml_diff>

<commit_message>
Ajout de commentaire dans le code, clarification
</commit_message>
<xml_diff>
--- a/Doc/JournalDExperimentation.docx
+++ b/Doc/JournalDExperimentation.docx
@@ -642,7 +642,7 @@
                 <w:noProof/>
                 <w:webHidden/>
               </w:rPr>
-              <w:t>6</w:t>
+              <w:t>9</w:t>
             </w:r>
             <w:r>
               <w:rPr>
@@ -711,7 +711,7 @@
                 <w:noProof/>
                 <w:webHidden/>
               </w:rPr>
-              <w:t>8</w:t>
+              <w:t>10</w:t>
             </w:r>
             <w:r>
               <w:rPr>
@@ -1028,6 +1028,9 @@
         <w:jc w:val="both"/>
       </w:pPr>
       <w:r>
+        <w:rPr>
+          <w:noProof/>
+        </w:rPr>
         <w:drawing>
           <wp:inline distT="0" distB="0" distL="0" distR="0" wp14:anchorId="71237BF7" wp14:editId="7957A033">
             <wp:extent cx="1981477" cy="543001"/>
@@ -1084,6 +1087,9 @@
         <w:t xml:space="preserve"> </w:t>
       </w:r>
       <w:r>
+        <w:rPr>
+          <w:noProof/>
+        </w:rPr>
         <w:drawing>
           <wp:inline distT="0" distB="0" distL="0" distR="0" wp14:anchorId="02AAFDEE" wp14:editId="74DC36AD">
             <wp:extent cx="1257475" cy="466790"/>
@@ -1144,6 +1150,9 @@
         <w:jc w:val="both"/>
       </w:pPr>
       <w:r>
+        <w:rPr>
+          <w:noProof/>
+        </w:rPr>
         <w:lastRenderedPageBreak/>
         <w:drawing>
           <wp:inline distT="0" distB="0" distL="0" distR="0" wp14:anchorId="324C9B03" wp14:editId="27D7BA18">
@@ -1197,6 +1206,9 @@
         <w:t xml:space="preserve">Ensuite, vous allez devoir créer votre projet. Lors que cela est fait, vous allez faire face à une fenêtre tel que la suivante : </w:t>
       </w:r>
       <w:r>
+        <w:rPr>
+          <w:noProof/>
+        </w:rPr>
         <w:drawing>
           <wp:inline distT="0" distB="0" distL="0" distR="0" wp14:anchorId="23012B25" wp14:editId="49818E3D">
             <wp:extent cx="5943600" cy="3244215"/>
@@ -1295,6 +1307,9 @@
         <w:t xml:space="preserve"> </w:t>
       </w:r>
       <w:r>
+        <w:rPr>
+          <w:noProof/>
+        </w:rPr>
         <w:drawing>
           <wp:inline distT="0" distB="0" distL="0" distR="0" wp14:anchorId="6EBC250B" wp14:editId="42E61061">
             <wp:extent cx="2276793" cy="285790"/>
@@ -1348,6 +1363,7 @@
           <w:ilvl w:val="0"/>
           <w:numId w:val="4"/>
         </w:numPr>
+        <w:spacing w:line="360" w:lineRule="auto"/>
       </w:pPr>
       <w:r>
         <w:t>Le contrôleur de personnage (« </w:t>
@@ -1368,6 +1384,7 @@
           <w:ilvl w:val="1"/>
           <w:numId w:val="4"/>
         </w:numPr>
+        <w:spacing w:line="360" w:lineRule="auto"/>
       </w:pPr>
       <w:r>
         <w:t>Cette composante permet d’avoir accès aux entrés lorsque le jeu est en marche.</w:t>
@@ -1380,6 +1397,7 @@
           <w:ilvl w:val="0"/>
           <w:numId w:val="4"/>
         </w:numPr>
+        <w:spacing w:line="360" w:lineRule="auto"/>
       </w:pPr>
       <w:r>
         <w:t xml:space="preserve">Une capsule </w:t>
@@ -1400,6 +1418,7 @@
           <w:ilvl w:val="1"/>
           <w:numId w:val="4"/>
         </w:numPr>
+        <w:spacing w:line="360" w:lineRule="auto"/>
       </w:pPr>
       <w:r>
         <w:t>La capsule va devoir être ajuster à la grandeur du personnage</w:t>
@@ -1412,6 +1431,7 @@
           <w:ilvl w:val="1"/>
           <w:numId w:val="4"/>
         </w:numPr>
+        <w:spacing w:line="360" w:lineRule="auto"/>
       </w:pPr>
       <w:r>
         <w:t>Cette composante permet de faire des collisions avec l’environnement qui l’entoure.</w:t>
@@ -1424,6 +1444,7 @@
           <w:ilvl w:val="0"/>
           <w:numId w:val="4"/>
         </w:numPr>
+        <w:spacing w:line="360" w:lineRule="auto"/>
       </w:pPr>
       <w:r>
         <w:t xml:space="preserve">Un </w:t>
@@ -1441,11 +1462,3089 @@
           <w:ilvl w:val="1"/>
           <w:numId w:val="4"/>
         </w:numPr>
+        <w:spacing w:line="360" w:lineRule="auto"/>
       </w:pPr>
       <w:r>
         <w:t>Cette composante permet de gérer les animations du personnage</w:t>
       </w:r>
     </w:p>
+    <w:p>
+      <w:pPr>
+        <w:pStyle w:val="ListParagraph"/>
+        <w:numPr>
+          <w:ilvl w:val="0"/>
+          <w:numId w:val="4"/>
+        </w:numPr>
+        <w:spacing w:line="360" w:lineRule="auto"/>
+      </w:pPr>
+      <w:r>
+        <w:t>Ainsi qu’un script avec un nom quelconque, pour le bien du tutoriel, vous pouvez le nom comme suit : « </w:t>
+      </w:r>
+      <w:proofErr w:type="spellStart"/>
+      <w:r>
+        <w:t>mouvementJoueur</w:t>
+      </w:r>
+      <w:proofErr w:type="spellEnd"/>
+      <w:r>
+        <w:t> »</w:t>
+      </w:r>
+    </w:p>
+    <w:p>
+      <w:pPr>
+        <w:pStyle w:val="ListParagraph"/>
+        <w:numPr>
+          <w:ilvl w:val="1"/>
+          <w:numId w:val="4"/>
+        </w:numPr>
+        <w:spacing w:line="360" w:lineRule="auto"/>
+      </w:pPr>
+      <w:r>
+        <w:t>Ce script va permet de programmer le mouvement du personnage.</w:t>
+      </w:r>
+    </w:p>
+    <w:p>
+      <w:pPr>
+        <w:spacing w:line="360" w:lineRule="auto"/>
+        <w:ind w:firstLine="708"/>
+        <w:jc w:val="both"/>
+      </w:pPr>
+      <w:r>
+        <w:t>Après la création de toute ces composantes, vous allez vous retrouvez avec un objet qui comporte toutes les composantes nécessaires. Par la suite, vous allez devoir ouvrir le script : « </w:t>
+      </w:r>
+      <w:proofErr w:type="spellStart"/>
+      <w:r>
+        <w:t>mouvementJoueur</w:t>
+      </w:r>
+      <w:proofErr w:type="spellEnd"/>
+      <w:r>
+        <w:t xml:space="preserve"> ». Lorsque vous allez avoir celui-ci avec </w:t>
+      </w:r>
+      <w:proofErr w:type="spellStart"/>
+      <w:r>
+        <w:t>VisualStudio</w:t>
+      </w:r>
+      <w:proofErr w:type="spellEnd"/>
+      <w:r>
+        <w:t xml:space="preserve">, vous allez devoir supprimer toute les codes déjà présent et passé le suivant : </w:t>
+      </w:r>
+    </w:p>
+    <w:p>
+      <w:pPr>
+        <w:spacing w:line="480" w:lineRule="auto"/>
+        <w:jc w:val="both"/>
+      </w:pPr>
+      <w:r>
+        <w:br w:type="page"/>
+      </w:r>
+    </w:p>
+    <w:p>
+      <w:r>
+        <w:rPr>
+          <w:noProof/>
+        </w:rPr>
+        <w:lastRenderedPageBreak/>
+        <mc:AlternateContent>
+          <mc:Choice Requires="wps">
+            <w:drawing>
+              <wp:anchor distT="0" distB="0" distL="114300" distR="114300" simplePos="0" relativeHeight="251661312" behindDoc="1" locked="0" layoutInCell="1" allowOverlap="1" wp14:anchorId="0A35183C" wp14:editId="0769AE7A">
+                <wp:simplePos x="0" y="0"/>
+                <wp:positionH relativeFrom="margin">
+                  <wp:align>center</wp:align>
+                </wp:positionH>
+                <wp:positionV relativeFrom="paragraph">
+                  <wp:posOffset>-695325</wp:posOffset>
+                </wp:positionV>
+                <wp:extent cx="6934200" cy="9344025"/>
+                <wp:effectExtent l="0" t="0" r="19050" b="28575"/>
+                <wp:wrapNone/>
+                <wp:docPr id="6" name="Text Box 6"/>
+                <wp:cNvGraphicFramePr/>
+                <a:graphic xmlns:a="http://schemas.openxmlformats.org/drawingml/2006/main">
+                  <a:graphicData uri="http://schemas.microsoft.com/office/word/2010/wordprocessingShape">
+                    <wps:wsp>
+                      <wps:cNvSpPr txBox="1"/>
+                      <wps:spPr>
+                        <a:xfrm>
+                          <a:off x="0" y="0"/>
+                          <a:ext cx="6934200" cy="9344025"/>
+                        </a:xfrm>
+                        <a:prstGeom prst="rect">
+                          <a:avLst/>
+                        </a:prstGeom>
+                        <a:solidFill>
+                          <a:schemeClr val="lt1"/>
+                        </a:solidFill>
+                        <a:ln w="6350">
+                          <a:solidFill>
+                            <a:prstClr val="black"/>
+                          </a:solidFill>
+                        </a:ln>
+                      </wps:spPr>
+                      <wps:txbx>
+                        <w:txbxContent>
+                          <w:p>
+                            <w:pPr>
+                              <w:spacing w:after="0" w:line="240" w:lineRule="auto"/>
+                              <w:rPr>
+                                <w:lang w:val="en-CA"/>
+                              </w:rPr>
+                            </w:pPr>
+                            <w:r>
+                              <w:rPr>
+                                <w:lang w:val="en-CA"/>
+                              </w:rPr>
+                              <w:t xml:space="preserve">using </w:t>
+                            </w:r>
+                            <w:proofErr w:type="spellStart"/>
+                            <w:r>
+                              <w:rPr>
+                                <w:lang w:val="en-CA"/>
+                              </w:rPr>
+                              <w:t>System.</w:t>
+                            </w:r>
+                            <w:proofErr w:type="gramStart"/>
+                            <w:r>
+                              <w:rPr>
+                                <w:lang w:val="en-CA"/>
+                              </w:rPr>
+                              <w:t>Collections</w:t>
+                            </w:r>
+                            <w:proofErr w:type="spellEnd"/>
+                            <w:r>
+                              <w:rPr>
+                                <w:lang w:val="en-CA"/>
+                              </w:rPr>
+                              <w:t>;</w:t>
+                            </w:r>
+                            <w:proofErr w:type="gramEnd"/>
+                          </w:p>
+                          <w:p>
+                            <w:pPr>
+                              <w:spacing w:after="0" w:line="240" w:lineRule="auto"/>
+                              <w:rPr>
+                                <w:lang w:val="en-CA"/>
+                              </w:rPr>
+                            </w:pPr>
+                            <w:r>
+                              <w:rPr>
+                                <w:lang w:val="en-CA"/>
+                              </w:rPr>
+                              <w:t xml:space="preserve">using </w:t>
+                            </w:r>
+                            <w:proofErr w:type="spellStart"/>
+                            <w:proofErr w:type="gramStart"/>
+                            <w:r>
+                              <w:rPr>
+                                <w:lang w:val="en-CA"/>
+                              </w:rPr>
+                              <w:t>System.Collections.Generic</w:t>
+                            </w:r>
+                            <w:proofErr w:type="spellEnd"/>
+                            <w:proofErr w:type="gramEnd"/>
+                            <w:r>
+                              <w:rPr>
+                                <w:lang w:val="en-CA"/>
+                              </w:rPr>
+                              <w:t>;</w:t>
+                            </w:r>
+                          </w:p>
+                          <w:p>
+                            <w:pPr>
+                              <w:spacing w:after="0" w:line="240" w:lineRule="auto"/>
+                              <w:rPr>
+                                <w:lang w:val="en-CA"/>
+                              </w:rPr>
+                            </w:pPr>
+                            <w:r>
+                              <w:rPr>
+                                <w:lang w:val="en-CA"/>
+                              </w:rPr>
+                              <w:t xml:space="preserve">using </w:t>
+                            </w:r>
+                            <w:proofErr w:type="spellStart"/>
+                            <w:proofErr w:type="gramStart"/>
+                            <w:r>
+                              <w:rPr>
+                                <w:lang w:val="en-CA"/>
+                              </w:rPr>
+                              <w:t>UnityEngine</w:t>
+                            </w:r>
+                            <w:proofErr w:type="spellEnd"/>
+                            <w:r>
+                              <w:rPr>
+                                <w:lang w:val="en-CA"/>
+                              </w:rPr>
+                              <w:t>;</w:t>
+                            </w:r>
+                            <w:proofErr w:type="gramEnd"/>
+                          </w:p>
+                          <w:p>
+                            <w:pPr>
+                              <w:spacing w:after="0" w:line="240" w:lineRule="auto"/>
+                              <w:rPr>
+                                <w:lang w:val="en-CA"/>
+                              </w:rPr>
+                            </w:pPr>
+                          </w:p>
+                          <w:p>
+                            <w:pPr>
+                              <w:spacing w:after="0" w:line="240" w:lineRule="auto"/>
+                              <w:rPr>
+                                <w:lang w:val="en-CA"/>
+                              </w:rPr>
+                            </w:pPr>
+                            <w:r>
+                              <w:rPr>
+                                <w:lang w:val="en-CA"/>
+                              </w:rPr>
+                              <w:t xml:space="preserve">public class </w:t>
+                            </w:r>
+                            <w:proofErr w:type="spellStart"/>
+                            <w:proofErr w:type="gramStart"/>
+                            <w:r>
+                              <w:rPr>
+                                <w:lang w:val="en-CA"/>
+                              </w:rPr>
+                              <w:t>joueurMouvement</w:t>
+                            </w:r>
+                            <w:proofErr w:type="spellEnd"/>
+                            <w:r>
+                              <w:rPr>
+                                <w:lang w:val="en-CA"/>
+                              </w:rPr>
+                              <w:t xml:space="preserve"> :</w:t>
+                            </w:r>
+                            <w:proofErr w:type="gramEnd"/>
+                            <w:r>
+                              <w:rPr>
+                                <w:lang w:val="en-CA"/>
+                              </w:rPr>
+                              <w:t xml:space="preserve"> </w:t>
+                            </w:r>
+                            <w:proofErr w:type="spellStart"/>
+                            <w:r>
+                              <w:rPr>
+                                <w:lang w:val="en-CA"/>
+                              </w:rPr>
+                              <w:t>MonoBehaviour</w:t>
+                            </w:r>
+                            <w:proofErr w:type="spellEnd"/>
+                          </w:p>
+                          <w:p>
+                            <w:pPr>
+                              <w:spacing w:after="0" w:line="240" w:lineRule="auto"/>
+                            </w:pPr>
+                            <w:r>
+                              <w:t>{</w:t>
+                            </w:r>
+                          </w:p>
+                          <w:p>
+                            <w:pPr>
+                              <w:spacing w:after="0" w:line="240" w:lineRule="auto"/>
+                            </w:pPr>
+                            <w:r>
+                              <w:tab/>
+                              <w:t>//Déclaration des variables pour tout ce qui influence le mouvement du personnage.</w:t>
+                            </w:r>
+                          </w:p>
+                          <w:p>
+                            <w:pPr>
+                              <w:spacing w:after="0" w:line="240" w:lineRule="auto"/>
+                            </w:pPr>
+                            <w:r>
+                              <w:t xml:space="preserve">    </w:t>
+                            </w:r>
+                            <w:proofErr w:type="gramStart"/>
+                            <w:r>
+                              <w:t>public</w:t>
+                            </w:r>
+                            <w:proofErr w:type="gramEnd"/>
+                            <w:r>
+                              <w:t xml:space="preserve"> </w:t>
+                            </w:r>
+                            <w:proofErr w:type="spellStart"/>
+                            <w:r>
+                              <w:t>float</w:t>
+                            </w:r>
+                            <w:proofErr w:type="spellEnd"/>
+                            <w:r>
+                              <w:t xml:space="preserve"> vitesse = 12f; //La vitesse à laquelle le personnage va pourvoir ce déplacé.</w:t>
+                            </w:r>
+                          </w:p>
+                          <w:p>
+                            <w:pPr>
+                              <w:spacing w:after="0" w:line="240" w:lineRule="auto"/>
+                            </w:pPr>
+                            <w:r>
+                              <w:t xml:space="preserve">    </w:t>
+                            </w:r>
+                            <w:proofErr w:type="gramStart"/>
+                            <w:r>
+                              <w:t>public</w:t>
+                            </w:r>
+                            <w:proofErr w:type="gramEnd"/>
+                            <w:r>
+                              <w:t xml:space="preserve"> </w:t>
+                            </w:r>
+                            <w:proofErr w:type="spellStart"/>
+                            <w:r>
+                              <w:t>float</w:t>
+                            </w:r>
+                            <w:proofErr w:type="spellEnd"/>
+                            <w:r>
+                              <w:t xml:space="preserve"> graviter = -20f; //La graviter est la force qui est appliquée au joueur lorsque celui-ci ne touche pas le sol.</w:t>
+                            </w:r>
+                          </w:p>
+                          <w:p>
+                            <w:pPr>
+                              <w:spacing w:after="0" w:line="240" w:lineRule="auto"/>
+                            </w:pPr>
+                            <w:r>
+                              <w:t xml:space="preserve">    </w:t>
+                            </w:r>
+                            <w:proofErr w:type="gramStart"/>
+                            <w:r>
+                              <w:t>public</w:t>
+                            </w:r>
+                            <w:proofErr w:type="gramEnd"/>
+                            <w:r>
+                              <w:t xml:space="preserve"> </w:t>
+                            </w:r>
+                            <w:proofErr w:type="spellStart"/>
+                            <w:r>
+                              <w:t>float</w:t>
+                            </w:r>
+                            <w:proofErr w:type="spellEnd"/>
+                            <w:r>
+                              <w:t xml:space="preserve"> </w:t>
+                            </w:r>
+                            <w:proofErr w:type="spellStart"/>
+                            <w:r>
+                              <w:t>sautPuissance</w:t>
+                            </w:r>
+                            <w:proofErr w:type="spellEnd"/>
+                            <w:r>
+                              <w:t xml:space="preserve"> = 3f; //La puissance de saut est la force avec laquelle le joueur peut sauter.</w:t>
+                            </w:r>
+                          </w:p>
+                          <w:p>
+                            <w:pPr>
+                              <w:spacing w:after="0" w:line="240" w:lineRule="auto"/>
+                            </w:pPr>
+                            <w:r>
+                              <w:t xml:space="preserve">    Vector3 </w:t>
+                            </w:r>
+                            <w:proofErr w:type="spellStart"/>
+                            <w:r>
+                              <w:t>velocity</w:t>
+                            </w:r>
+                            <w:proofErr w:type="spellEnd"/>
+                            <w:r>
+                              <w:t>;</w:t>
+                            </w:r>
+                          </w:p>
+                          <w:p>
+                            <w:pPr>
+                              <w:spacing w:after="0" w:line="240" w:lineRule="auto"/>
+                            </w:pPr>
+                          </w:p>
+                          <w:p>
+                            <w:pPr>
+                              <w:spacing w:after="0" w:line="240" w:lineRule="auto"/>
+                            </w:pPr>
+                            <w:r>
+                              <w:tab/>
+                              <w:t>//Ici, nous vérifions la distance entre le sol et le joueur, pour ainsi nous assurer que la force qui est appliquée au joueur, lorsque celui-ci touche le sol, soit réinitialisée.</w:t>
+                            </w:r>
+                          </w:p>
+                          <w:p>
+                            <w:pPr>
+                              <w:spacing w:after="0" w:line="240" w:lineRule="auto"/>
+                            </w:pPr>
+                            <w:r>
+                              <w:t xml:space="preserve">    </w:t>
+                            </w:r>
+                            <w:proofErr w:type="gramStart"/>
+                            <w:r>
+                              <w:t>public</w:t>
+                            </w:r>
+                            <w:proofErr w:type="gramEnd"/>
+                            <w:r>
+                              <w:t xml:space="preserve"> </w:t>
+                            </w:r>
+                            <w:proofErr w:type="spellStart"/>
+                            <w:r>
+                              <w:t>Transform</w:t>
+                            </w:r>
+                            <w:proofErr w:type="spellEnd"/>
+                            <w:r>
+                              <w:t xml:space="preserve"> </w:t>
+                            </w:r>
+                            <w:proofErr w:type="spellStart"/>
+                            <w:r>
+                              <w:t>verificateurDeSol</w:t>
+                            </w:r>
+                            <w:proofErr w:type="spellEnd"/>
+                            <w:r>
+                              <w:t>;</w:t>
+                            </w:r>
+                          </w:p>
+                          <w:p>
+                            <w:pPr>
+                              <w:spacing w:after="0" w:line="240" w:lineRule="auto"/>
+                            </w:pPr>
+                            <w:r>
+                              <w:t xml:space="preserve">    </w:t>
+                            </w:r>
+                            <w:proofErr w:type="gramStart"/>
+                            <w:r>
+                              <w:t>public</w:t>
+                            </w:r>
+                            <w:proofErr w:type="gramEnd"/>
+                            <w:r>
+                              <w:t xml:space="preserve"> </w:t>
+                            </w:r>
+                            <w:proofErr w:type="spellStart"/>
+                            <w:r>
+                              <w:t>float</w:t>
+                            </w:r>
+                            <w:proofErr w:type="spellEnd"/>
+                            <w:r>
+                              <w:t xml:space="preserve"> </w:t>
+                            </w:r>
+                            <w:proofErr w:type="spellStart"/>
+                            <w:r>
+                              <w:t>verificateurDistance</w:t>
+                            </w:r>
+                            <w:proofErr w:type="spellEnd"/>
+                            <w:r>
+                              <w:t xml:space="preserve"> = 0.4f;</w:t>
+                            </w:r>
+                          </w:p>
+                          <w:p>
+                            <w:pPr>
+                              <w:spacing w:after="0" w:line="240" w:lineRule="auto"/>
+                            </w:pPr>
+                            <w:r>
+                              <w:t xml:space="preserve">    </w:t>
+                            </w:r>
+                            <w:proofErr w:type="gramStart"/>
+                            <w:r>
+                              <w:t>public</w:t>
+                            </w:r>
+                            <w:proofErr w:type="gramEnd"/>
+                            <w:r>
+                              <w:t xml:space="preserve"> </w:t>
+                            </w:r>
+                            <w:proofErr w:type="spellStart"/>
+                            <w:r>
+                              <w:t>LayerMask</w:t>
+                            </w:r>
+                            <w:proofErr w:type="spellEnd"/>
+                            <w:r>
+                              <w:t xml:space="preserve"> </w:t>
+                            </w:r>
+                            <w:proofErr w:type="spellStart"/>
+                            <w:r>
+                              <w:t>solMask</w:t>
+                            </w:r>
+                            <w:proofErr w:type="spellEnd"/>
+                            <w:r>
+                              <w:t xml:space="preserve">; //Le layer </w:t>
+                            </w:r>
+                            <w:proofErr w:type="spellStart"/>
+                            <w:r>
+                              <w:t>mask</w:t>
+                            </w:r>
+                            <w:proofErr w:type="spellEnd"/>
+                            <w:r>
+                              <w:t xml:space="preserve"> est ce qui permet de différencier les différentes partie du jeu. </w:t>
+                            </w:r>
+                          </w:p>
+                          <w:p>
+                            <w:pPr>
+                              <w:spacing w:after="0" w:line="240" w:lineRule="auto"/>
+                            </w:pPr>
+                            <w:r>
+                              <w:t xml:space="preserve">    </w:t>
+                            </w:r>
+                            <w:proofErr w:type="spellStart"/>
+                            <w:proofErr w:type="gramStart"/>
+                            <w:r>
+                              <w:t>bool</w:t>
+                            </w:r>
+                            <w:proofErr w:type="spellEnd"/>
+                            <w:proofErr w:type="gramEnd"/>
+                            <w:r>
+                              <w:t xml:space="preserve"> </w:t>
+                            </w:r>
+                            <w:proofErr w:type="spellStart"/>
+                            <w:r>
+                              <w:t>touchSol</w:t>
+                            </w:r>
+                            <w:proofErr w:type="spellEnd"/>
+                            <w:r>
+                              <w:t>;</w:t>
+                            </w:r>
+                          </w:p>
+                          <w:p>
+                            <w:pPr>
+                              <w:spacing w:after="0" w:line="240" w:lineRule="auto"/>
+                            </w:pPr>
+                            <w:r>
+                              <w:tab/>
+                            </w:r>
+                          </w:p>
+                          <w:p>
+                            <w:pPr>
+                              <w:spacing w:after="0" w:line="240" w:lineRule="auto"/>
+                            </w:pPr>
+                          </w:p>
+                          <w:p>
+                            <w:pPr>
+                              <w:spacing w:after="0" w:line="240" w:lineRule="auto"/>
+                            </w:pPr>
+                            <w:r>
+                              <w:tab/>
+                              <w:t>//Cette variable est la variable qui exécute les mouvements pour faire bouger le joueur.</w:t>
+                            </w:r>
+                          </w:p>
+                          <w:p>
+                            <w:pPr>
+                              <w:spacing w:after="0" w:line="240" w:lineRule="auto"/>
+                            </w:pPr>
+                            <w:r>
+                              <w:t xml:space="preserve">    </w:t>
+                            </w:r>
+                            <w:proofErr w:type="gramStart"/>
+                            <w:r>
+                              <w:t>public</w:t>
+                            </w:r>
+                            <w:proofErr w:type="gramEnd"/>
+                            <w:r>
+                              <w:t xml:space="preserve"> </w:t>
+                            </w:r>
+                            <w:proofErr w:type="spellStart"/>
+                            <w:r>
+                              <w:t>CharacterController</w:t>
+                            </w:r>
+                            <w:proofErr w:type="spellEnd"/>
+                            <w:r>
+                              <w:t xml:space="preserve"> </w:t>
+                            </w:r>
+                            <w:proofErr w:type="spellStart"/>
+                            <w:r>
+                              <w:t>controller</w:t>
+                            </w:r>
+                            <w:proofErr w:type="spellEnd"/>
+                            <w:r>
+                              <w:t>;</w:t>
+                            </w:r>
+                          </w:p>
+                          <w:p>
+                            <w:pPr>
+                              <w:spacing w:after="0" w:line="240" w:lineRule="auto"/>
+                            </w:pPr>
+                          </w:p>
+                          <w:p>
+                            <w:pPr>
+                              <w:spacing w:after="0" w:line="240" w:lineRule="auto"/>
+                            </w:pPr>
+                            <w:r>
+                              <w:t xml:space="preserve">        // Update est la méthode qui est appelée à chaque itération du jeu, plus communément appeler "frame".</w:t>
+                            </w:r>
+                          </w:p>
+                          <w:p>
+                            <w:pPr>
+                              <w:spacing w:after="0" w:line="240" w:lineRule="auto"/>
+                            </w:pPr>
+                            <w:r>
+                              <w:t xml:space="preserve">        </w:t>
+                            </w:r>
+                            <w:proofErr w:type="spellStart"/>
+                            <w:proofErr w:type="gramStart"/>
+                            <w:r>
+                              <w:t>void</w:t>
+                            </w:r>
+                            <w:proofErr w:type="spellEnd"/>
+                            <w:proofErr w:type="gramEnd"/>
+                            <w:r>
+                              <w:t xml:space="preserve"> Update()</w:t>
+                            </w:r>
+                          </w:p>
+                          <w:p>
+                            <w:pPr>
+                              <w:spacing w:after="0" w:line="240" w:lineRule="auto"/>
+                            </w:pPr>
+                            <w:r>
+                              <w:t xml:space="preserve">    {</w:t>
+                            </w:r>
+                          </w:p>
+                          <w:p>
+                            <w:pPr>
+                              <w:spacing w:after="0" w:line="240" w:lineRule="auto"/>
+                            </w:pPr>
+                          </w:p>
+                          <w:p>
+                            <w:pPr>
+                              <w:spacing w:after="0" w:line="240" w:lineRule="auto"/>
+                            </w:pPr>
+                            <w:r>
+                              <w:tab/>
+                            </w:r>
+                            <w:r>
+                              <w:tab/>
+                              <w:t>//Vérificateur de toucher au sol</w:t>
+                            </w:r>
+                          </w:p>
+                          <w:p>
+                            <w:pPr>
+                              <w:spacing w:after="0" w:line="240" w:lineRule="auto"/>
+                            </w:pPr>
+                            <w:r>
+                              <w:t xml:space="preserve">        </w:t>
+                            </w:r>
+                            <w:proofErr w:type="spellStart"/>
+                            <w:proofErr w:type="gramStart"/>
+                            <w:r>
+                              <w:t>touchSol</w:t>
+                            </w:r>
+                            <w:proofErr w:type="spellEnd"/>
+                            <w:proofErr w:type="gramEnd"/>
+                            <w:r>
+                              <w:t xml:space="preserve"> = </w:t>
+                            </w:r>
+                            <w:proofErr w:type="spellStart"/>
+                            <w:r>
+                              <w:t>Physics.CheckSphere</w:t>
+                            </w:r>
+                            <w:proofErr w:type="spellEnd"/>
+                            <w:r>
+                              <w:t>(</w:t>
+                            </w:r>
+                            <w:proofErr w:type="spellStart"/>
+                            <w:r>
+                              <w:t>verificateurDeSol.position</w:t>
+                            </w:r>
+                            <w:proofErr w:type="spellEnd"/>
+                            <w:r>
+                              <w:t xml:space="preserve">, </w:t>
+                            </w:r>
+                            <w:proofErr w:type="spellStart"/>
+                            <w:r>
+                              <w:t>verificateurDistance</w:t>
+                            </w:r>
+                            <w:proofErr w:type="spellEnd"/>
+                            <w:r>
+                              <w:t xml:space="preserve">, </w:t>
+                            </w:r>
+                            <w:proofErr w:type="spellStart"/>
+                            <w:r>
+                              <w:t>solMask</w:t>
+                            </w:r>
+                            <w:proofErr w:type="spellEnd"/>
+                            <w:r>
+                              <w:t>);</w:t>
+                            </w:r>
+                          </w:p>
+                          <w:p>
+                            <w:pPr>
+                              <w:spacing w:after="0" w:line="240" w:lineRule="auto"/>
+                            </w:pPr>
+                            <w:r>
+                              <w:tab/>
+                            </w:r>
+                            <w:r>
+                              <w:tab/>
+                            </w:r>
+                          </w:p>
+                          <w:p>
+                            <w:pPr>
+                              <w:spacing w:after="0" w:line="240" w:lineRule="auto"/>
+                            </w:pPr>
+                            <w:r>
+                              <w:tab/>
+                            </w:r>
+                            <w:r>
+                              <w:tab/>
+                              <w:t>//</w:t>
+                            </w:r>
+                            <w:proofErr w:type="spellStart"/>
+                            <w:r>
+                              <w:t>Réinisialisateur</w:t>
+                            </w:r>
+                            <w:proofErr w:type="spellEnd"/>
+                            <w:r>
+                              <w:t xml:space="preserve"> de vélocité en y, lorsque le joueur touche le sol.</w:t>
+                            </w:r>
+                          </w:p>
+                          <w:p>
+                            <w:pPr>
+                              <w:spacing w:after="0" w:line="240" w:lineRule="auto"/>
+                              <w:rPr>
+                                <w:lang w:val="en-CA"/>
+                              </w:rPr>
+                            </w:pPr>
+                            <w:r>
+                              <w:t xml:space="preserve">        </w:t>
+                            </w:r>
+                            <w:r>
+                              <w:rPr>
+                                <w:lang w:val="en-CA"/>
+                              </w:rPr>
+                              <w:t>if (</w:t>
+                            </w:r>
+                            <w:proofErr w:type="spellStart"/>
+                            <w:r>
+                              <w:rPr>
+                                <w:lang w:val="en-CA"/>
+                              </w:rPr>
+                              <w:t>touchSol</w:t>
+                            </w:r>
+                            <w:proofErr w:type="spellEnd"/>
+                            <w:r>
+                              <w:rPr>
+                                <w:lang w:val="en-CA"/>
+                              </w:rPr>
+                              <w:t xml:space="preserve"> &amp;&amp; </w:t>
+                            </w:r>
+                            <w:proofErr w:type="spellStart"/>
+                            <w:proofErr w:type="gramStart"/>
+                            <w:r>
+                              <w:rPr>
+                                <w:lang w:val="en-CA"/>
+                              </w:rPr>
+                              <w:t>velocity.y</w:t>
+                            </w:r>
+                            <w:proofErr w:type="spellEnd"/>
+                            <w:proofErr w:type="gramEnd"/>
+                            <w:r>
+                              <w:rPr>
+                                <w:lang w:val="en-CA"/>
+                              </w:rPr>
+                              <w:t xml:space="preserve"> &lt; 0)</w:t>
+                            </w:r>
+                          </w:p>
+                          <w:p>
+                            <w:pPr>
+                              <w:spacing w:after="0" w:line="240" w:lineRule="auto"/>
+                              <w:rPr>
+                                <w:lang w:val="en-CA"/>
+                              </w:rPr>
+                            </w:pPr>
+                            <w:r>
+                              <w:rPr>
+                                <w:lang w:val="en-CA"/>
+                              </w:rPr>
+                              <w:tab/>
+                            </w:r>
+                            <w:r>
+                              <w:rPr>
+                                <w:lang w:val="en-CA"/>
+                              </w:rPr>
+                              <w:tab/>
+                              <w:t>{</w:t>
+                            </w:r>
+                          </w:p>
+                          <w:p>
+                            <w:pPr>
+                              <w:spacing w:after="0" w:line="240" w:lineRule="auto"/>
+                              <w:rPr>
+                                <w:lang w:val="en-CA"/>
+                              </w:rPr>
+                            </w:pPr>
+                            <w:r>
+                              <w:rPr>
+                                <w:lang w:val="en-CA"/>
+                              </w:rPr>
+                              <w:t xml:space="preserve">            </w:t>
+                            </w:r>
+                            <w:proofErr w:type="spellStart"/>
+                            <w:proofErr w:type="gramStart"/>
+                            <w:r>
+                              <w:rPr>
+                                <w:lang w:val="en-CA"/>
+                              </w:rPr>
+                              <w:t>velocity.y</w:t>
+                            </w:r>
+                            <w:proofErr w:type="spellEnd"/>
+                            <w:proofErr w:type="gramEnd"/>
+                            <w:r>
+                              <w:rPr>
+                                <w:lang w:val="en-CA"/>
+                              </w:rPr>
+                              <w:t xml:space="preserve"> = -1f; </w:t>
+                            </w:r>
+                          </w:p>
+                          <w:p>
+                            <w:pPr>
+                              <w:spacing w:after="0" w:line="240" w:lineRule="auto"/>
+                            </w:pPr>
+                            <w:r>
+                              <w:rPr>
+                                <w:lang w:val="en-CA"/>
+                              </w:rPr>
+                              <w:tab/>
+                            </w:r>
+                            <w:r>
+                              <w:rPr>
+                                <w:lang w:val="en-CA"/>
+                              </w:rPr>
+                              <w:tab/>
+                            </w:r>
+                            <w:r>
+                              <w:t>}</w:t>
+                            </w:r>
+                          </w:p>
+                          <w:p>
+                            <w:pPr>
+                              <w:spacing w:after="0" w:line="240" w:lineRule="auto"/>
+                            </w:pPr>
+                            <w:r>
+                              <w:tab/>
+                            </w:r>
+                            <w:r>
+                              <w:tab/>
+                            </w:r>
+                          </w:p>
+                          <w:p>
+                            <w:pPr>
+                              <w:spacing w:after="0" w:line="240" w:lineRule="auto"/>
+                            </w:pPr>
+                            <w:r>
+                              <w:tab/>
+                            </w:r>
+                            <w:r>
+                              <w:tab/>
+                              <w:t>//Gestion des entrées ('W', 'A', '</w:t>
+                            </w:r>
+                            <w:proofErr w:type="gramStart"/>
+                            <w:r>
+                              <w:t>S' et</w:t>
+                            </w:r>
+                            <w:proofErr w:type="gramEnd"/>
+                            <w:r>
+                              <w:t xml:space="preserve"> 'D')</w:t>
+                            </w:r>
+                          </w:p>
+                          <w:p>
+                            <w:pPr>
+                              <w:spacing w:after="0" w:line="240" w:lineRule="auto"/>
+                            </w:pPr>
+                            <w:r>
+                              <w:tab/>
+                            </w:r>
+                            <w:r>
+                              <w:tab/>
+                              <w:t xml:space="preserve">//Ces entrées sont des touches pré déterminées dans les paramètres de </w:t>
+                            </w:r>
+                            <w:proofErr w:type="spellStart"/>
+                            <w:r>
+                              <w:t>Unity</w:t>
+                            </w:r>
+                            <w:proofErr w:type="spellEnd"/>
+                            <w:r>
+                              <w:t>.</w:t>
+                            </w:r>
+                          </w:p>
+                          <w:p>
+                            <w:pPr>
+                              <w:spacing w:after="0" w:line="240" w:lineRule="auto"/>
+                              <w:rPr>
+                                <w:lang w:val="en-CA"/>
+                              </w:rPr>
+                            </w:pPr>
+                            <w:r>
+                              <w:t xml:space="preserve">        </w:t>
+                            </w:r>
+                            <w:r>
+                              <w:rPr>
+                                <w:lang w:val="en-CA"/>
+                              </w:rPr>
+                              <w:t xml:space="preserve">float h = </w:t>
+                            </w:r>
+                            <w:proofErr w:type="spellStart"/>
+                            <w:r>
+                              <w:rPr>
+                                <w:lang w:val="en-CA"/>
+                              </w:rPr>
+                              <w:t>Input.GetAxis</w:t>
+                            </w:r>
+                            <w:proofErr w:type="spellEnd"/>
+                            <w:r>
+                              <w:rPr>
+                                <w:lang w:val="en-CA"/>
+                              </w:rPr>
+                              <w:t>("Horizontal"</w:t>
+                            </w:r>
+                            <w:proofErr w:type="gramStart"/>
+                            <w:r>
+                              <w:rPr>
+                                <w:lang w:val="en-CA"/>
+                              </w:rPr>
+                              <w:t>);</w:t>
+                            </w:r>
+                            <w:proofErr w:type="gramEnd"/>
+                            <w:r>
+                              <w:rPr>
+                                <w:lang w:val="en-CA"/>
+                              </w:rPr>
+                              <w:t xml:space="preserve"> </w:t>
+                            </w:r>
+                          </w:p>
+                          <w:p>
+                            <w:pPr>
+                              <w:spacing w:after="0" w:line="240" w:lineRule="auto"/>
+                              <w:rPr>
+                                <w:lang w:val="en-CA"/>
+                              </w:rPr>
+                            </w:pPr>
+                            <w:r>
+                              <w:rPr>
+                                <w:lang w:val="en-CA"/>
+                              </w:rPr>
+                              <w:t xml:space="preserve">        float v = </w:t>
+                            </w:r>
+                            <w:proofErr w:type="spellStart"/>
+                            <w:r>
+                              <w:rPr>
+                                <w:lang w:val="en-CA"/>
+                              </w:rPr>
+                              <w:t>Input.GetAxis</w:t>
+                            </w:r>
+                            <w:proofErr w:type="spellEnd"/>
+                            <w:r>
+                              <w:rPr>
+                                <w:lang w:val="en-CA"/>
+                              </w:rPr>
+                              <w:t>("Vertical"</w:t>
+                            </w:r>
+                            <w:proofErr w:type="gramStart"/>
+                            <w:r>
+                              <w:rPr>
+                                <w:lang w:val="en-CA"/>
+                              </w:rPr>
+                              <w:t>);</w:t>
+                            </w:r>
+                            <w:proofErr w:type="gramEnd"/>
+                          </w:p>
+                          <w:p>
+                            <w:pPr>
+                              <w:spacing w:after="0" w:line="240" w:lineRule="auto"/>
+                              <w:rPr>
+                                <w:lang w:val="en-CA"/>
+                              </w:rPr>
+                            </w:pPr>
+                          </w:p>
+                          <w:p>
+                            <w:pPr>
+                              <w:spacing w:after="0" w:line="240" w:lineRule="auto"/>
+                            </w:pPr>
+                            <w:r>
+                              <w:rPr>
+                                <w:lang w:val="en-CA"/>
+                              </w:rPr>
+                              <w:tab/>
+                            </w:r>
+                            <w:r>
+                              <w:rPr>
+                                <w:lang w:val="en-CA"/>
+                              </w:rPr>
+                              <w:tab/>
+                            </w:r>
+                            <w:r>
+                              <w:t>//Cette variable permet d'exécuter le mouvement pour sur les personnages.</w:t>
+                            </w:r>
+                          </w:p>
+                          <w:p>
+                            <w:pPr>
+                              <w:spacing w:after="0" w:line="240" w:lineRule="auto"/>
+                            </w:pPr>
+                            <w:r>
+                              <w:t xml:space="preserve">        Vector3 mouvement = </w:t>
+                            </w:r>
+                            <w:proofErr w:type="spellStart"/>
+                            <w:proofErr w:type="gramStart"/>
+                            <w:r>
+                              <w:t>transform.right</w:t>
+                            </w:r>
+                            <w:proofErr w:type="spellEnd"/>
+                            <w:proofErr w:type="gramEnd"/>
+                            <w:r>
+                              <w:t xml:space="preserve"> * h + </w:t>
+                            </w:r>
+                            <w:proofErr w:type="spellStart"/>
+                            <w:r>
+                              <w:t>transform.forward</w:t>
+                            </w:r>
+                            <w:proofErr w:type="spellEnd"/>
+                            <w:r>
+                              <w:t xml:space="preserve"> * v;</w:t>
+                            </w:r>
+                          </w:p>
+                          <w:p>
+                            <w:pPr>
+                              <w:spacing w:after="0" w:line="240" w:lineRule="auto"/>
+                            </w:pPr>
+                            <w:r>
+                              <w:tab/>
+                            </w:r>
+                            <w:r>
+                              <w:tab/>
+                            </w:r>
+                          </w:p>
+                          <w:p>
+                            <w:pPr>
+                              <w:spacing w:after="0" w:line="240" w:lineRule="auto"/>
+                            </w:pPr>
+                            <w:r>
+                              <w:tab/>
+                            </w:r>
+                            <w:r>
+                              <w:tab/>
+                              <w:t>//Ici, à l'aide du "</w:t>
+                            </w:r>
+                            <w:proofErr w:type="spellStart"/>
+                            <w:r>
+                              <w:t>CharacterController</w:t>
+                            </w:r>
+                            <w:proofErr w:type="spellEnd"/>
+                            <w:r>
+                              <w:t>", nous faisons bouger le joueur. (Selon les entrées précédentes.)</w:t>
+                            </w:r>
+                          </w:p>
+                          <w:p>
+                            <w:pPr>
+                              <w:spacing w:after="0" w:line="240" w:lineRule="auto"/>
+                            </w:pPr>
+                            <w:r>
+                              <w:t xml:space="preserve">        </w:t>
+                            </w:r>
+                            <w:proofErr w:type="spellStart"/>
+                            <w:proofErr w:type="gramStart"/>
+                            <w:r>
+                              <w:t>controller.Move</w:t>
+                            </w:r>
+                            <w:proofErr w:type="spellEnd"/>
+                            <w:proofErr w:type="gramEnd"/>
+                            <w:r>
+                              <w:t xml:space="preserve">(mouvement * vitesse * </w:t>
+                            </w:r>
+                            <w:proofErr w:type="spellStart"/>
+                            <w:r>
+                              <w:t>Time.deltaTime</w:t>
+                            </w:r>
+                            <w:proofErr w:type="spellEnd"/>
+                            <w:r>
+                              <w:t>);</w:t>
+                            </w:r>
+                          </w:p>
+                          <w:p>
+                            <w:pPr>
+                              <w:spacing w:after="0" w:line="240" w:lineRule="auto"/>
+                            </w:pPr>
+                          </w:p>
+                          <w:p>
+                            <w:pPr>
+                              <w:spacing w:after="0" w:line="240" w:lineRule="auto"/>
+                            </w:pPr>
+                            <w:r>
+                              <w:tab/>
+                            </w:r>
+                            <w:r>
+                              <w:tab/>
+                            </w:r>
+                          </w:p>
+                          <w:p>
+                            <w:pPr>
+                              <w:spacing w:after="0" w:line="240" w:lineRule="auto"/>
+                            </w:pPr>
+                          </w:p>
+                          <w:p>
+                            <w:pPr>
+                              <w:spacing w:after="0" w:line="240" w:lineRule="auto"/>
+                            </w:pPr>
+                          </w:p>
+                          <w:p>
+                            <w:pPr>
+                              <w:spacing w:after="0" w:line="240" w:lineRule="auto"/>
+                            </w:pPr>
+                            <w:r>
+                              <w:rPr>
+                                <w:lang w:val="en-CA"/>
+                              </w:rPr>
+                              <w:tab/>
+                            </w:r>
+                            <w:r>
+                              <w:rPr>
+                                <w:lang w:val="en-CA"/>
+                              </w:rPr>
+                              <w:tab/>
+                            </w:r>
+                            <w:r>
+                              <w:t>//L'application de ce mouvement sur le joueur.</w:t>
+                            </w:r>
+                          </w:p>
+                          <w:p>
+                            <w:pPr>
+                              <w:spacing w:after="0" w:line="240" w:lineRule="auto"/>
+                              <w:rPr>
+                                <w:lang w:val="en-CA"/>
+                              </w:rPr>
+                            </w:pPr>
+                            <w:r>
+                              <w:t xml:space="preserve">        </w:t>
+                            </w:r>
+                            <w:proofErr w:type="spellStart"/>
+                            <w:proofErr w:type="gramStart"/>
+                            <w:r>
+                              <w:rPr>
+                                <w:lang w:val="en-CA"/>
+                              </w:rPr>
+                              <w:t>controller.Move</w:t>
+                            </w:r>
+                            <w:proofErr w:type="spellEnd"/>
+                            <w:proofErr w:type="gramEnd"/>
+                            <w:r>
+                              <w:rPr>
+                                <w:lang w:val="en-CA"/>
+                              </w:rPr>
+                              <w:t xml:space="preserve">(velocity * </w:t>
+                            </w:r>
+                            <w:proofErr w:type="spellStart"/>
+                            <w:r>
+                              <w:rPr>
+                                <w:lang w:val="en-CA"/>
+                              </w:rPr>
+                              <w:t>Time.deltaTime</w:t>
+                            </w:r>
+                            <w:proofErr w:type="spellEnd"/>
+                            <w:r>
+                              <w:rPr>
+                                <w:lang w:val="en-CA"/>
+                              </w:rPr>
+                              <w:t>);</w:t>
+                            </w:r>
+                          </w:p>
+                          <w:p>
+                            <w:pPr>
+                              <w:spacing w:after="0" w:line="240" w:lineRule="auto"/>
+                              <w:rPr>
+                                <w:lang w:val="en-CA"/>
+                              </w:rPr>
+                            </w:pPr>
+                            <w:r>
+                              <w:rPr>
+                                <w:lang w:val="en-CA"/>
+                              </w:rPr>
+                              <w:t xml:space="preserve">        </w:t>
+                            </w:r>
+                          </w:p>
+                          <w:p>
+                            <w:pPr>
+                              <w:spacing w:after="0" w:line="240" w:lineRule="auto"/>
+                              <w:rPr>
+                                <w:lang w:val="en-CA"/>
+                              </w:rPr>
+                            </w:pPr>
+                            <w:r>
+                              <w:rPr>
+                                <w:lang w:val="en-CA"/>
+                              </w:rPr>
+                              <w:t xml:space="preserve">         </w:t>
+                            </w:r>
+                          </w:p>
+                          <w:p>
+                            <w:pPr>
+                              <w:spacing w:after="0" w:line="240" w:lineRule="auto"/>
+                              <w:rPr>
+                                <w:lang w:val="en-CA"/>
+                              </w:rPr>
+                            </w:pPr>
+                          </w:p>
+                          <w:p>
+                            <w:pPr>
+                              <w:spacing w:after="0" w:line="240" w:lineRule="auto"/>
+                              <w:rPr>
+                                <w:lang w:val="en-CA"/>
+                              </w:rPr>
+                            </w:pPr>
+                          </w:p>
+                          <w:p>
+                            <w:pPr>
+                              <w:spacing w:after="0" w:line="240" w:lineRule="auto"/>
+                              <w:rPr>
+                                <w:lang w:val="en-CA"/>
+                              </w:rPr>
+                            </w:pPr>
+                            <w:r>
+                              <w:rPr>
+                                <w:lang w:val="en-CA"/>
+                              </w:rPr>
+                              <w:t xml:space="preserve">    }</w:t>
+                            </w:r>
+                          </w:p>
+                          <w:p>
+                            <w:pPr>
+                              <w:spacing w:after="0" w:line="240" w:lineRule="auto"/>
+                            </w:pPr>
+                            <w:r>
+                              <w:rPr>
+                                <w:lang w:val="en-CA"/>
+                              </w:rPr>
+                              <w:t>}</w:t>
+                            </w:r>
+                          </w:p>
+                        </w:txbxContent>
+                      </wps:txbx>
+                      <wps:bodyPr rot="0" spcFirstLastPara="0" vertOverflow="overflow" horzOverflow="overflow" vert="horz" wrap="square" lIns="91440" tIns="45720" rIns="91440" bIns="45720" numCol="1" spcCol="0" rtlCol="0" fromWordArt="0" anchor="t" anchorCtr="0" forceAA="0" compatLnSpc="1">
+                        <a:prstTxWarp prst="textNoShape">
+                          <a:avLst/>
+                        </a:prstTxWarp>
+                        <a:noAutofit/>
+                      </wps:bodyPr>
+                    </wps:wsp>
+                  </a:graphicData>
+                </a:graphic>
+                <wp14:sizeRelV relativeFrom="margin">
+                  <wp14:pctHeight>0</wp14:pctHeight>
+                </wp14:sizeRelV>
+              </wp:anchor>
+            </w:drawing>
+          </mc:Choice>
+          <mc:Fallback>
+            <w:pict>
+              <v:shapetype w14:anchorId="0A35183C" id="_x0000_t202" coordsize="21600,21600" o:spt="202" path="m,l,21600r21600,l21600,xe">
+                <v:stroke joinstyle="miter"/>
+                <v:path gradientshapeok="t" o:connecttype="rect"/>
+              </v:shapetype>
+              <v:shape id="Text Box 6" o:spid="_x0000_s1026" type="#_x0000_t202" style="position:absolute;margin-left:0;margin-top:-54.75pt;width:546pt;height:735.75pt;z-index:-251655168;visibility:visible;mso-wrap-style:square;mso-height-percent:0;mso-wrap-distance-left:9pt;mso-wrap-distance-top:0;mso-wrap-distance-right:9pt;mso-wrap-distance-bottom:0;mso-position-horizontal:center;mso-position-horizontal-relative:margin;mso-position-vertical:absolute;mso-position-vertical-relative:text;mso-height-percent:0;mso-height-relative:margin;v-text-anchor:top" o:gfxdata="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" fillcolor="white [3201]" strokeweight=".5pt">
+                <v:textbox>
+                  <w:txbxContent>
+                    <w:p>
+                      <w:pPr>
+                        <w:spacing w:after="0" w:line="240" w:lineRule="auto"/>
+                        <w:rPr>
+                          <w:lang w:val="en-CA"/>
+                        </w:rPr>
+                      </w:pPr>
+                      <w:r>
+                        <w:rPr>
+                          <w:lang w:val="en-CA"/>
+                        </w:rPr>
+                        <w:t xml:space="preserve">using </w:t>
+                      </w:r>
+                      <w:proofErr w:type="spellStart"/>
+                      <w:r>
+                        <w:rPr>
+                          <w:lang w:val="en-CA"/>
+                        </w:rPr>
+                        <w:t>System.</w:t>
+                      </w:r>
+                      <w:proofErr w:type="gramStart"/>
+                      <w:r>
+                        <w:rPr>
+                          <w:lang w:val="en-CA"/>
+                        </w:rPr>
+                        <w:t>Collections</w:t>
+                      </w:r>
+                      <w:proofErr w:type="spellEnd"/>
+                      <w:r>
+                        <w:rPr>
+                          <w:lang w:val="en-CA"/>
+                        </w:rPr>
+                        <w:t>;</w:t>
+                      </w:r>
+                      <w:proofErr w:type="gramEnd"/>
+                    </w:p>
+                    <w:p>
+                      <w:pPr>
+                        <w:spacing w:after="0" w:line="240" w:lineRule="auto"/>
+                        <w:rPr>
+                          <w:lang w:val="en-CA"/>
+                        </w:rPr>
+                      </w:pPr>
+                      <w:r>
+                        <w:rPr>
+                          <w:lang w:val="en-CA"/>
+                        </w:rPr>
+                        <w:t xml:space="preserve">using </w:t>
+                      </w:r>
+                      <w:proofErr w:type="spellStart"/>
+                      <w:proofErr w:type="gramStart"/>
+                      <w:r>
+                        <w:rPr>
+                          <w:lang w:val="en-CA"/>
+                        </w:rPr>
+                        <w:t>System.Collections.Generic</w:t>
+                      </w:r>
+                      <w:proofErr w:type="spellEnd"/>
+                      <w:proofErr w:type="gramEnd"/>
+                      <w:r>
+                        <w:rPr>
+                          <w:lang w:val="en-CA"/>
+                        </w:rPr>
+                        <w:t>;</w:t>
+                      </w:r>
+                    </w:p>
+                    <w:p>
+                      <w:pPr>
+                        <w:spacing w:after="0" w:line="240" w:lineRule="auto"/>
+                        <w:rPr>
+                          <w:lang w:val="en-CA"/>
+                        </w:rPr>
+                      </w:pPr>
+                      <w:r>
+                        <w:rPr>
+                          <w:lang w:val="en-CA"/>
+                        </w:rPr>
+                        <w:t xml:space="preserve">using </w:t>
+                      </w:r>
+                      <w:proofErr w:type="spellStart"/>
+                      <w:proofErr w:type="gramStart"/>
+                      <w:r>
+                        <w:rPr>
+                          <w:lang w:val="en-CA"/>
+                        </w:rPr>
+                        <w:t>UnityEngine</w:t>
+                      </w:r>
+                      <w:proofErr w:type="spellEnd"/>
+                      <w:r>
+                        <w:rPr>
+                          <w:lang w:val="en-CA"/>
+                        </w:rPr>
+                        <w:t>;</w:t>
+                      </w:r>
+                      <w:proofErr w:type="gramEnd"/>
+                    </w:p>
+                    <w:p>
+                      <w:pPr>
+                        <w:spacing w:after="0" w:line="240" w:lineRule="auto"/>
+                        <w:rPr>
+                          <w:lang w:val="en-CA"/>
+                        </w:rPr>
+                      </w:pPr>
+                    </w:p>
+                    <w:p>
+                      <w:pPr>
+                        <w:spacing w:after="0" w:line="240" w:lineRule="auto"/>
+                        <w:rPr>
+                          <w:lang w:val="en-CA"/>
+                        </w:rPr>
+                      </w:pPr>
+                      <w:r>
+                        <w:rPr>
+                          <w:lang w:val="en-CA"/>
+                        </w:rPr>
+                        <w:t xml:space="preserve">public class </w:t>
+                      </w:r>
+                      <w:proofErr w:type="spellStart"/>
+                      <w:proofErr w:type="gramStart"/>
+                      <w:r>
+                        <w:rPr>
+                          <w:lang w:val="en-CA"/>
+                        </w:rPr>
+                        <w:t>joueurMouvement</w:t>
+                      </w:r>
+                      <w:proofErr w:type="spellEnd"/>
+                      <w:r>
+                        <w:rPr>
+                          <w:lang w:val="en-CA"/>
+                        </w:rPr>
+                        <w:t xml:space="preserve"> :</w:t>
+                      </w:r>
+                      <w:proofErr w:type="gramEnd"/>
+                      <w:r>
+                        <w:rPr>
+                          <w:lang w:val="en-CA"/>
+                        </w:rPr>
+                        <w:t xml:space="preserve"> </w:t>
+                      </w:r>
+                      <w:proofErr w:type="spellStart"/>
+                      <w:r>
+                        <w:rPr>
+                          <w:lang w:val="en-CA"/>
+                        </w:rPr>
+                        <w:t>MonoBehaviour</w:t>
+                      </w:r>
+                      <w:proofErr w:type="spellEnd"/>
+                    </w:p>
+                    <w:p>
+                      <w:pPr>
+                        <w:spacing w:after="0" w:line="240" w:lineRule="auto"/>
+                      </w:pPr>
+                      <w:r>
+                        <w:t>{</w:t>
+                      </w:r>
+                    </w:p>
+                    <w:p>
+                      <w:pPr>
+                        <w:spacing w:after="0" w:line="240" w:lineRule="auto"/>
+                      </w:pPr>
+                      <w:r>
+                        <w:tab/>
+                        <w:t>//Déclaration des variables pour tout ce qui influence le mouvement du personnage.</w:t>
+                      </w:r>
+                    </w:p>
+                    <w:p>
+                      <w:pPr>
+                        <w:spacing w:after="0" w:line="240" w:lineRule="auto"/>
+                      </w:pPr>
+                      <w:r>
+                        <w:t xml:space="preserve">    </w:t>
+                      </w:r>
+                      <w:proofErr w:type="gramStart"/>
+                      <w:r>
+                        <w:t>public</w:t>
+                      </w:r>
+                      <w:proofErr w:type="gramEnd"/>
+                      <w:r>
+                        <w:t xml:space="preserve"> </w:t>
+                      </w:r>
+                      <w:proofErr w:type="spellStart"/>
+                      <w:r>
+                        <w:t>float</w:t>
+                      </w:r>
+                      <w:proofErr w:type="spellEnd"/>
+                      <w:r>
+                        <w:t xml:space="preserve"> vitesse = 12f; //La vitesse à laquelle le personnage va pourvoir ce déplacé.</w:t>
+                      </w:r>
+                    </w:p>
+                    <w:p>
+                      <w:pPr>
+                        <w:spacing w:after="0" w:line="240" w:lineRule="auto"/>
+                      </w:pPr>
+                      <w:r>
+                        <w:t xml:space="preserve">    </w:t>
+                      </w:r>
+                      <w:proofErr w:type="gramStart"/>
+                      <w:r>
+                        <w:t>public</w:t>
+                      </w:r>
+                      <w:proofErr w:type="gramEnd"/>
+                      <w:r>
+                        <w:t xml:space="preserve"> </w:t>
+                      </w:r>
+                      <w:proofErr w:type="spellStart"/>
+                      <w:r>
+                        <w:t>float</w:t>
+                      </w:r>
+                      <w:proofErr w:type="spellEnd"/>
+                      <w:r>
+                        <w:t xml:space="preserve"> graviter = -20f; //La graviter est la force qui est appliquée au joueur lorsque celui-ci ne touche pas le sol.</w:t>
+                      </w:r>
+                    </w:p>
+                    <w:p>
+                      <w:pPr>
+                        <w:spacing w:after="0" w:line="240" w:lineRule="auto"/>
+                      </w:pPr>
+                      <w:r>
+                        <w:t xml:space="preserve">    </w:t>
+                      </w:r>
+                      <w:proofErr w:type="gramStart"/>
+                      <w:r>
+                        <w:t>public</w:t>
+                      </w:r>
+                      <w:proofErr w:type="gramEnd"/>
+                      <w:r>
+                        <w:t xml:space="preserve"> </w:t>
+                      </w:r>
+                      <w:proofErr w:type="spellStart"/>
+                      <w:r>
+                        <w:t>float</w:t>
+                      </w:r>
+                      <w:proofErr w:type="spellEnd"/>
+                      <w:r>
+                        <w:t xml:space="preserve"> </w:t>
+                      </w:r>
+                      <w:proofErr w:type="spellStart"/>
+                      <w:r>
+                        <w:t>sautPuissance</w:t>
+                      </w:r>
+                      <w:proofErr w:type="spellEnd"/>
+                      <w:r>
+                        <w:t xml:space="preserve"> = 3f; //La puissance de saut est la force avec laquelle le joueur peut sauter.</w:t>
+                      </w:r>
+                    </w:p>
+                    <w:p>
+                      <w:pPr>
+                        <w:spacing w:after="0" w:line="240" w:lineRule="auto"/>
+                      </w:pPr>
+                      <w:r>
+                        <w:t xml:space="preserve">    Vector3 </w:t>
+                      </w:r>
+                      <w:proofErr w:type="spellStart"/>
+                      <w:r>
+                        <w:t>velocity</w:t>
+                      </w:r>
+                      <w:proofErr w:type="spellEnd"/>
+                      <w:r>
+                        <w:t>;</w:t>
+                      </w:r>
+                    </w:p>
+                    <w:p>
+                      <w:pPr>
+                        <w:spacing w:after="0" w:line="240" w:lineRule="auto"/>
+                      </w:pPr>
+                    </w:p>
+                    <w:p>
+                      <w:pPr>
+                        <w:spacing w:after="0" w:line="240" w:lineRule="auto"/>
+                      </w:pPr>
+                      <w:r>
+                        <w:tab/>
+                        <w:t>//Ici, nous vérifions la distance entre le sol et le joueur, pour ainsi nous assurer que la force qui est appliquée au joueur, lorsque celui-ci touche le sol, soit réinitialisée.</w:t>
+                      </w:r>
+                    </w:p>
+                    <w:p>
+                      <w:pPr>
+                        <w:spacing w:after="0" w:line="240" w:lineRule="auto"/>
+                      </w:pPr>
+                      <w:r>
+                        <w:t xml:space="preserve">    </w:t>
+                      </w:r>
+                      <w:proofErr w:type="gramStart"/>
+                      <w:r>
+                        <w:t>public</w:t>
+                      </w:r>
+                      <w:proofErr w:type="gramEnd"/>
+                      <w:r>
+                        <w:t xml:space="preserve"> </w:t>
+                      </w:r>
+                      <w:proofErr w:type="spellStart"/>
+                      <w:r>
+                        <w:t>Transform</w:t>
+                      </w:r>
+                      <w:proofErr w:type="spellEnd"/>
+                      <w:r>
+                        <w:t xml:space="preserve"> </w:t>
+                      </w:r>
+                      <w:proofErr w:type="spellStart"/>
+                      <w:r>
+                        <w:t>verificateurDeSol</w:t>
+                      </w:r>
+                      <w:proofErr w:type="spellEnd"/>
+                      <w:r>
+                        <w:t>;</w:t>
+                      </w:r>
+                    </w:p>
+                    <w:p>
+                      <w:pPr>
+                        <w:spacing w:after="0" w:line="240" w:lineRule="auto"/>
+                      </w:pPr>
+                      <w:r>
+                        <w:t xml:space="preserve">    </w:t>
+                      </w:r>
+                      <w:proofErr w:type="gramStart"/>
+                      <w:r>
+                        <w:t>public</w:t>
+                      </w:r>
+                      <w:proofErr w:type="gramEnd"/>
+                      <w:r>
+                        <w:t xml:space="preserve"> </w:t>
+                      </w:r>
+                      <w:proofErr w:type="spellStart"/>
+                      <w:r>
+                        <w:t>float</w:t>
+                      </w:r>
+                      <w:proofErr w:type="spellEnd"/>
+                      <w:r>
+                        <w:t xml:space="preserve"> </w:t>
+                      </w:r>
+                      <w:proofErr w:type="spellStart"/>
+                      <w:r>
+                        <w:t>verificateurDistance</w:t>
+                      </w:r>
+                      <w:proofErr w:type="spellEnd"/>
+                      <w:r>
+                        <w:t xml:space="preserve"> = 0.4f;</w:t>
+                      </w:r>
+                    </w:p>
+                    <w:p>
+                      <w:pPr>
+                        <w:spacing w:after="0" w:line="240" w:lineRule="auto"/>
+                      </w:pPr>
+                      <w:r>
+                        <w:t xml:space="preserve">    </w:t>
+                      </w:r>
+                      <w:proofErr w:type="gramStart"/>
+                      <w:r>
+                        <w:t>public</w:t>
+                      </w:r>
+                      <w:proofErr w:type="gramEnd"/>
+                      <w:r>
+                        <w:t xml:space="preserve"> </w:t>
+                      </w:r>
+                      <w:proofErr w:type="spellStart"/>
+                      <w:r>
+                        <w:t>LayerMask</w:t>
+                      </w:r>
+                      <w:proofErr w:type="spellEnd"/>
+                      <w:r>
+                        <w:t xml:space="preserve"> </w:t>
+                      </w:r>
+                      <w:proofErr w:type="spellStart"/>
+                      <w:r>
+                        <w:t>solMask</w:t>
+                      </w:r>
+                      <w:proofErr w:type="spellEnd"/>
+                      <w:r>
+                        <w:t xml:space="preserve">; //Le layer </w:t>
+                      </w:r>
+                      <w:proofErr w:type="spellStart"/>
+                      <w:r>
+                        <w:t>mask</w:t>
+                      </w:r>
+                      <w:proofErr w:type="spellEnd"/>
+                      <w:r>
+                        <w:t xml:space="preserve"> est ce qui permet de différencier les différentes partie du jeu. </w:t>
+                      </w:r>
+                    </w:p>
+                    <w:p>
+                      <w:pPr>
+                        <w:spacing w:after="0" w:line="240" w:lineRule="auto"/>
+                      </w:pPr>
+                      <w:r>
+                        <w:t xml:space="preserve">    </w:t>
+                      </w:r>
+                      <w:proofErr w:type="spellStart"/>
+                      <w:proofErr w:type="gramStart"/>
+                      <w:r>
+                        <w:t>bool</w:t>
+                      </w:r>
+                      <w:proofErr w:type="spellEnd"/>
+                      <w:proofErr w:type="gramEnd"/>
+                      <w:r>
+                        <w:t xml:space="preserve"> </w:t>
+                      </w:r>
+                      <w:proofErr w:type="spellStart"/>
+                      <w:r>
+                        <w:t>touchSol</w:t>
+                      </w:r>
+                      <w:proofErr w:type="spellEnd"/>
+                      <w:r>
+                        <w:t>;</w:t>
+                      </w:r>
+                    </w:p>
+                    <w:p>
+                      <w:pPr>
+                        <w:spacing w:after="0" w:line="240" w:lineRule="auto"/>
+                      </w:pPr>
+                      <w:r>
+                        <w:tab/>
+                      </w:r>
+                    </w:p>
+                    <w:p>
+                      <w:pPr>
+                        <w:spacing w:after="0" w:line="240" w:lineRule="auto"/>
+                      </w:pPr>
+                    </w:p>
+                    <w:p>
+                      <w:pPr>
+                        <w:spacing w:after="0" w:line="240" w:lineRule="auto"/>
+                      </w:pPr>
+                      <w:r>
+                        <w:tab/>
+                        <w:t>//Cette variable est la variable qui exécute les mouvements pour faire bouger le joueur.</w:t>
+                      </w:r>
+                    </w:p>
+                    <w:p>
+                      <w:pPr>
+                        <w:spacing w:after="0" w:line="240" w:lineRule="auto"/>
+                      </w:pPr>
+                      <w:r>
+                        <w:t xml:space="preserve">    </w:t>
+                      </w:r>
+                      <w:proofErr w:type="gramStart"/>
+                      <w:r>
+                        <w:t>public</w:t>
+                      </w:r>
+                      <w:proofErr w:type="gramEnd"/>
+                      <w:r>
+                        <w:t xml:space="preserve"> </w:t>
+                      </w:r>
+                      <w:proofErr w:type="spellStart"/>
+                      <w:r>
+                        <w:t>CharacterController</w:t>
+                      </w:r>
+                      <w:proofErr w:type="spellEnd"/>
+                      <w:r>
+                        <w:t xml:space="preserve"> </w:t>
+                      </w:r>
+                      <w:proofErr w:type="spellStart"/>
+                      <w:r>
+                        <w:t>controller</w:t>
+                      </w:r>
+                      <w:proofErr w:type="spellEnd"/>
+                      <w:r>
+                        <w:t>;</w:t>
+                      </w:r>
+                    </w:p>
+                    <w:p>
+                      <w:pPr>
+                        <w:spacing w:after="0" w:line="240" w:lineRule="auto"/>
+                      </w:pPr>
+                    </w:p>
+                    <w:p>
+                      <w:pPr>
+                        <w:spacing w:after="0" w:line="240" w:lineRule="auto"/>
+                      </w:pPr>
+                      <w:r>
+                        <w:t xml:space="preserve">        // Update est la méthode qui est appelée à chaque itération du jeu, plus communément appeler "frame".</w:t>
+                      </w:r>
+                    </w:p>
+                    <w:p>
+                      <w:pPr>
+                        <w:spacing w:after="0" w:line="240" w:lineRule="auto"/>
+                      </w:pPr>
+                      <w:r>
+                        <w:t xml:space="preserve">        </w:t>
+                      </w:r>
+                      <w:proofErr w:type="spellStart"/>
+                      <w:proofErr w:type="gramStart"/>
+                      <w:r>
+                        <w:t>void</w:t>
+                      </w:r>
+                      <w:proofErr w:type="spellEnd"/>
+                      <w:proofErr w:type="gramEnd"/>
+                      <w:r>
+                        <w:t xml:space="preserve"> Update()</w:t>
+                      </w:r>
+                    </w:p>
+                    <w:p>
+                      <w:pPr>
+                        <w:spacing w:after="0" w:line="240" w:lineRule="auto"/>
+                      </w:pPr>
+                      <w:r>
+                        <w:t xml:space="preserve">    {</w:t>
+                      </w:r>
+                    </w:p>
+                    <w:p>
+                      <w:pPr>
+                        <w:spacing w:after="0" w:line="240" w:lineRule="auto"/>
+                      </w:pPr>
+                    </w:p>
+                    <w:p>
+                      <w:pPr>
+                        <w:spacing w:after="0" w:line="240" w:lineRule="auto"/>
+                      </w:pPr>
+                      <w:r>
+                        <w:tab/>
+                      </w:r>
+                      <w:r>
+                        <w:tab/>
+                        <w:t>//Vérificateur de toucher au sol</w:t>
+                      </w:r>
+                    </w:p>
+                    <w:p>
+                      <w:pPr>
+                        <w:spacing w:after="0" w:line="240" w:lineRule="auto"/>
+                      </w:pPr>
+                      <w:r>
+                        <w:t xml:space="preserve">        </w:t>
+                      </w:r>
+                      <w:proofErr w:type="spellStart"/>
+                      <w:proofErr w:type="gramStart"/>
+                      <w:r>
+                        <w:t>touchSol</w:t>
+                      </w:r>
+                      <w:proofErr w:type="spellEnd"/>
+                      <w:proofErr w:type="gramEnd"/>
+                      <w:r>
+                        <w:t xml:space="preserve"> = </w:t>
+                      </w:r>
+                      <w:proofErr w:type="spellStart"/>
+                      <w:r>
+                        <w:t>Physics.CheckSphere</w:t>
+                      </w:r>
+                      <w:proofErr w:type="spellEnd"/>
+                      <w:r>
+                        <w:t>(</w:t>
+                      </w:r>
+                      <w:proofErr w:type="spellStart"/>
+                      <w:r>
+                        <w:t>verificateurDeSol.position</w:t>
+                      </w:r>
+                      <w:proofErr w:type="spellEnd"/>
+                      <w:r>
+                        <w:t xml:space="preserve">, </w:t>
+                      </w:r>
+                      <w:proofErr w:type="spellStart"/>
+                      <w:r>
+                        <w:t>verificateurDistance</w:t>
+                      </w:r>
+                      <w:proofErr w:type="spellEnd"/>
+                      <w:r>
+                        <w:t xml:space="preserve">, </w:t>
+                      </w:r>
+                      <w:proofErr w:type="spellStart"/>
+                      <w:r>
+                        <w:t>solMask</w:t>
+                      </w:r>
+                      <w:proofErr w:type="spellEnd"/>
+                      <w:r>
+                        <w:t>);</w:t>
+                      </w:r>
+                    </w:p>
+                    <w:p>
+                      <w:pPr>
+                        <w:spacing w:after="0" w:line="240" w:lineRule="auto"/>
+                      </w:pPr>
+                      <w:r>
+                        <w:tab/>
+                      </w:r>
+                      <w:r>
+                        <w:tab/>
+                      </w:r>
+                    </w:p>
+                    <w:p>
+                      <w:pPr>
+                        <w:spacing w:after="0" w:line="240" w:lineRule="auto"/>
+                      </w:pPr>
+                      <w:r>
+                        <w:tab/>
+                      </w:r>
+                      <w:r>
+                        <w:tab/>
+                        <w:t>//</w:t>
+                      </w:r>
+                      <w:proofErr w:type="spellStart"/>
+                      <w:r>
+                        <w:t>Réinisialisateur</w:t>
+                      </w:r>
+                      <w:proofErr w:type="spellEnd"/>
+                      <w:r>
+                        <w:t xml:space="preserve"> de vélocité en y, lorsque le joueur touche le sol.</w:t>
+                      </w:r>
+                    </w:p>
+                    <w:p>
+                      <w:pPr>
+                        <w:spacing w:after="0" w:line="240" w:lineRule="auto"/>
+                        <w:rPr>
+                          <w:lang w:val="en-CA"/>
+                        </w:rPr>
+                      </w:pPr>
+                      <w:r>
+                        <w:t xml:space="preserve">        </w:t>
+                      </w:r>
+                      <w:r>
+                        <w:rPr>
+                          <w:lang w:val="en-CA"/>
+                        </w:rPr>
+                        <w:t>if (</w:t>
+                      </w:r>
+                      <w:proofErr w:type="spellStart"/>
+                      <w:r>
+                        <w:rPr>
+                          <w:lang w:val="en-CA"/>
+                        </w:rPr>
+                        <w:t>touchSol</w:t>
+                      </w:r>
+                      <w:proofErr w:type="spellEnd"/>
+                      <w:r>
+                        <w:rPr>
+                          <w:lang w:val="en-CA"/>
+                        </w:rPr>
+                        <w:t xml:space="preserve"> &amp;&amp; </w:t>
+                      </w:r>
+                      <w:proofErr w:type="spellStart"/>
+                      <w:proofErr w:type="gramStart"/>
+                      <w:r>
+                        <w:rPr>
+                          <w:lang w:val="en-CA"/>
+                        </w:rPr>
+                        <w:t>velocity.y</w:t>
+                      </w:r>
+                      <w:proofErr w:type="spellEnd"/>
+                      <w:proofErr w:type="gramEnd"/>
+                      <w:r>
+                        <w:rPr>
+                          <w:lang w:val="en-CA"/>
+                        </w:rPr>
+                        <w:t xml:space="preserve"> &lt; 0)</w:t>
+                      </w:r>
+                    </w:p>
+                    <w:p>
+                      <w:pPr>
+                        <w:spacing w:after="0" w:line="240" w:lineRule="auto"/>
+                        <w:rPr>
+                          <w:lang w:val="en-CA"/>
+                        </w:rPr>
+                      </w:pPr>
+                      <w:r>
+                        <w:rPr>
+                          <w:lang w:val="en-CA"/>
+                        </w:rPr>
+                        <w:tab/>
+                      </w:r>
+                      <w:r>
+                        <w:rPr>
+                          <w:lang w:val="en-CA"/>
+                        </w:rPr>
+                        <w:tab/>
+                        <w:t>{</w:t>
+                      </w:r>
+                    </w:p>
+                    <w:p>
+                      <w:pPr>
+                        <w:spacing w:after="0" w:line="240" w:lineRule="auto"/>
+                        <w:rPr>
+                          <w:lang w:val="en-CA"/>
+                        </w:rPr>
+                      </w:pPr>
+                      <w:r>
+                        <w:rPr>
+                          <w:lang w:val="en-CA"/>
+                        </w:rPr>
+                        <w:t xml:space="preserve">            </w:t>
+                      </w:r>
+                      <w:proofErr w:type="spellStart"/>
+                      <w:proofErr w:type="gramStart"/>
+                      <w:r>
+                        <w:rPr>
+                          <w:lang w:val="en-CA"/>
+                        </w:rPr>
+                        <w:t>velocity.y</w:t>
+                      </w:r>
+                      <w:proofErr w:type="spellEnd"/>
+                      <w:proofErr w:type="gramEnd"/>
+                      <w:r>
+                        <w:rPr>
+                          <w:lang w:val="en-CA"/>
+                        </w:rPr>
+                        <w:t xml:space="preserve"> = -1f; </w:t>
+                      </w:r>
+                    </w:p>
+                    <w:p>
+                      <w:pPr>
+                        <w:spacing w:after="0" w:line="240" w:lineRule="auto"/>
+                      </w:pPr>
+                      <w:r>
+                        <w:rPr>
+                          <w:lang w:val="en-CA"/>
+                        </w:rPr>
+                        <w:tab/>
+                      </w:r>
+                      <w:r>
+                        <w:rPr>
+                          <w:lang w:val="en-CA"/>
+                        </w:rPr>
+                        <w:tab/>
+                      </w:r>
+                      <w:r>
+                        <w:t>}</w:t>
+                      </w:r>
+                    </w:p>
+                    <w:p>
+                      <w:pPr>
+                        <w:spacing w:after="0" w:line="240" w:lineRule="auto"/>
+                      </w:pPr>
+                      <w:r>
+                        <w:tab/>
+                      </w:r>
+                      <w:r>
+                        <w:tab/>
+                      </w:r>
+                    </w:p>
+                    <w:p>
+                      <w:pPr>
+                        <w:spacing w:after="0" w:line="240" w:lineRule="auto"/>
+                      </w:pPr>
+                      <w:r>
+                        <w:tab/>
+                      </w:r>
+                      <w:r>
+                        <w:tab/>
+                        <w:t>//Gestion des entrées ('W', 'A', '</w:t>
+                      </w:r>
+                      <w:proofErr w:type="gramStart"/>
+                      <w:r>
+                        <w:t>S' et</w:t>
+                      </w:r>
+                      <w:proofErr w:type="gramEnd"/>
+                      <w:r>
+                        <w:t xml:space="preserve"> 'D')</w:t>
+                      </w:r>
+                    </w:p>
+                    <w:p>
+                      <w:pPr>
+                        <w:spacing w:after="0" w:line="240" w:lineRule="auto"/>
+                      </w:pPr>
+                      <w:r>
+                        <w:tab/>
+                      </w:r>
+                      <w:r>
+                        <w:tab/>
+                        <w:t xml:space="preserve">//Ces entrées sont des touches pré déterminées dans les paramètres de </w:t>
+                      </w:r>
+                      <w:proofErr w:type="spellStart"/>
+                      <w:r>
+                        <w:t>Unity</w:t>
+                      </w:r>
+                      <w:proofErr w:type="spellEnd"/>
+                      <w:r>
+                        <w:t>.</w:t>
+                      </w:r>
+                    </w:p>
+                    <w:p>
+                      <w:pPr>
+                        <w:spacing w:after="0" w:line="240" w:lineRule="auto"/>
+                        <w:rPr>
+                          <w:lang w:val="en-CA"/>
+                        </w:rPr>
+                      </w:pPr>
+                      <w:r>
+                        <w:t xml:space="preserve">        </w:t>
+                      </w:r>
+                      <w:r>
+                        <w:rPr>
+                          <w:lang w:val="en-CA"/>
+                        </w:rPr>
+                        <w:t xml:space="preserve">float h = </w:t>
+                      </w:r>
+                      <w:proofErr w:type="spellStart"/>
+                      <w:r>
+                        <w:rPr>
+                          <w:lang w:val="en-CA"/>
+                        </w:rPr>
+                        <w:t>Input.GetAxis</w:t>
+                      </w:r>
+                      <w:proofErr w:type="spellEnd"/>
+                      <w:r>
+                        <w:rPr>
+                          <w:lang w:val="en-CA"/>
+                        </w:rPr>
+                        <w:t>("Horizontal"</w:t>
+                      </w:r>
+                      <w:proofErr w:type="gramStart"/>
+                      <w:r>
+                        <w:rPr>
+                          <w:lang w:val="en-CA"/>
+                        </w:rPr>
+                        <w:t>);</w:t>
+                      </w:r>
+                      <w:proofErr w:type="gramEnd"/>
+                      <w:r>
+                        <w:rPr>
+                          <w:lang w:val="en-CA"/>
+                        </w:rPr>
+                        <w:t xml:space="preserve"> </w:t>
+                      </w:r>
+                    </w:p>
+                    <w:p>
+                      <w:pPr>
+                        <w:spacing w:after="0" w:line="240" w:lineRule="auto"/>
+                        <w:rPr>
+                          <w:lang w:val="en-CA"/>
+                        </w:rPr>
+                      </w:pPr>
+                      <w:r>
+                        <w:rPr>
+                          <w:lang w:val="en-CA"/>
+                        </w:rPr>
+                        <w:t xml:space="preserve">        float v = </w:t>
+                      </w:r>
+                      <w:proofErr w:type="spellStart"/>
+                      <w:r>
+                        <w:rPr>
+                          <w:lang w:val="en-CA"/>
+                        </w:rPr>
+                        <w:t>Input.GetAxis</w:t>
+                      </w:r>
+                      <w:proofErr w:type="spellEnd"/>
+                      <w:r>
+                        <w:rPr>
+                          <w:lang w:val="en-CA"/>
+                        </w:rPr>
+                        <w:t>("Vertical"</w:t>
+                      </w:r>
+                      <w:proofErr w:type="gramStart"/>
+                      <w:r>
+                        <w:rPr>
+                          <w:lang w:val="en-CA"/>
+                        </w:rPr>
+                        <w:t>);</w:t>
+                      </w:r>
+                      <w:proofErr w:type="gramEnd"/>
+                    </w:p>
+                    <w:p>
+                      <w:pPr>
+                        <w:spacing w:after="0" w:line="240" w:lineRule="auto"/>
+                        <w:rPr>
+                          <w:lang w:val="en-CA"/>
+                        </w:rPr>
+                      </w:pPr>
+                    </w:p>
+                    <w:p>
+                      <w:pPr>
+                        <w:spacing w:after="0" w:line="240" w:lineRule="auto"/>
+                      </w:pPr>
+                      <w:r>
+                        <w:rPr>
+                          <w:lang w:val="en-CA"/>
+                        </w:rPr>
+                        <w:tab/>
+                      </w:r>
+                      <w:r>
+                        <w:rPr>
+                          <w:lang w:val="en-CA"/>
+                        </w:rPr>
+                        <w:tab/>
+                      </w:r>
+                      <w:r>
+                        <w:t>//Cette variable permet d'exécuter le mouvement pour sur les personnages.</w:t>
+                      </w:r>
+                    </w:p>
+                    <w:p>
+                      <w:pPr>
+                        <w:spacing w:after="0" w:line="240" w:lineRule="auto"/>
+                      </w:pPr>
+                      <w:r>
+                        <w:t xml:space="preserve">        Vector3 mouvement = </w:t>
+                      </w:r>
+                      <w:proofErr w:type="spellStart"/>
+                      <w:proofErr w:type="gramStart"/>
+                      <w:r>
+                        <w:t>transform.right</w:t>
+                      </w:r>
+                      <w:proofErr w:type="spellEnd"/>
+                      <w:proofErr w:type="gramEnd"/>
+                      <w:r>
+                        <w:t xml:space="preserve"> * h + </w:t>
+                      </w:r>
+                      <w:proofErr w:type="spellStart"/>
+                      <w:r>
+                        <w:t>transform.forward</w:t>
+                      </w:r>
+                      <w:proofErr w:type="spellEnd"/>
+                      <w:r>
+                        <w:t xml:space="preserve"> * v;</w:t>
+                      </w:r>
+                    </w:p>
+                    <w:p>
+                      <w:pPr>
+                        <w:spacing w:after="0" w:line="240" w:lineRule="auto"/>
+                      </w:pPr>
+                      <w:r>
+                        <w:tab/>
+                      </w:r>
+                      <w:r>
+                        <w:tab/>
+                      </w:r>
+                    </w:p>
+                    <w:p>
+                      <w:pPr>
+                        <w:spacing w:after="0" w:line="240" w:lineRule="auto"/>
+                      </w:pPr>
+                      <w:r>
+                        <w:tab/>
+                      </w:r>
+                      <w:r>
+                        <w:tab/>
+                        <w:t>//Ici, à l'aide du "</w:t>
+                      </w:r>
+                      <w:proofErr w:type="spellStart"/>
+                      <w:r>
+                        <w:t>CharacterController</w:t>
+                      </w:r>
+                      <w:proofErr w:type="spellEnd"/>
+                      <w:r>
+                        <w:t>", nous faisons bouger le joueur. (Selon les entrées précédentes.)</w:t>
+                      </w:r>
+                    </w:p>
+                    <w:p>
+                      <w:pPr>
+                        <w:spacing w:after="0" w:line="240" w:lineRule="auto"/>
+                      </w:pPr>
+                      <w:r>
+                        <w:t xml:space="preserve">        </w:t>
+                      </w:r>
+                      <w:proofErr w:type="spellStart"/>
+                      <w:proofErr w:type="gramStart"/>
+                      <w:r>
+                        <w:t>controller.Move</w:t>
+                      </w:r>
+                      <w:proofErr w:type="spellEnd"/>
+                      <w:proofErr w:type="gramEnd"/>
+                      <w:r>
+                        <w:t xml:space="preserve">(mouvement * vitesse * </w:t>
+                      </w:r>
+                      <w:proofErr w:type="spellStart"/>
+                      <w:r>
+                        <w:t>Time.deltaTime</w:t>
+                      </w:r>
+                      <w:proofErr w:type="spellEnd"/>
+                      <w:r>
+                        <w:t>);</w:t>
+                      </w:r>
+                    </w:p>
+                    <w:p>
+                      <w:pPr>
+                        <w:spacing w:after="0" w:line="240" w:lineRule="auto"/>
+                      </w:pPr>
+                    </w:p>
+                    <w:p>
+                      <w:pPr>
+                        <w:spacing w:after="0" w:line="240" w:lineRule="auto"/>
+                      </w:pPr>
+                      <w:r>
+                        <w:tab/>
+                      </w:r>
+                      <w:r>
+                        <w:tab/>
+                      </w:r>
+                    </w:p>
+                    <w:p>
+                      <w:pPr>
+                        <w:spacing w:after="0" w:line="240" w:lineRule="auto"/>
+                      </w:pPr>
+                    </w:p>
+                    <w:p>
+                      <w:pPr>
+                        <w:spacing w:after="0" w:line="240" w:lineRule="auto"/>
+                      </w:pPr>
+                    </w:p>
+                    <w:p>
+                      <w:pPr>
+                        <w:spacing w:after="0" w:line="240" w:lineRule="auto"/>
+                      </w:pPr>
+                      <w:r>
+                        <w:rPr>
+                          <w:lang w:val="en-CA"/>
+                        </w:rPr>
+                        <w:tab/>
+                      </w:r>
+                      <w:r>
+                        <w:rPr>
+                          <w:lang w:val="en-CA"/>
+                        </w:rPr>
+                        <w:tab/>
+                      </w:r>
+                      <w:r>
+                        <w:t>//L'application de ce mouvement sur le joueur.</w:t>
+                      </w:r>
+                    </w:p>
+                    <w:p>
+                      <w:pPr>
+                        <w:spacing w:after="0" w:line="240" w:lineRule="auto"/>
+                        <w:rPr>
+                          <w:lang w:val="en-CA"/>
+                        </w:rPr>
+                      </w:pPr>
+                      <w:r>
+                        <w:t xml:space="preserve">        </w:t>
+                      </w:r>
+                      <w:proofErr w:type="spellStart"/>
+                      <w:proofErr w:type="gramStart"/>
+                      <w:r>
+                        <w:rPr>
+                          <w:lang w:val="en-CA"/>
+                        </w:rPr>
+                        <w:t>controller.Move</w:t>
+                      </w:r>
+                      <w:proofErr w:type="spellEnd"/>
+                      <w:proofErr w:type="gramEnd"/>
+                      <w:r>
+                        <w:rPr>
+                          <w:lang w:val="en-CA"/>
+                        </w:rPr>
+                        <w:t xml:space="preserve">(velocity * </w:t>
+                      </w:r>
+                      <w:proofErr w:type="spellStart"/>
+                      <w:r>
+                        <w:rPr>
+                          <w:lang w:val="en-CA"/>
+                        </w:rPr>
+                        <w:t>Time.deltaTime</w:t>
+                      </w:r>
+                      <w:proofErr w:type="spellEnd"/>
+                      <w:r>
+                        <w:rPr>
+                          <w:lang w:val="en-CA"/>
+                        </w:rPr>
+                        <w:t>);</w:t>
+                      </w:r>
+                    </w:p>
+                    <w:p>
+                      <w:pPr>
+                        <w:spacing w:after="0" w:line="240" w:lineRule="auto"/>
+                        <w:rPr>
+                          <w:lang w:val="en-CA"/>
+                        </w:rPr>
+                      </w:pPr>
+                      <w:r>
+                        <w:rPr>
+                          <w:lang w:val="en-CA"/>
+                        </w:rPr>
+                        <w:t xml:space="preserve">        </w:t>
+                      </w:r>
+                    </w:p>
+                    <w:p>
+                      <w:pPr>
+                        <w:spacing w:after="0" w:line="240" w:lineRule="auto"/>
+                        <w:rPr>
+                          <w:lang w:val="en-CA"/>
+                        </w:rPr>
+                      </w:pPr>
+                      <w:r>
+                        <w:rPr>
+                          <w:lang w:val="en-CA"/>
+                        </w:rPr>
+                        <w:t xml:space="preserve">         </w:t>
+                      </w:r>
+                    </w:p>
+                    <w:p>
+                      <w:pPr>
+                        <w:spacing w:after="0" w:line="240" w:lineRule="auto"/>
+                        <w:rPr>
+                          <w:lang w:val="en-CA"/>
+                        </w:rPr>
+                      </w:pPr>
+                    </w:p>
+                    <w:p>
+                      <w:pPr>
+                        <w:spacing w:after="0" w:line="240" w:lineRule="auto"/>
+                        <w:rPr>
+                          <w:lang w:val="en-CA"/>
+                        </w:rPr>
+                      </w:pPr>
+                    </w:p>
+                    <w:p>
+                      <w:pPr>
+                        <w:spacing w:after="0" w:line="240" w:lineRule="auto"/>
+                        <w:rPr>
+                          <w:lang w:val="en-CA"/>
+                        </w:rPr>
+                      </w:pPr>
+                      <w:r>
+                        <w:rPr>
+                          <w:lang w:val="en-CA"/>
+                        </w:rPr>
+                        <w:t xml:space="preserve">    }</w:t>
+                      </w:r>
+                    </w:p>
+                    <w:p>
+                      <w:pPr>
+                        <w:spacing w:after="0" w:line="240" w:lineRule="auto"/>
+                      </w:pPr>
+                      <w:r>
+                        <w:rPr>
+                          <w:lang w:val="en-CA"/>
+                        </w:rPr>
+                        <w:t>}</w:t>
+                      </w:r>
+                    </w:p>
+                  </w:txbxContent>
+                </v:textbox>
+                <w10:wrap anchorx="margin"/>
+              </v:shape>
+            </w:pict>
+          </mc:Fallback>
+        </mc:AlternateContent>
+      </w:r>
+      <w:r>
+        <w:br w:type="page"/>
+      </w:r>
+    </w:p>
+    <w:p>
+      <w:r>
+        <w:rPr>
+          <w:noProof/>
+        </w:rPr>
+        <w:lastRenderedPageBreak/>
+        <mc:AlternateContent>
+          <mc:Choice Requires="wps">
+            <w:drawing>
+              <wp:anchor distT="0" distB="0" distL="114300" distR="114300" simplePos="0" relativeHeight="251660288" behindDoc="0" locked="0" layoutInCell="1" allowOverlap="1" wp14:anchorId="0FB83E28" wp14:editId="054FADA8">
+                <wp:simplePos x="0" y="0"/>
+                <wp:positionH relativeFrom="column">
+                  <wp:posOffset>-333375</wp:posOffset>
+                </wp:positionH>
+                <wp:positionV relativeFrom="paragraph">
+                  <wp:posOffset>0</wp:posOffset>
+                </wp:positionV>
+                <wp:extent cx="6734175" cy="2105025"/>
+                <wp:effectExtent l="0" t="0" r="28575" b="28575"/>
+                <wp:wrapTopAndBottom/>
+                <wp:docPr id="7" name="Text Box 7"/>
+                <wp:cNvGraphicFramePr/>
+                <a:graphic xmlns:a="http://schemas.openxmlformats.org/drawingml/2006/main">
+                  <a:graphicData uri="http://schemas.microsoft.com/office/word/2010/wordprocessingShape">
+                    <wps:wsp>
+                      <wps:cNvSpPr txBox="1"/>
+                      <wps:spPr>
+                        <a:xfrm>
+                          <a:off x="0" y="0"/>
+                          <a:ext cx="6734175" cy="2105025"/>
+                        </a:xfrm>
+                        <a:prstGeom prst="rect">
+                          <a:avLst/>
+                        </a:prstGeom>
+                        <a:solidFill>
+                          <a:schemeClr val="lt1"/>
+                        </a:solidFill>
+                        <a:ln w="6350">
+                          <a:solidFill>
+                            <a:prstClr val="black"/>
+                          </a:solidFill>
+                        </a:ln>
+                      </wps:spPr>
+                      <wps:txbx>
+                        <w:txbxContent>
+                          <w:p>
+                            <w:pPr>
+                              <w:spacing w:after="0" w:line="240" w:lineRule="auto"/>
+                            </w:pPr>
+                            <w:r>
+                              <w:tab/>
+                            </w:r>
+                            <w:r>
+                              <w:tab/>
+                              <w:t>//Vérificateur d'entrée permettant au joueur de sauter dans les aires, si les conditions sont remplies.</w:t>
+                            </w:r>
+                          </w:p>
+                          <w:p>
+                            <w:pPr>
+                              <w:spacing w:after="0" w:line="240" w:lineRule="auto"/>
+                              <w:rPr>
+                                <w:lang w:val="en-CA"/>
+                              </w:rPr>
+                            </w:pPr>
+                            <w:r>
+                              <w:t xml:space="preserve">        </w:t>
+                            </w:r>
+                            <w:r>
+                              <w:rPr>
+                                <w:lang w:val="en-CA"/>
+                              </w:rPr>
+                              <w:t>if (</w:t>
+                            </w:r>
+                            <w:proofErr w:type="spellStart"/>
+                            <w:r>
+                              <w:rPr>
+                                <w:lang w:val="en-CA"/>
+                              </w:rPr>
+                              <w:t>Input.GetButtonDown</w:t>
+                            </w:r>
+                            <w:proofErr w:type="spellEnd"/>
+                            <w:r>
+                              <w:rPr>
+                                <w:lang w:val="en-CA"/>
+                              </w:rPr>
+                              <w:t xml:space="preserve">("Jump") &amp;&amp; </w:t>
+                            </w:r>
+                            <w:proofErr w:type="spellStart"/>
+                            <w:r>
+                              <w:rPr>
+                                <w:lang w:val="en-CA"/>
+                              </w:rPr>
+                              <w:t>touchSol</w:t>
+                            </w:r>
+                            <w:proofErr w:type="spellEnd"/>
+                            <w:r>
+                              <w:rPr>
+                                <w:lang w:val="en-CA"/>
+                              </w:rPr>
+                              <w:t>)</w:t>
+                            </w:r>
+                          </w:p>
+                          <w:p>
+                            <w:pPr>
+                              <w:spacing w:after="0" w:line="240" w:lineRule="auto"/>
+                            </w:pPr>
+                            <w:r>
+                              <w:rPr>
+                                <w:lang w:val="en-CA"/>
+                              </w:rPr>
+                              <w:t xml:space="preserve">        </w:t>
+                            </w:r>
+                            <w:r>
+                              <w:t>{</w:t>
+                            </w:r>
+                          </w:p>
+                          <w:p>
+                            <w:pPr>
+                              <w:spacing w:after="0" w:line="240" w:lineRule="auto"/>
+                            </w:pPr>
+                            <w:r>
+                              <w:t xml:space="preserve">            </w:t>
+                            </w:r>
+                            <w:proofErr w:type="spellStart"/>
+                            <w:proofErr w:type="gramStart"/>
+                            <w:r>
+                              <w:t>velocity.y</w:t>
+                            </w:r>
+                            <w:proofErr w:type="spellEnd"/>
+                            <w:proofErr w:type="gramEnd"/>
+                            <w:r>
+                              <w:t xml:space="preserve"> = </w:t>
+                            </w:r>
+                            <w:proofErr w:type="spellStart"/>
+                            <w:r>
+                              <w:t>Mathf.Sqrt</w:t>
+                            </w:r>
+                            <w:proofErr w:type="spellEnd"/>
+                            <w:r>
+                              <w:t>(</w:t>
+                            </w:r>
+                            <w:proofErr w:type="spellStart"/>
+                            <w:r>
+                              <w:t>sautPuissance</w:t>
+                            </w:r>
+                            <w:proofErr w:type="spellEnd"/>
+                            <w:r>
+                              <w:t xml:space="preserve"> * -2f * graviter);</w:t>
+                            </w:r>
+                          </w:p>
+                          <w:p>
+                            <w:pPr>
+                              <w:spacing w:after="0" w:line="240" w:lineRule="auto"/>
+                            </w:pPr>
+                            <w:r>
+                              <w:t xml:space="preserve">        }</w:t>
+                            </w:r>
+                          </w:p>
+                          <w:p>
+                            <w:pPr>
+                              <w:spacing w:after="0" w:line="240" w:lineRule="auto"/>
+                            </w:pPr>
+                            <w:r>
+                              <w:t>//Cette méthode permet d'appliquer une force au joueur de manière plus réaliste.</w:t>
+                            </w:r>
+                          </w:p>
+                          <w:p>
+                            <w:pPr>
+                              <w:spacing w:after="0" w:line="240" w:lineRule="auto"/>
+                              <w:rPr>
+                                <w:lang w:val="en-CA"/>
+                              </w:rPr>
+                            </w:pPr>
+                            <w:r>
+                              <w:t xml:space="preserve">        </w:t>
+                            </w:r>
+                            <w:proofErr w:type="spellStart"/>
+                            <w:proofErr w:type="gramStart"/>
+                            <w:r>
+                              <w:rPr>
+                                <w:lang w:val="en-CA"/>
+                              </w:rPr>
+                              <w:t>velocity.y</w:t>
+                            </w:r>
+                            <w:proofErr w:type="spellEnd"/>
+                            <w:proofErr w:type="gramEnd"/>
+                            <w:r>
+                              <w:rPr>
+                                <w:lang w:val="en-CA"/>
+                              </w:rPr>
+                              <w:t xml:space="preserve"> += </w:t>
+                            </w:r>
+                            <w:proofErr w:type="spellStart"/>
+                            <w:r>
+                              <w:rPr>
+                                <w:lang w:val="en-CA"/>
+                              </w:rPr>
+                              <w:t>graviter</w:t>
+                            </w:r>
+                            <w:proofErr w:type="spellEnd"/>
+                            <w:r>
+                              <w:rPr>
+                                <w:lang w:val="en-CA"/>
+                              </w:rPr>
+                              <w:t xml:space="preserve"> * </w:t>
+                            </w:r>
+                            <w:proofErr w:type="spellStart"/>
+                            <w:r>
+                              <w:rPr>
+                                <w:lang w:val="en-CA"/>
+                              </w:rPr>
+                              <w:t>Time.deltaTime</w:t>
+                            </w:r>
+                            <w:proofErr w:type="spellEnd"/>
+                            <w:r>
+                              <w:rPr>
+                                <w:lang w:val="en-CA"/>
+                              </w:rPr>
+                              <w:t>;</w:t>
+                            </w:r>
+                          </w:p>
+                          <w:p>
+                            <w:pPr>
+                              <w:spacing w:after="0" w:line="240" w:lineRule="auto"/>
+                            </w:pPr>
+                            <w:r>
+                              <w:rPr>
+                                <w:lang w:val="en-CA"/>
+                              </w:rPr>
+                              <w:tab/>
+                            </w:r>
+                            <w:r>
+                              <w:rPr>
+                                <w:lang w:val="en-CA"/>
+                              </w:rPr>
+                              <w:tab/>
+                            </w:r>
+                            <w:r>
+                              <w:t>//L'application de ce mouvement sur le joueur.</w:t>
+                            </w:r>
+                          </w:p>
+                          <w:p>
+                            <w:pPr>
+                              <w:spacing w:after="0" w:line="240" w:lineRule="auto"/>
+                              <w:rPr>
+                                <w:lang w:val="en-CA"/>
+                              </w:rPr>
+                            </w:pPr>
+                            <w:r>
+                              <w:t xml:space="preserve">        </w:t>
+                            </w:r>
+                            <w:proofErr w:type="spellStart"/>
+                            <w:proofErr w:type="gramStart"/>
+                            <w:r>
+                              <w:rPr>
+                                <w:lang w:val="en-CA"/>
+                              </w:rPr>
+                              <w:t>controller.Move</w:t>
+                            </w:r>
+                            <w:proofErr w:type="spellEnd"/>
+                            <w:proofErr w:type="gramEnd"/>
+                            <w:r>
+                              <w:rPr>
+                                <w:lang w:val="en-CA"/>
+                              </w:rPr>
+                              <w:t xml:space="preserve">(velocity * </w:t>
+                            </w:r>
+                            <w:proofErr w:type="spellStart"/>
+                            <w:r>
+                              <w:rPr>
+                                <w:lang w:val="en-CA"/>
+                              </w:rPr>
+                              <w:t>Time.deltaTime</w:t>
+                            </w:r>
+                            <w:proofErr w:type="spellEnd"/>
+                            <w:r>
+                              <w:rPr>
+                                <w:lang w:val="en-CA"/>
+                              </w:rPr>
+                              <w:t>);</w:t>
+                            </w:r>
+                          </w:p>
+                          <w:p>
+                            <w:pPr>
+                              <w:spacing w:after="0" w:line="240" w:lineRule="auto"/>
+                            </w:pPr>
+                            <w:r>
+                              <w:t xml:space="preserve">    </w:t>
+                            </w:r>
+                            <w:r>
+                              <w:t>}</w:t>
+                            </w:r>
+                          </w:p>
+                          <w:p>
+                            <w:pPr>
+                              <w:spacing w:after="0" w:line="240" w:lineRule="auto"/>
+                            </w:pPr>
+                            <w:r>
+                              <w:t>}</w:t>
+                            </w:r>
+                          </w:p>
+                        </w:txbxContent>
+                      </wps:txbx>
+                      <wps:bodyPr rot="0" spcFirstLastPara="0" vertOverflow="overflow" horzOverflow="overflow" vert="horz" wrap="square" lIns="91440" tIns="45720" rIns="91440" bIns="45720" numCol="1" spcCol="0" rtlCol="0" fromWordArt="0" anchor="t" anchorCtr="0" forceAA="0" compatLnSpc="1">
+                        <a:prstTxWarp prst="textNoShape">
+                          <a:avLst/>
+                        </a:prstTxWarp>
+                        <a:noAutofit/>
+                      </wps:bodyPr>
+                    </wps:wsp>
+                  </a:graphicData>
+                </a:graphic>
+                <wp14:sizeRelH relativeFrom="margin">
+                  <wp14:pctWidth>0</wp14:pctWidth>
+                </wp14:sizeRelH>
+                <wp14:sizeRelV relativeFrom="margin">
+                  <wp14:pctHeight>0</wp14:pctHeight>
+                </wp14:sizeRelV>
+              </wp:anchor>
+            </w:drawing>
+          </mc:Choice>
+          <mc:Fallback>
+            <w:pict>
+              <v:shape w14:anchorId="0FB83E28" id="Text Box 7" o:spid="_x0000_s1027" type="#_x0000_t202" style="position:absolute;margin-left:-26.25pt;margin-top:0;width:530.25pt;height:165.75pt;z-index:251660288;visibility:visible;mso-wrap-style:square;mso-width-percent:0;mso-height-percent:0;mso-wrap-distance-left:9pt;mso-wrap-distance-top:0;mso-wrap-distance-right:9pt;mso-wrap-distance-bottom:0;mso-position-horizontal:absolute;mso-position-horizontal-relative:text;mso-position-vertical:absolute;mso-position-vertical-relative:text;mso-width-percent:0;mso-height-percent:0;mso-width-relative:margin;mso-height-relative:margin;v-text-anchor:top" o:gfxdata="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" fillcolor="white [3201]" strokeweight=".5pt">
+                <v:textbox>
+                  <w:txbxContent>
+                    <w:p>
+                      <w:pPr>
+                        <w:spacing w:after="0" w:line="240" w:lineRule="auto"/>
+                      </w:pPr>
+                      <w:r>
+                        <w:tab/>
+                      </w:r>
+                      <w:r>
+                        <w:tab/>
+                        <w:t>//Vérificateur d'entrée permettant au joueur de sauter dans les aires, si les conditions sont remplies.</w:t>
+                      </w:r>
+                    </w:p>
+                    <w:p>
+                      <w:pPr>
+                        <w:spacing w:after="0" w:line="240" w:lineRule="auto"/>
+                        <w:rPr>
+                          <w:lang w:val="en-CA"/>
+                        </w:rPr>
+                      </w:pPr>
+                      <w:r>
+                        <w:t xml:space="preserve">        </w:t>
+                      </w:r>
+                      <w:r>
+                        <w:rPr>
+                          <w:lang w:val="en-CA"/>
+                        </w:rPr>
+                        <w:t>if (</w:t>
+                      </w:r>
+                      <w:proofErr w:type="spellStart"/>
+                      <w:r>
+                        <w:rPr>
+                          <w:lang w:val="en-CA"/>
+                        </w:rPr>
+                        <w:t>Input.GetButtonDown</w:t>
+                      </w:r>
+                      <w:proofErr w:type="spellEnd"/>
+                      <w:r>
+                        <w:rPr>
+                          <w:lang w:val="en-CA"/>
+                        </w:rPr>
+                        <w:t xml:space="preserve">("Jump") &amp;&amp; </w:t>
+                      </w:r>
+                      <w:proofErr w:type="spellStart"/>
+                      <w:r>
+                        <w:rPr>
+                          <w:lang w:val="en-CA"/>
+                        </w:rPr>
+                        <w:t>touchSol</w:t>
+                      </w:r>
+                      <w:proofErr w:type="spellEnd"/>
+                      <w:r>
+                        <w:rPr>
+                          <w:lang w:val="en-CA"/>
+                        </w:rPr>
+                        <w:t>)</w:t>
+                      </w:r>
+                    </w:p>
+                    <w:p>
+                      <w:pPr>
+                        <w:spacing w:after="0" w:line="240" w:lineRule="auto"/>
+                      </w:pPr>
+                      <w:r>
+                        <w:rPr>
+                          <w:lang w:val="en-CA"/>
+                        </w:rPr>
+                        <w:t xml:space="preserve">        </w:t>
+                      </w:r>
+                      <w:r>
+                        <w:t>{</w:t>
+                      </w:r>
+                    </w:p>
+                    <w:p>
+                      <w:pPr>
+                        <w:spacing w:after="0" w:line="240" w:lineRule="auto"/>
+                      </w:pPr>
+                      <w:r>
+                        <w:t xml:space="preserve">            </w:t>
+                      </w:r>
+                      <w:proofErr w:type="spellStart"/>
+                      <w:proofErr w:type="gramStart"/>
+                      <w:r>
+                        <w:t>velocity.y</w:t>
+                      </w:r>
+                      <w:proofErr w:type="spellEnd"/>
+                      <w:proofErr w:type="gramEnd"/>
+                      <w:r>
+                        <w:t xml:space="preserve"> = </w:t>
+                      </w:r>
+                      <w:proofErr w:type="spellStart"/>
+                      <w:r>
+                        <w:t>Mathf.Sqrt</w:t>
+                      </w:r>
+                      <w:proofErr w:type="spellEnd"/>
+                      <w:r>
+                        <w:t>(</w:t>
+                      </w:r>
+                      <w:proofErr w:type="spellStart"/>
+                      <w:r>
+                        <w:t>sautPuissance</w:t>
+                      </w:r>
+                      <w:proofErr w:type="spellEnd"/>
+                      <w:r>
+                        <w:t xml:space="preserve"> * -2f * graviter);</w:t>
+                      </w:r>
+                    </w:p>
+                    <w:p>
+                      <w:pPr>
+                        <w:spacing w:after="0" w:line="240" w:lineRule="auto"/>
+                      </w:pPr>
+                      <w:r>
+                        <w:t xml:space="preserve">        }</w:t>
+                      </w:r>
+                    </w:p>
+                    <w:p>
+                      <w:pPr>
+                        <w:spacing w:after="0" w:line="240" w:lineRule="auto"/>
+                      </w:pPr>
+                      <w:r>
+                        <w:t>//Cette méthode permet d'appliquer une force au joueur de manière plus réaliste.</w:t>
+                      </w:r>
+                    </w:p>
+                    <w:p>
+                      <w:pPr>
+                        <w:spacing w:after="0" w:line="240" w:lineRule="auto"/>
+                        <w:rPr>
+                          <w:lang w:val="en-CA"/>
+                        </w:rPr>
+                      </w:pPr>
+                      <w:r>
+                        <w:t xml:space="preserve">        </w:t>
+                      </w:r>
+                      <w:proofErr w:type="spellStart"/>
+                      <w:proofErr w:type="gramStart"/>
+                      <w:r>
+                        <w:rPr>
+                          <w:lang w:val="en-CA"/>
+                        </w:rPr>
+                        <w:t>velocity.y</w:t>
+                      </w:r>
+                      <w:proofErr w:type="spellEnd"/>
+                      <w:proofErr w:type="gramEnd"/>
+                      <w:r>
+                        <w:rPr>
+                          <w:lang w:val="en-CA"/>
+                        </w:rPr>
+                        <w:t xml:space="preserve"> += </w:t>
+                      </w:r>
+                      <w:proofErr w:type="spellStart"/>
+                      <w:r>
+                        <w:rPr>
+                          <w:lang w:val="en-CA"/>
+                        </w:rPr>
+                        <w:t>graviter</w:t>
+                      </w:r>
+                      <w:proofErr w:type="spellEnd"/>
+                      <w:r>
+                        <w:rPr>
+                          <w:lang w:val="en-CA"/>
+                        </w:rPr>
+                        <w:t xml:space="preserve"> * </w:t>
+                      </w:r>
+                      <w:proofErr w:type="spellStart"/>
+                      <w:r>
+                        <w:rPr>
+                          <w:lang w:val="en-CA"/>
+                        </w:rPr>
+                        <w:t>Time.deltaTime</w:t>
+                      </w:r>
+                      <w:proofErr w:type="spellEnd"/>
+                      <w:r>
+                        <w:rPr>
+                          <w:lang w:val="en-CA"/>
+                        </w:rPr>
+                        <w:t>;</w:t>
+                      </w:r>
+                    </w:p>
+                    <w:p>
+                      <w:pPr>
+                        <w:spacing w:after="0" w:line="240" w:lineRule="auto"/>
+                      </w:pPr>
+                      <w:r>
+                        <w:rPr>
+                          <w:lang w:val="en-CA"/>
+                        </w:rPr>
+                        <w:tab/>
+                      </w:r>
+                      <w:r>
+                        <w:rPr>
+                          <w:lang w:val="en-CA"/>
+                        </w:rPr>
+                        <w:tab/>
+                      </w:r>
+                      <w:r>
+                        <w:t>//L'application de ce mouvement sur le joueur.</w:t>
+                      </w:r>
+                    </w:p>
+                    <w:p>
+                      <w:pPr>
+                        <w:spacing w:after="0" w:line="240" w:lineRule="auto"/>
+                        <w:rPr>
+                          <w:lang w:val="en-CA"/>
+                        </w:rPr>
+                      </w:pPr>
+                      <w:r>
+                        <w:t xml:space="preserve">        </w:t>
+                      </w:r>
+                      <w:proofErr w:type="spellStart"/>
+                      <w:proofErr w:type="gramStart"/>
+                      <w:r>
+                        <w:rPr>
+                          <w:lang w:val="en-CA"/>
+                        </w:rPr>
+                        <w:t>controller.Move</w:t>
+                      </w:r>
+                      <w:proofErr w:type="spellEnd"/>
+                      <w:proofErr w:type="gramEnd"/>
+                      <w:r>
+                        <w:rPr>
+                          <w:lang w:val="en-CA"/>
+                        </w:rPr>
+                        <w:t xml:space="preserve">(velocity * </w:t>
+                      </w:r>
+                      <w:proofErr w:type="spellStart"/>
+                      <w:r>
+                        <w:rPr>
+                          <w:lang w:val="en-CA"/>
+                        </w:rPr>
+                        <w:t>Time.deltaTime</w:t>
+                      </w:r>
+                      <w:proofErr w:type="spellEnd"/>
+                      <w:r>
+                        <w:rPr>
+                          <w:lang w:val="en-CA"/>
+                        </w:rPr>
+                        <w:t>);</w:t>
+                      </w:r>
+                    </w:p>
+                    <w:p>
+                      <w:pPr>
+                        <w:spacing w:after="0" w:line="240" w:lineRule="auto"/>
+                      </w:pPr>
+                      <w:r>
+                        <w:t xml:space="preserve">    </w:t>
+                      </w:r>
+                      <w:r>
+                        <w:t>}</w:t>
+                      </w:r>
+                    </w:p>
+                    <w:p>
+                      <w:pPr>
+                        <w:spacing w:after="0" w:line="240" w:lineRule="auto"/>
+                      </w:pPr>
+                      <w:r>
+                        <w:t>}</w:t>
+                      </w:r>
+                    </w:p>
+                  </w:txbxContent>
+                </v:textbox>
+                <w10:wrap type="topAndBottom"/>
+              </v:shape>
+            </w:pict>
+          </mc:Fallback>
+        </mc:AlternateContent>
+      </w:r>
+    </w:p>
+    <w:p>
+      <w:pPr>
+        <w:spacing w:line="480" w:lineRule="auto"/>
+        <w:ind w:firstLine="708"/>
+        <w:jc w:val="both"/>
+      </w:pPr>
+      <w:r>
+        <w:t xml:space="preserve">Lorsque vous allez avoir copier cette section du programme, il ne vous reste qu’a remplir les champs suivants avec vos items, pour faire ainsi, il ne vous suffit que </w:t>
+      </w:r>
+      <w:proofErr w:type="gramStart"/>
+      <w:r>
+        <w:t>de les</w:t>
+      </w:r>
+      <w:proofErr w:type="gramEnd"/>
+      <w:r>
+        <w:t xml:space="preserve"> « dragues » jusqu’à leur emplacement respectif, dans mon cas, voici le résultat : </w:t>
+      </w:r>
+    </w:p>
+    <w:p>
+      <w:r>
+        <w:drawing>
+          <wp:inline distT="0" distB="0" distL="0" distR="0" wp14:anchorId="5939EDA5" wp14:editId="1E5EBA6B">
+            <wp:extent cx="3677163" cy="1810003"/>
+            <wp:effectExtent l="0" t="0" r="0" b="0"/>
+            <wp:docPr id="8" name="Picture 8"/>
+            <wp:cNvGraphicFramePr>
+              <a:graphicFrameLocks xmlns:a="http://schemas.openxmlformats.org/drawingml/2006/main" noChangeAspect="1"/>
+            </wp:cNvGraphicFramePr>
+            <a:graphic xmlns:a="http://schemas.openxmlformats.org/drawingml/2006/main">
+              <a:graphicData uri="http://schemas.openxmlformats.org/drawingml/2006/picture">
+                <pic:pic xmlns:pic="http://schemas.openxmlformats.org/drawingml/2006/picture">
+                  <pic:nvPicPr>
+                    <pic:cNvPr id="1" name=""/>
+                    <pic:cNvPicPr/>
+                  </pic:nvPicPr>
+                  <pic:blipFill>
+                    <a:blip r:embed="rId17"/>
+                    <a:stretch>
+                      <a:fillRect/>
+                    </a:stretch>
+                  </pic:blipFill>
+                  <pic:spPr>
+                    <a:xfrm>
+                      <a:off x="0" y="0"/>
+                      <a:ext cx="3677163" cy="1810003"/>
+                    </a:xfrm>
+                    <a:prstGeom prst="rect">
+                      <a:avLst/>
+                    </a:prstGeom>
+                  </pic:spPr>
+                </pic:pic>
+              </a:graphicData>
+            </a:graphic>
+          </wp:inline>
+        </w:drawing>
+      </w:r>
+    </w:p>
+    <w:p>
+      <w:pPr>
+        <w:spacing w:line="480" w:lineRule="auto"/>
+        <w:jc w:val="both"/>
+      </w:pPr>
+      <w:r>
+        <w:tab/>
+        <w:t>Par la suite, vous serez en mesure de faire jouer et de voir le résultat</w:t>
+      </w:r>
+      <w:r>
+        <w:t>, c’est-à-dire votre personnage qui est en mesure de se déplacer et également de sauter dans les aires.</w:t>
+      </w:r>
+    </w:p>
+    <w:p>
+      <w:pPr>
+        <w:spacing w:line="480" w:lineRule="auto"/>
+        <w:ind w:firstLine="708"/>
+        <w:jc w:val="both"/>
+      </w:pPr>
+      <w:r>
+        <w:t xml:space="preserve">En conclusion, pour pouvoir reproduire, plusieurs autres étapes sont nécessaires, et je vous recommande d’accéder au journal de veille, ainsi vous allez être en mesure de voir toutes autres fonctionnalités que vous pouvez créer pour votre propre jeu! Mais n’oublier pas, vous devriez créer un jeu qui vous est propre et non simplement copier ce que les autres font. </w:t>
+      </w:r>
+      <w:r>
+        <w:t xml:space="preserve"> De plus, vous allez certainement rencontr</w:t>
+      </w:r>
+      <w:r>
+        <w:t>er</w:t>
+      </w:r>
+      <w:r>
+        <w:t xml:space="preserve"> des problèmes lors du développement de votre jeu, tel que tou</w:t>
+      </w:r>
+      <w:r>
+        <w:t>t</w:t>
+      </w:r>
+      <w:r>
+        <w:t xml:space="preserve"> le monde, voici quelque</w:t>
+      </w:r>
+      <w:r>
+        <w:t xml:space="preserve">s </w:t>
+      </w:r>
+      <w:r>
+        <w:t>problèmes que j’ai rencontré</w:t>
+      </w:r>
+      <w:r>
+        <w:t xml:space="preserve">s </w:t>
+      </w:r>
+      <w:r>
+        <w:t xml:space="preserve">lors du développement de mon jeu. </w:t>
+      </w:r>
+    </w:p>
+    <w:p/>
     <w:p>
       <w:pPr>
         <w:pStyle w:val="Heading1"/>
@@ -1498,11 +4597,7 @@
         <w:t xml:space="preserve"> une vitesse fulgurante. La raison était relativement simple, mon ordinateur portable n’a pas de carte graphique, de plus celle-ci n’a pas un processeur super efficace. Donc,</w:t>
       </w:r>
       <w:r>
-        <w:t xml:space="preserve"> la solution à ce problème fût relativement simple a trouvé, mais celle-ci me demandais d’autant </w:t>
-      </w:r>
-      <w:r>
-        <w:lastRenderedPageBreak/>
-        <w:t xml:space="preserve">plus de travail hors des heures de cours. En effet, la solution qui m’était le plus simple était de réaliser le projet sur mon ordinateur à la maison qui est beaucoup plus puissante. </w:t>
+        <w:t xml:space="preserve"> la solution à ce problème fût relativement simple a trouvé, mais celle-ci me demandais d’autant plus de travail hors des heures de cours. En effet, la solution qui m’était le plus simple était de réaliser le projet sur mon ordinateur à la maison qui est beaucoup plus puissante. </w:t>
       </w:r>
     </w:p>
     <w:p>
@@ -1573,7 +4668,11 @@
         <w:t>s.</w:t>
       </w:r>
       <w:r>
-        <w:t xml:space="preserve"> C’est-à-dire que les personnages sont dorénavant en mesure de voir </w:t>
+        <w:t xml:space="preserve"> C’est-à-dire que les personnages sont dorénavant </w:t>
+      </w:r>
+      <w:r>
+        <w:lastRenderedPageBreak/>
+        <w:t xml:space="preserve">en mesure de voir </w:t>
       </w:r>
       <w:r>
         <w:t>s’il</w:t>
@@ -1612,7 +4711,6 @@
       </w:pPr>
       <w:bookmarkStart w:id="5" w:name="_Toc63065112"/>
       <w:r>
-        <w:lastRenderedPageBreak/>
         <w:t>Conclusion</w:t>
       </w:r>
       <w:bookmarkEnd w:id="5"/>
@@ -1632,12 +4730,12 @@
       <w:bookmarkEnd w:id="0"/>
     </w:p>
     <w:sectPr>
-      <w:headerReference w:type="even" r:id="rId17"/>
-      <w:headerReference w:type="default" r:id="rId18"/>
-      <w:footerReference w:type="even" r:id="rId19"/>
-      <w:footerReference w:type="default" r:id="rId20"/>
-      <w:headerReference w:type="first" r:id="rId21"/>
-      <w:footerReference w:type="first" r:id="rId22"/>
+      <w:headerReference w:type="even" r:id="rId18"/>
+      <w:headerReference w:type="default" r:id="rId19"/>
+      <w:footerReference w:type="even" r:id="rId20"/>
+      <w:footerReference w:type="default" r:id="rId21"/>
+      <w:headerReference w:type="first" r:id="rId22"/>
+      <w:footerReference w:type="first" r:id="rId23"/>
       <w:pgSz w:w="12240" w:h="15840"/>
       <w:pgMar w:top="1440" w:right="1440" w:bottom="1440" w:left="1440" w:header="720" w:footer="720" w:gutter="0"/>
       <w:cols w:space="720"/>

</xml_diff>